<commit_message>
Adding readme file and design diagram images
</commit_message>
<xml_diff>
--- a/OnlineCalculator/Online Calculator System Design.docx
+++ b/OnlineCalculator/Online Calculator System Design.docx
@@ -1898,21 +1898,7 @@
         <w:rPr>
           <w:rFonts w:asciiTheme="minorHAnsi" w:hAnsiTheme="minorHAnsi" w:cstheme="minorHAnsi"/>
         </w:rPr>
-        <w:t xml:space="preserve">2. Should support Memory Save and Recall </w:t>
-      </w:r>
-      <w:proofErr w:type="gramStart"/>
-      <w:r>
-        <w:rPr>
-          <w:rFonts w:asciiTheme="minorHAnsi" w:hAnsiTheme="minorHAnsi" w:cstheme="minorHAnsi"/>
-        </w:rPr>
-        <w:t>e.g.</w:t>
-      </w:r>
-      <w:proofErr w:type="gramEnd"/>
-      <w:r>
-        <w:rPr>
-          <w:rFonts w:asciiTheme="minorHAnsi" w:hAnsiTheme="minorHAnsi" w:cstheme="minorHAnsi"/>
-        </w:rPr>
-        <w:t xml:space="preserve"> &lt;MR&gt; + 3 </w:t>
+        <w:t xml:space="preserve">2. Should support Memory Save and Recall e.g. &lt;MR&gt; + 3 </w:t>
       </w:r>
     </w:p>
     <w:p>
@@ -3027,8 +3013,9 @@
           <w:sz w:val="20"/>
           <w:szCs w:val="20"/>
         </w:rPr>
-        <w:t>(</w:t>
-      </w:r>
+        <w:t>(\</w:t>
+      </w:r>
+      <w:proofErr w:type="spellStart"/>
       <w:r>
         <w:rPr>
           <w:rFonts w:cstheme="minorHAnsi"/>
@@ -3039,9 +3026,9 @@
           <w:sz w:val="20"/>
           <w:szCs w:val="20"/>
         </w:rPr>
-        <w:t>\</w:t>
-      </w:r>
-      <w:proofErr w:type="spellStart"/>
+        <w:t>OnlineCalculator</w:t>
+      </w:r>
+      <w:proofErr w:type="spellEnd"/>
       <w:r>
         <w:rPr>
           <w:rFonts w:cstheme="minorHAnsi"/>
@@ -3052,9 +3039,8 @@
           <w:sz w:val="20"/>
           <w:szCs w:val="20"/>
         </w:rPr>
-        <w:t>OnlineCalculator</w:t>
-      </w:r>
-      <w:proofErr w:type="spellEnd"/>
+        <w:t>\</w:t>
+      </w:r>
       <w:r>
         <w:rPr>
           <w:rFonts w:cstheme="minorHAnsi"/>
@@ -3065,7 +3051,7 @@
           <w:sz w:val="20"/>
           <w:szCs w:val="20"/>
         </w:rPr>
-        <w:t>\</w:t>
+        <w:t xml:space="preserve">Online Calculator App </w:t>
       </w:r>
       <w:r>
         <w:rPr>
@@ -3077,7 +3063,7 @@
           <w:sz w:val="20"/>
           <w:szCs w:val="20"/>
         </w:rPr>
-        <w:t xml:space="preserve">Online Calculator App </w:t>
+        <w:t>\</w:t>
       </w:r>
       <w:r>
         <w:rPr>
@@ -3089,7 +3075,7 @@
           <w:sz w:val="20"/>
           <w:szCs w:val="20"/>
         </w:rPr>
-        <w:t>\</w:t>
+        <w:t xml:space="preserve">Online Calculator App </w:t>
       </w:r>
       <w:r>
         <w:rPr>
@@ -3101,8 +3087,9 @@
           <w:sz w:val="20"/>
           <w:szCs w:val="20"/>
         </w:rPr>
-        <w:t xml:space="preserve">Online Calculator App </w:t>
-      </w:r>
+        <w:t>.</w:t>
+      </w:r>
+      <w:proofErr w:type="spellStart"/>
       <w:r>
         <w:rPr>
           <w:rFonts w:cstheme="minorHAnsi"/>
@@ -3113,19 +3100,6 @@
           <w:sz w:val="20"/>
           <w:szCs w:val="20"/>
         </w:rPr>
-        <w:t>.</w:t>
-      </w:r>
-      <w:proofErr w:type="spellStart"/>
-      <w:r>
-        <w:rPr>
-          <w:rFonts w:cstheme="minorHAnsi"/>
-          <w:b/>
-          <w:bCs/>
-          <w:i/>
-          <w:iCs/>
-          <w:sz w:val="20"/>
-          <w:szCs w:val="20"/>
-        </w:rPr>
         <w:t>sln</w:t>
       </w:r>
       <w:proofErr w:type="spellEnd"/>
@@ -3610,27 +3584,13 @@
         <w:rPr>
           <w:rFonts w:cstheme="minorHAnsi"/>
         </w:rPr>
-        <w:t xml:space="preserve">Online Calculator </w:t>
-      </w:r>
-      <w:proofErr w:type="gramStart"/>
-      <w:r>
-        <w:rPr>
-          <w:rFonts w:cstheme="minorHAnsi"/>
-        </w:rPr>
-        <w:t xml:space="preserve">App </w:t>
-      </w:r>
-      <w:r>
-        <w:rPr>
-          <w:rFonts w:cstheme="minorHAnsi"/>
-        </w:rPr>
-        <w:t xml:space="preserve"> is</w:t>
-      </w:r>
-      <w:proofErr w:type="gramEnd"/>
-      <w:r>
-        <w:rPr>
-          <w:rFonts w:cstheme="minorHAnsi"/>
-        </w:rPr>
-        <w:t xml:space="preserve"> tested </w:t>
+        <w:t xml:space="preserve">Online Calculator App </w:t>
+      </w:r>
+      <w:r>
+        <w:rPr>
+          <w:rFonts w:cstheme="minorHAnsi"/>
+        </w:rPr>
+        <w:t xml:space="preserve"> is tested </w:t>
       </w:r>
       <w:r>
         <w:rPr>
@@ -3717,9 +3677,8 @@
           <w:i/>
           <w:iCs/>
         </w:rPr>
-        <w:t xml:space="preserve">Online Calculator </w:t>
-      </w:r>
-      <w:proofErr w:type="gramStart"/>
+        <w:t xml:space="preserve">Online Calculator App </w:t>
+      </w:r>
       <w:r>
         <w:rPr>
           <w:rFonts w:cstheme="minorHAnsi"/>
@@ -3728,7 +3687,44 @@
           <w:i/>
           <w:iCs/>
         </w:rPr>
-        <w:t xml:space="preserve">App </w:t>
+        <w:t>.Tests</w:t>
+      </w:r>
+    </w:p>
+    <w:p>
+      <w:pPr>
+        <w:pStyle w:val="Heading3"/>
+      </w:pPr>
+      <w:bookmarkStart w:id="14" w:name="_Toc85374684"/>
+      <w:r>
+        <w:t xml:space="preserve">Unit </w:t>
+      </w:r>
+      <w:r>
+        <w:t>Test</w:t>
+      </w:r>
+      <w:r>
+        <w:t>s</w:t>
+      </w:r>
+      <w:bookmarkEnd w:id="14"/>
+    </w:p>
+    <w:p>
+      <w:pPr>
+        <w:rPr>
+          <w:rFonts w:cstheme="minorHAnsi"/>
+        </w:rPr>
+      </w:pPr>
+      <w:r>
+        <w:rPr>
+          <w:rFonts w:cstheme="minorHAnsi"/>
+        </w:rPr>
+        <w:t>Added unit tests are added in the project</w:t>
+      </w:r>
+      <w:r>
+        <w:rPr>
+          <w:rFonts w:cstheme="minorHAnsi"/>
+          <w:b/>
+          <w:bCs/>
+        </w:rPr>
+        <w:t xml:space="preserve"> </w:t>
       </w:r>
       <w:r>
         <w:rPr>
@@ -3738,45 +3734,7 @@
           <w:i/>
           <w:iCs/>
         </w:rPr>
-        <w:t>.Tests</w:t>
-      </w:r>
-      <w:proofErr w:type="gramEnd"/>
-    </w:p>
-    <w:p>
-      <w:pPr>
-        <w:pStyle w:val="Heading3"/>
-      </w:pPr>
-      <w:bookmarkStart w:id="14" w:name="_Toc85374684"/>
-      <w:r>
-        <w:t xml:space="preserve">Unit </w:t>
-      </w:r>
-      <w:r>
-        <w:t>Test</w:t>
-      </w:r>
-      <w:r>
-        <w:t>s</w:t>
-      </w:r>
-      <w:bookmarkEnd w:id="14"/>
-    </w:p>
-    <w:p>
-      <w:pPr>
-        <w:rPr>
-          <w:rFonts w:cstheme="minorHAnsi"/>
-        </w:rPr>
-      </w:pPr>
-      <w:r>
-        <w:rPr>
-          <w:rFonts w:cstheme="minorHAnsi"/>
-        </w:rPr>
-        <w:t>Added unit tests are added in the project</w:t>
-      </w:r>
-      <w:r>
-        <w:rPr>
-          <w:rFonts w:cstheme="minorHAnsi"/>
-          <w:b/>
-          <w:bCs/>
-        </w:rPr>
-        <w:t xml:space="preserve"> </w:t>
+        <w:t xml:space="preserve">Online Calculator App </w:t>
       </w:r>
       <w:r>
         <w:rPr>
@@ -3786,30 +3744,8 @@
           <w:i/>
           <w:iCs/>
         </w:rPr>
-        <w:t xml:space="preserve">Online Calculator </w:t>
-      </w:r>
-      <w:proofErr w:type="gramStart"/>
-      <w:r>
-        <w:rPr>
-          <w:rFonts w:cstheme="minorHAnsi"/>
-          <w:b/>
-          <w:bCs/>
-          <w:i/>
-          <w:iCs/>
-        </w:rPr>
-        <w:t xml:space="preserve">App </w:t>
-      </w:r>
-      <w:r>
-        <w:rPr>
-          <w:rFonts w:cstheme="minorHAnsi"/>
-          <w:b/>
-          <w:bCs/>
-          <w:i/>
-          <w:iCs/>
-        </w:rPr>
         <w:t>.Tests</w:t>
       </w:r>
-      <w:proofErr w:type="gramEnd"/>
     </w:p>
     <w:p>
       <w:pPr>
@@ -4073,73 +4009,9 @@
         </w:rPr>
         <w:t xml:space="preserve">: </w:t>
       </w:r>
-      <w:hyperlink r:id="rId13" w:history="1">
-        <w:r>
-          <w:rPr>
-            <w:rStyle w:val="Hyperlink"/>
-            <w:rFonts w:cstheme="minorHAnsi"/>
-            <w:sz w:val="18"/>
-            <w:szCs w:val="18"/>
-            <w:shd w:val="clear" w:color="auto" w:fill="FFFFFF"/>
-          </w:rPr>
-          <w:t>https://</w:t>
-        </w:r>
-        <w:r>
-          <w:rPr>
-            <w:rStyle w:val="Hyperlink"/>
-            <w:rFonts w:cstheme="minorHAnsi"/>
-            <w:sz w:val="18"/>
-            <w:szCs w:val="18"/>
-            <w:shd w:val="clear" w:color="auto" w:fill="FFFFFF"/>
-          </w:rPr>
-          <w:t xml:space="preserve">Online Calculator App </w:t>
-        </w:r>
-        <w:r>
-          <w:rPr>
-            <w:rStyle w:val="Hyperlink"/>
-            <w:rFonts w:cstheme="minorHAnsi"/>
-            <w:sz w:val="18"/>
-            <w:szCs w:val="18"/>
-            <w:shd w:val="clear" w:color="auto" w:fill="FFFFFF"/>
-          </w:rPr>
-          <w:t>.azurewebsites.net/</w:t>
-        </w:r>
-        <w:proofErr w:type="spellStart"/>
-        <w:r>
-          <w:rPr>
-            <w:rStyle w:val="Hyperlink"/>
-            <w:rFonts w:cstheme="minorHAnsi"/>
-            <w:sz w:val="18"/>
-            <w:szCs w:val="18"/>
-            <w:shd w:val="clear" w:color="auto" w:fill="FFFFFF"/>
-          </w:rPr>
-          <w:t>api</w:t>
-        </w:r>
-        <w:proofErr w:type="spellEnd"/>
-        <w:r>
-          <w:rPr>
-            <w:rStyle w:val="Hyperlink"/>
-            <w:rFonts w:cstheme="minorHAnsi"/>
-            <w:sz w:val="18"/>
-            <w:szCs w:val="18"/>
-            <w:shd w:val="clear" w:color="auto" w:fill="FFFFFF"/>
-          </w:rPr>
-          <w:t>/</w:t>
-        </w:r>
-        <w:proofErr w:type="spellStart"/>
-        <w:r>
-          <w:rPr>
-            <w:rStyle w:val="Hyperlink"/>
-            <w:rFonts w:cstheme="minorHAnsi"/>
-            <w:sz w:val="18"/>
-            <w:szCs w:val="18"/>
-            <w:shd w:val="clear" w:color="auto" w:fill="FFFFFF"/>
-          </w:rPr>
-          <w:t>OnlineCalculator_Evaluate</w:t>
-        </w:r>
-        <w:proofErr w:type="spellEnd"/>
-      </w:hyperlink>
-      <w:r>
+    </w:p>
+    <w:p>
+      <w:pPr>
         <w:rPr>
           <w:rFonts w:cstheme="minorHAnsi"/>
           <w:color w:val="212121"/>
@@ -4147,7 +4019,26 @@
           <w:szCs w:val="18"/>
           <w:shd w:val="clear" w:color="auto" w:fill="FFFFFF"/>
         </w:rPr>
-        <w:t xml:space="preserve"> </w:t>
+      </w:pPr>
+      <w:r>
+        <w:rPr>
+          <w:rFonts w:ascii="Helvetica" w:hAnsi="Helvetica" w:cs="Helvetica"/>
+          <w:color w:val="212121"/>
+          <w:sz w:val="18"/>
+          <w:szCs w:val="18"/>
+          <w:shd w:val="clear" w:color="auto" w:fill="FFFFFF"/>
+        </w:rPr>
+        <w:t>ht</w:t>
+      </w:r>
+      <w:r>
+        <w:rPr>
+          <w:rFonts w:ascii="Helvetica" w:hAnsi="Helvetica" w:cs="Helvetica"/>
+          <w:color w:val="212121"/>
+          <w:sz w:val="18"/>
+          <w:szCs w:val="18"/>
+          <w:shd w:val="clear" w:color="auto" w:fill="FFFFFF"/>
+        </w:rPr>
+        <w:t>tps://onlinecalculatorapp.azurewebsites.net/api/OnlineCalculator_Evaluate</w:t>
       </w:r>
     </w:p>
     <w:tbl>
@@ -4187,95 +4078,18 @@
             <w:pPr>
               <w:rPr>
                 <w:rFonts w:cstheme="minorHAnsi"/>
+              </w:rPr>
+            </w:pPr>
+            <w:r>
+              <w:rPr>
+                <w:rFonts w:ascii="Helvetica" w:hAnsi="Helvetica" w:cs="Helvetica"/>
                 <w:color w:val="212121"/>
                 <w:sz w:val="18"/>
                 <w:szCs w:val="18"/>
                 <w:shd w:val="clear" w:color="auto" w:fill="FFFFFF"/>
               </w:rPr>
-            </w:pPr>
-            <w:hyperlink r:id="rId14" w:history="1">
-              <w:r>
-                <w:rPr>
-                  <w:rStyle w:val="Hyperlink"/>
-                  <w:rFonts w:cstheme="minorHAnsi"/>
-                  <w:sz w:val="18"/>
-                  <w:szCs w:val="18"/>
-                  <w:shd w:val="clear" w:color="auto" w:fill="FFFFFF"/>
-                </w:rPr>
-                <w:t>https://</w:t>
-              </w:r>
-              <w:r>
-                <w:rPr>
-                  <w:rStyle w:val="Hyperlink"/>
-                  <w:rFonts w:cstheme="minorHAnsi"/>
-                  <w:sz w:val="18"/>
-                  <w:szCs w:val="18"/>
-                  <w:shd w:val="clear" w:color="auto" w:fill="FFFFFF"/>
-                </w:rPr>
-                <w:t xml:space="preserve">Online Calculator App </w:t>
-              </w:r>
-              <w:r>
-                <w:rPr>
-                  <w:rStyle w:val="Hyperlink"/>
-                  <w:rFonts w:cstheme="minorHAnsi"/>
-                  <w:sz w:val="18"/>
-                  <w:szCs w:val="18"/>
-                  <w:shd w:val="clear" w:color="auto" w:fill="FFFFFF"/>
-                </w:rPr>
-                <w:t>.azurewebsites.net/</w:t>
-              </w:r>
-              <w:proofErr w:type="spellStart"/>
-              <w:r>
-                <w:rPr>
-                  <w:rStyle w:val="Hyperlink"/>
-                  <w:rFonts w:cstheme="minorHAnsi"/>
-                  <w:sz w:val="18"/>
-                  <w:szCs w:val="18"/>
-                  <w:shd w:val="clear" w:color="auto" w:fill="FFFFFF"/>
-                </w:rPr>
-                <w:t>api</w:t>
-              </w:r>
-              <w:proofErr w:type="spellEnd"/>
-              <w:r>
-                <w:rPr>
-                  <w:rStyle w:val="Hyperlink"/>
-                  <w:rFonts w:cstheme="minorHAnsi"/>
-                  <w:sz w:val="18"/>
-                  <w:szCs w:val="18"/>
-                  <w:shd w:val="clear" w:color="auto" w:fill="FFFFFF"/>
-                </w:rPr>
-                <w:t>/</w:t>
-              </w:r>
-              <w:proofErr w:type="spellStart"/>
-              <w:r>
-                <w:rPr>
-                  <w:rStyle w:val="Hyperlink"/>
-                  <w:rFonts w:cstheme="minorHAnsi"/>
-                  <w:sz w:val="18"/>
-                  <w:szCs w:val="18"/>
-                  <w:shd w:val="clear" w:color="auto" w:fill="FFFFFF"/>
-                </w:rPr>
-                <w:t>OnlineCalculator_Evaluate</w:t>
-              </w:r>
-              <w:proofErr w:type="spellEnd"/>
-            </w:hyperlink>
-            <w:r>
-              <w:rPr>
-                <w:rFonts w:cstheme="minorHAnsi"/>
-                <w:color w:val="212121"/>
-                <w:sz w:val="18"/>
-                <w:szCs w:val="18"/>
-                <w:shd w:val="clear" w:color="auto" w:fill="FFFFFF"/>
-              </w:rPr>
-              <w:t xml:space="preserve"> </w:t>
-            </w:r>
-          </w:p>
-          <w:p>
-            <w:pPr>
-              <w:rPr>
-                <w:rFonts w:cstheme="minorHAnsi"/>
-              </w:rPr>
-            </w:pPr>
+              <w:t>https://onlinecalculatorapp.azurewebsites.net/api/OnlineCalculator_Evaluate</w:t>
+            </w:r>
           </w:p>
         </w:tc>
       </w:tr>
@@ -4412,21 +4226,7 @@
               <w:rPr>
                 <w:rFonts w:cstheme="minorHAnsi"/>
               </w:rPr>
-              <w:t>": "(((2+</w:t>
-            </w:r>
-            <w:proofErr w:type="gramStart"/>
-            <w:r>
-              <w:rPr>
-                <w:rFonts w:cstheme="minorHAnsi"/>
-              </w:rPr>
-              <w:t>2)*</w:t>
-            </w:r>
-            <w:proofErr w:type="gramEnd"/>
-            <w:r>
-              <w:rPr>
-                <w:rFonts w:cstheme="minorHAnsi"/>
-              </w:rPr>
-              <w:t>4/2+2))*10/5*2*100"</w:t>
+              <w:t>": "(((2+2)*4/2+2))*10/5*2*100"</w:t>
             </w:r>
           </w:p>
           <w:p>
@@ -4477,21 +4277,7 @@
               <w:rPr>
                 <w:rFonts w:cstheme="minorHAnsi"/>
               </w:rPr>
-              <w:t>Hello, Balaji. Your input expression ((((2+</w:t>
-            </w:r>
-            <w:proofErr w:type="gramStart"/>
-            <w:r>
-              <w:rPr>
-                <w:rFonts w:cstheme="minorHAnsi"/>
-              </w:rPr>
-              <w:t>2)*</w:t>
-            </w:r>
-            <w:proofErr w:type="gramEnd"/>
-            <w:r>
-              <w:rPr>
-                <w:rFonts w:cstheme="minorHAnsi"/>
-              </w:rPr>
-              <w:t>4/2+2))*10/5*2*100) has been evaluated to : 4000.</w:t>
+              <w:t>Hello, Balaji. Your input expression ((((2+2)*4/2+2))*10/5*2*100) has been evaluated to : 4000.</w:t>
             </w:r>
           </w:p>
         </w:tc>
@@ -4545,7 +4331,7 @@
                     <pic:cNvPicPr/>
                   </pic:nvPicPr>
                   <pic:blipFill>
-                    <a:blip r:embed="rId15"/>
+                    <a:blip r:embed="rId13"/>
                     <a:stretch>
                       <a:fillRect/>
                     </a:stretch>
@@ -4608,7 +4394,7 @@
                     <pic:cNvPicPr/>
                   </pic:nvPicPr>
                   <pic:blipFill>
-                    <a:blip r:embed="rId16"/>
+                    <a:blip r:embed="rId14"/>
                     <a:stretch>
                       <a:fillRect/>
                     </a:stretch>
@@ -4704,13 +4490,7 @@
         <w:rPr>
           <w:rFonts w:cstheme="minorHAnsi"/>
         </w:rPr>
-        <w:t xml:space="preserve">Online calculator </w:t>
-      </w:r>
-      <w:r>
-        <w:rPr>
-          <w:rFonts w:cstheme="minorHAnsi"/>
-        </w:rPr>
-        <w:t>reliability</w:t>
+        <w:t>Online calculator reliability</w:t>
       </w:r>
     </w:p>
     <w:p>

</xml_diff>

<commit_message>
Update read me file
</commit_message>
<xml_diff>
--- a/OnlineCalculator/Online Calculator System Design.docx
+++ b/OnlineCalculator/Online Calculator System Design.docx
@@ -307,7 +307,7 @@
             </w:rPr>
             <w:fldChar w:fldCharType="separate"/>
           </w:r>
-          <w:hyperlink w:anchor="_Toc85374670" w:history="1">
+          <w:hyperlink w:anchor="_Toc85389378" w:history="1">
             <w:r>
               <w:rPr>
                 <w:rStyle w:val="Hyperlink"/>
@@ -335,7 +335,7 @@
                 <w:noProof/>
                 <w:webHidden/>
               </w:rPr>
-              <w:instrText xml:space="preserve"> PAGEREF _Toc85374670 \h </w:instrText>
+              <w:instrText xml:space="preserve"> PAGEREF _Toc85389378 \h </w:instrText>
             </w:r>
             <w:r>
               <w:rPr>
@@ -377,7 +377,7 @@
               <w:noProof/>
             </w:rPr>
           </w:pPr>
-          <w:hyperlink w:anchor="_Toc85374671" w:history="1">
+          <w:hyperlink w:anchor="_Toc85389379" w:history="1">
             <w:r>
               <w:rPr>
                 <w:rStyle w:val="Hyperlink"/>
@@ -405,7 +405,7 @@
                 <w:noProof/>
                 <w:webHidden/>
               </w:rPr>
-              <w:instrText xml:space="preserve"> PAGEREF _Toc85374671 \h </w:instrText>
+              <w:instrText xml:space="preserve"> PAGEREF _Toc85389379 \h </w:instrText>
             </w:r>
             <w:r>
               <w:rPr>
@@ -447,7 +447,7 @@
               <w:noProof/>
             </w:rPr>
           </w:pPr>
-          <w:hyperlink w:anchor="_Toc85374672" w:history="1">
+          <w:hyperlink w:anchor="_Toc85389380" w:history="1">
             <w:r>
               <w:rPr>
                 <w:rStyle w:val="Hyperlink"/>
@@ -475,7 +475,7 @@
                 <w:noProof/>
                 <w:webHidden/>
               </w:rPr>
-              <w:instrText xml:space="preserve"> PAGEREF _Toc85374672 \h </w:instrText>
+              <w:instrText xml:space="preserve"> PAGEREF _Toc85389380 \h </w:instrText>
             </w:r>
             <w:r>
               <w:rPr>
@@ -517,7 +517,7 @@
               <w:noProof/>
             </w:rPr>
           </w:pPr>
-          <w:hyperlink w:anchor="_Toc85374673" w:history="1">
+          <w:hyperlink w:anchor="_Toc85389381" w:history="1">
             <w:r>
               <w:rPr>
                 <w:rStyle w:val="Hyperlink"/>
@@ -545,7 +545,7 @@
                 <w:noProof/>
                 <w:webHidden/>
               </w:rPr>
-              <w:instrText xml:space="preserve"> PAGEREF _Toc85374673 \h </w:instrText>
+              <w:instrText xml:space="preserve"> PAGEREF _Toc85389381 \h </w:instrText>
             </w:r>
             <w:r>
               <w:rPr>
@@ -587,7 +587,7 @@
               <w:noProof/>
             </w:rPr>
           </w:pPr>
-          <w:hyperlink w:anchor="_Toc85374674" w:history="1">
+          <w:hyperlink w:anchor="_Toc85389382" w:history="1">
             <w:r>
               <w:rPr>
                 <w:rStyle w:val="Hyperlink"/>
@@ -615,7 +615,7 @@
                 <w:noProof/>
                 <w:webHidden/>
               </w:rPr>
-              <w:instrText xml:space="preserve"> PAGEREF _Toc85374674 \h </w:instrText>
+              <w:instrText xml:space="preserve"> PAGEREF _Toc85389382 \h </w:instrText>
             </w:r>
             <w:r>
               <w:rPr>
@@ -657,7 +657,7 @@
               <w:noProof/>
             </w:rPr>
           </w:pPr>
-          <w:hyperlink w:anchor="_Toc85374675" w:history="1">
+          <w:hyperlink w:anchor="_Toc85389383" w:history="1">
             <w:r>
               <w:rPr>
                 <w:rStyle w:val="Hyperlink"/>
@@ -685,7 +685,7 @@
                 <w:noProof/>
                 <w:webHidden/>
               </w:rPr>
-              <w:instrText xml:space="preserve"> PAGEREF _Toc85374675 \h </w:instrText>
+              <w:instrText xml:space="preserve"> PAGEREF _Toc85389383 \h </w:instrText>
             </w:r>
             <w:r>
               <w:rPr>
@@ -727,7 +727,7 @@
               <w:noProof/>
             </w:rPr>
           </w:pPr>
-          <w:hyperlink w:anchor="_Toc85374676" w:history="1">
+          <w:hyperlink w:anchor="_Toc85389384" w:history="1">
             <w:r>
               <w:rPr>
                 <w:rStyle w:val="Hyperlink"/>
@@ -755,7 +755,7 @@
                 <w:noProof/>
                 <w:webHidden/>
               </w:rPr>
-              <w:instrText xml:space="preserve"> PAGEREF _Toc85374676 \h </w:instrText>
+              <w:instrText xml:space="preserve"> PAGEREF _Toc85389384 \h </w:instrText>
             </w:r>
             <w:r>
               <w:rPr>
@@ -797,7 +797,7 @@
               <w:noProof/>
             </w:rPr>
           </w:pPr>
-          <w:hyperlink w:anchor="_Toc85374677" w:history="1">
+          <w:hyperlink w:anchor="_Toc85389385" w:history="1">
             <w:r>
               <w:rPr>
                 <w:rStyle w:val="Hyperlink"/>
@@ -825,7 +825,7 @@
                 <w:noProof/>
                 <w:webHidden/>
               </w:rPr>
-              <w:instrText xml:space="preserve"> PAGEREF _Toc85374677 \h </w:instrText>
+              <w:instrText xml:space="preserve"> PAGEREF _Toc85389385 \h </w:instrText>
             </w:r>
             <w:r>
               <w:rPr>
@@ -867,7 +867,7 @@
               <w:noProof/>
             </w:rPr>
           </w:pPr>
-          <w:hyperlink w:anchor="_Toc85374678" w:history="1">
+          <w:hyperlink w:anchor="_Toc85389386" w:history="1">
             <w:r>
               <w:rPr>
                 <w:rStyle w:val="Hyperlink"/>
@@ -895,7 +895,7 @@
                 <w:noProof/>
                 <w:webHidden/>
               </w:rPr>
-              <w:instrText xml:space="preserve"> PAGEREF _Toc85374678 \h </w:instrText>
+              <w:instrText xml:space="preserve"> PAGEREF _Toc85389386 \h </w:instrText>
             </w:r>
             <w:r>
               <w:rPr>
@@ -937,7 +937,7 @@
               <w:noProof/>
             </w:rPr>
           </w:pPr>
-          <w:hyperlink w:anchor="_Toc85374679" w:history="1">
+          <w:hyperlink w:anchor="_Toc85389387" w:history="1">
             <w:r>
               <w:rPr>
                 <w:rStyle w:val="Hyperlink"/>
@@ -965,7 +965,7 @@
                 <w:noProof/>
                 <w:webHidden/>
               </w:rPr>
-              <w:instrText xml:space="preserve"> PAGEREF _Toc85374679 \h </w:instrText>
+              <w:instrText xml:space="preserve"> PAGEREF _Toc85389387 \h </w:instrText>
             </w:r>
             <w:r>
               <w:rPr>
@@ -1007,7 +1007,7 @@
               <w:noProof/>
             </w:rPr>
           </w:pPr>
-          <w:hyperlink w:anchor="_Toc85374680" w:history="1">
+          <w:hyperlink w:anchor="_Toc85389388" w:history="1">
             <w:r>
               <w:rPr>
                 <w:rStyle w:val="Hyperlink"/>
@@ -1035,7 +1035,7 @@
                 <w:noProof/>
                 <w:webHidden/>
               </w:rPr>
-              <w:instrText xml:space="preserve"> PAGEREF _Toc85374680 \h </w:instrText>
+              <w:instrText xml:space="preserve"> PAGEREF _Toc85389388 \h </w:instrText>
             </w:r>
             <w:r>
               <w:rPr>
@@ -1077,7 +1077,7 @@
               <w:noProof/>
             </w:rPr>
           </w:pPr>
-          <w:hyperlink w:anchor="_Toc85374681" w:history="1">
+          <w:hyperlink w:anchor="_Toc85389389" w:history="1">
             <w:r>
               <w:rPr>
                 <w:rStyle w:val="Hyperlink"/>
@@ -1105,7 +1105,7 @@
                 <w:noProof/>
                 <w:webHidden/>
               </w:rPr>
-              <w:instrText xml:space="preserve"> PAGEREF _Toc85374681 \h </w:instrText>
+              <w:instrText xml:space="preserve"> PAGEREF _Toc85389389 \h </w:instrText>
             </w:r>
             <w:r>
               <w:rPr>
@@ -1147,7 +1147,7 @@
               <w:noProof/>
             </w:rPr>
           </w:pPr>
-          <w:hyperlink w:anchor="_Toc85374682" w:history="1">
+          <w:hyperlink w:anchor="_Toc85389390" w:history="1">
             <w:r>
               <w:rPr>
                 <w:rStyle w:val="Hyperlink"/>
@@ -1175,7 +1175,7 @@
                 <w:noProof/>
                 <w:webHidden/>
               </w:rPr>
-              <w:instrText xml:space="preserve"> PAGEREF _Toc85374682 \h </w:instrText>
+              <w:instrText xml:space="preserve"> PAGEREF _Toc85389390 \h </w:instrText>
             </w:r>
             <w:r>
               <w:rPr>
@@ -1217,7 +1217,7 @@
               <w:noProof/>
             </w:rPr>
           </w:pPr>
-          <w:hyperlink w:anchor="_Toc85374683" w:history="1">
+          <w:hyperlink w:anchor="_Toc85389391" w:history="1">
             <w:r>
               <w:rPr>
                 <w:rStyle w:val="Hyperlink"/>
@@ -1245,7 +1245,7 @@
                 <w:noProof/>
                 <w:webHidden/>
               </w:rPr>
-              <w:instrText xml:space="preserve"> PAGEREF _Toc85374683 \h </w:instrText>
+              <w:instrText xml:space="preserve"> PAGEREF _Toc85389391 \h </w:instrText>
             </w:r>
             <w:r>
               <w:rPr>
@@ -1287,7 +1287,7 @@
               <w:noProof/>
             </w:rPr>
           </w:pPr>
-          <w:hyperlink w:anchor="_Toc85374684" w:history="1">
+          <w:hyperlink w:anchor="_Toc85389392" w:history="1">
             <w:r>
               <w:rPr>
                 <w:rStyle w:val="Hyperlink"/>
@@ -1314,7 +1314,7 @@
                 <w:noProof/>
                 <w:webHidden/>
               </w:rPr>
-              <w:instrText xml:space="preserve"> PAGEREF _Toc85374684 \h </w:instrText>
+              <w:instrText xml:space="preserve"> PAGEREF _Toc85389392 \h </w:instrText>
             </w:r>
             <w:r>
               <w:rPr>
@@ -1356,7 +1356,7 @@
               <w:noProof/>
             </w:rPr>
           </w:pPr>
-          <w:hyperlink w:anchor="_Toc85374685" w:history="1">
+          <w:hyperlink w:anchor="_Toc85389393" w:history="1">
             <w:r>
               <w:rPr>
                 <w:rStyle w:val="Hyperlink"/>
@@ -1383,7 +1383,7 @@
                 <w:noProof/>
                 <w:webHidden/>
               </w:rPr>
-              <w:instrText xml:space="preserve"> PAGEREF _Toc85374685 \h </w:instrText>
+              <w:instrText xml:space="preserve"> PAGEREF _Toc85389393 \h </w:instrText>
             </w:r>
             <w:r>
               <w:rPr>
@@ -1425,7 +1425,7 @@
               <w:noProof/>
             </w:rPr>
           </w:pPr>
-          <w:hyperlink w:anchor="_Toc85374686" w:history="1">
+          <w:hyperlink w:anchor="_Toc85389394" w:history="1">
             <w:r>
               <w:rPr>
                 <w:rStyle w:val="Hyperlink"/>
@@ -1453,7 +1453,7 @@
                 <w:noProof/>
                 <w:webHidden/>
               </w:rPr>
-              <w:instrText xml:space="preserve"> PAGEREF _Toc85374686 \h </w:instrText>
+              <w:instrText xml:space="preserve"> PAGEREF _Toc85389394 \h </w:instrText>
             </w:r>
             <w:r>
               <w:rPr>
@@ -1495,7 +1495,7 @@
               <w:noProof/>
             </w:rPr>
           </w:pPr>
-          <w:hyperlink w:anchor="_Toc85374687" w:history="1">
+          <w:hyperlink w:anchor="_Toc85389395" w:history="1">
             <w:r>
               <w:rPr>
                 <w:rStyle w:val="Hyperlink"/>
@@ -1523,7 +1523,7 @@
                 <w:noProof/>
                 <w:webHidden/>
               </w:rPr>
-              <w:instrText xml:space="preserve"> PAGEREF _Toc85374687 \h </w:instrText>
+              <w:instrText xml:space="preserve"> PAGEREF _Toc85389395 \h </w:instrText>
             </w:r>
             <w:r>
               <w:rPr>
@@ -1565,7 +1565,7 @@
               <w:noProof/>
             </w:rPr>
           </w:pPr>
-          <w:hyperlink w:anchor="_Toc85374688" w:history="1">
+          <w:hyperlink w:anchor="_Toc85389396" w:history="1">
             <w:r>
               <w:rPr>
                 <w:rStyle w:val="Hyperlink"/>
@@ -1593,7 +1593,7 @@
                 <w:noProof/>
                 <w:webHidden/>
               </w:rPr>
-              <w:instrText xml:space="preserve"> PAGEREF _Toc85374688 \h </w:instrText>
+              <w:instrText xml:space="preserve"> PAGEREF _Toc85389396 \h </w:instrText>
             </w:r>
             <w:r>
               <w:rPr>
@@ -1719,7 +1719,7 @@
           <w:rFonts w:asciiTheme="minorHAnsi" w:hAnsiTheme="minorHAnsi" w:cstheme="minorHAnsi"/>
         </w:rPr>
       </w:pPr>
-      <w:bookmarkStart w:id="0" w:name="_Toc85374670"/>
+      <w:bookmarkStart w:id="0" w:name="_Toc85389378"/>
       <w:r>
         <w:rPr>
           <w:rFonts w:cstheme="majorHAnsi"/>
@@ -1785,7 +1785,7 @@
           <w:rFonts w:cstheme="majorHAnsi"/>
         </w:rPr>
       </w:pPr>
-      <w:bookmarkStart w:id="1" w:name="_Toc85374671"/>
+      <w:bookmarkStart w:id="1" w:name="_Toc85389379"/>
       <w:r>
         <w:rPr>
           <w:rFonts w:cstheme="majorHAnsi"/>
@@ -1953,7 +1953,7 @@
           <w:rFonts w:asciiTheme="minorHAnsi" w:hAnsiTheme="minorHAnsi" w:cstheme="minorHAnsi"/>
         </w:rPr>
       </w:pPr>
-      <w:bookmarkStart w:id="2" w:name="_Toc85374672"/>
+      <w:bookmarkStart w:id="2" w:name="_Toc85389380"/>
       <w:r>
         <w:rPr>
           <w:rFonts w:cstheme="majorHAnsi"/>
@@ -1969,7 +1969,7 @@
           <w:rFonts w:asciiTheme="minorHAnsi" w:hAnsiTheme="minorHAnsi" w:cstheme="minorHAnsi"/>
         </w:rPr>
       </w:pPr>
-      <w:bookmarkStart w:id="3" w:name="_Toc85374673"/>
+      <w:bookmarkStart w:id="3" w:name="_Toc85389381"/>
       <w:r>
         <w:rPr>
           <w:rFonts w:cstheme="majorHAnsi"/>
@@ -2004,7 +2004,7 @@
           <w:rFonts w:cstheme="majorHAnsi"/>
         </w:rPr>
       </w:pPr>
-      <w:bookmarkStart w:id="4" w:name="_Toc85374674"/>
+      <w:bookmarkStart w:id="4" w:name="_Toc85389382"/>
       <w:r>
         <w:rPr>
           <w:rFonts w:cstheme="majorHAnsi"/>
@@ -2020,7 +2020,7 @@
           <w:rFonts w:cstheme="majorHAnsi"/>
         </w:rPr>
       </w:pPr>
-      <w:bookmarkStart w:id="5" w:name="_Toc85374675"/>
+      <w:bookmarkStart w:id="5" w:name="_Toc85389383"/>
       <w:r>
         <w:rPr>
           <w:rFonts w:cstheme="majorHAnsi"/>
@@ -2158,7 +2158,7 @@
           <w:rFonts w:cstheme="majorHAnsi"/>
         </w:rPr>
       </w:pPr>
-      <w:bookmarkStart w:id="6" w:name="_Toc85374676"/>
+      <w:bookmarkStart w:id="6" w:name="_Toc85389384"/>
       <w:r>
         <w:rPr>
           <w:rFonts w:cstheme="majorHAnsi"/>
@@ -2546,7 +2546,7 @@
           <w:rFonts w:cstheme="majorHAnsi"/>
         </w:rPr>
       </w:pPr>
-      <w:bookmarkStart w:id="7" w:name="_Toc85374677"/>
+      <w:bookmarkStart w:id="7" w:name="_Toc85389385"/>
       <w:r>
         <w:rPr>
           <w:rFonts w:cstheme="majorHAnsi"/>
@@ -2641,7 +2641,7 @@
           <w:rFonts w:cstheme="majorHAnsi"/>
         </w:rPr>
       </w:pPr>
-      <w:bookmarkStart w:id="8" w:name="_Toc85374678"/>
+      <w:bookmarkStart w:id="8" w:name="_Toc85389386"/>
       <w:r>
         <w:rPr>
           <w:rFonts w:cstheme="majorHAnsi"/>
@@ -2657,7 +2657,7 @@
           <w:rFonts w:cstheme="majorHAnsi"/>
         </w:rPr>
       </w:pPr>
-      <w:bookmarkStart w:id="9" w:name="_Toc85374679"/>
+      <w:bookmarkStart w:id="9" w:name="_Toc85389387"/>
       <w:r>
         <w:rPr>
           <w:rFonts w:cstheme="majorHAnsi"/>
@@ -2864,7 +2864,7 @@
           <w:rFonts w:cstheme="majorHAnsi"/>
         </w:rPr>
       </w:pPr>
-      <w:bookmarkStart w:id="10" w:name="_Toc85374680"/>
+      <w:bookmarkStart w:id="10" w:name="_Toc85389388"/>
       <w:r>
         <w:rPr>
           <w:rFonts w:cstheme="majorHAnsi"/>
@@ -2900,19 +2900,11 @@
         <w:t xml:space="preserve">GitHub repo : </w:t>
       </w:r>
       <w:hyperlink r:id="rId11" w:history="1">
-        <w:proofErr w:type="spellStart"/>
         <w:r>
           <w:rPr>
             <w:rStyle w:val="Hyperlink"/>
           </w:rPr>
-          <w:t>BalajiDabbara</w:t>
-        </w:r>
-        <w:proofErr w:type="spellEnd"/>
-        <w:r>
-          <w:rPr>
-            <w:rStyle w:val="Hyperlink"/>
-          </w:rPr>
-          <w:t>/mmd-test-projects (github.com)</w:t>
+          <w:t>BalajiDabbara/mmd-test-projects (github.com)</w:t>
         </w:r>
       </w:hyperlink>
       <w:hyperlink r:id="rId12" w:history="1"/>
@@ -2951,21 +2943,7 @@
         <w:rPr>
           <w:rFonts w:cstheme="minorHAnsi"/>
         </w:rPr>
-        <w:t xml:space="preserve">Clone the </w:t>
-      </w:r>
-      <w:proofErr w:type="spellStart"/>
-      <w:r>
-        <w:rPr>
-          <w:rFonts w:cstheme="minorHAnsi"/>
-        </w:rPr>
-        <w:t>Git</w:t>
-      </w:r>
-      <w:proofErr w:type="spellEnd"/>
-      <w:r>
-        <w:rPr>
-          <w:rFonts w:cstheme="minorHAnsi"/>
-        </w:rPr>
-        <w:t xml:space="preserve"> repo</w:t>
+        <w:t>Clone the Git repo</w:t>
       </w:r>
     </w:p>
     <w:p>
@@ -3013,9 +2991,8 @@
           <w:sz w:val="20"/>
           <w:szCs w:val="20"/>
         </w:rPr>
-        <w:t>(\</w:t>
-      </w:r>
-      <w:proofErr w:type="spellStart"/>
+        <w:t>(\OnlineCalculator\</w:t>
+      </w:r>
       <w:r>
         <w:rPr>
           <w:rFonts w:cstheme="minorHAnsi"/>
@@ -3026,9 +3003,8 @@
           <w:sz w:val="20"/>
           <w:szCs w:val="20"/>
         </w:rPr>
-        <w:t>OnlineCalculator</w:t>
-      </w:r>
-      <w:proofErr w:type="spellEnd"/>
+        <w:t xml:space="preserve">Online Calculator App </w:t>
+      </w:r>
       <w:r>
         <w:rPr>
           <w:rFonts w:cstheme="minorHAnsi"/>
@@ -3063,46 +3039,8 @@
           <w:sz w:val="20"/>
           <w:szCs w:val="20"/>
         </w:rPr>
-        <w:t>\</w:t>
-      </w:r>
-      <w:r>
-        <w:rPr>
-          <w:rFonts w:cstheme="minorHAnsi"/>
-          <w:b/>
-          <w:bCs/>
-          <w:i/>
-          <w:iCs/>
-          <w:sz w:val="20"/>
-          <w:szCs w:val="20"/>
-        </w:rPr>
-        <w:t xml:space="preserve">Online Calculator App </w:t>
-      </w:r>
-      <w:r>
-        <w:rPr>
-          <w:rFonts w:cstheme="minorHAnsi"/>
-          <w:b/>
-          <w:bCs/>
-          <w:i/>
-          <w:iCs/>
-          <w:sz w:val="20"/>
-          <w:szCs w:val="20"/>
-        </w:rPr>
-        <w:t>.</w:t>
-      </w:r>
-      <w:proofErr w:type="spellStart"/>
-      <w:r>
-        <w:rPr>
-          <w:rFonts w:cstheme="minorHAnsi"/>
-          <w:b/>
-          <w:bCs/>
-          <w:i/>
-          <w:iCs/>
-          <w:sz w:val="20"/>
-          <w:szCs w:val="20"/>
-        </w:rPr>
-        <w:t>sln</w:t>
-      </w:r>
-      <w:proofErr w:type="spellEnd"/>
+        <w:t>.sln</w:t>
+      </w:r>
       <w:r>
         <w:rPr>
           <w:rFonts w:cstheme="minorHAnsi"/>
@@ -3207,7 +3145,7 @@
           <w:rFonts w:cstheme="majorHAnsi"/>
         </w:rPr>
       </w:pPr>
-      <w:bookmarkStart w:id="11" w:name="_Toc85374681"/>
+      <w:bookmarkStart w:id="11" w:name="_Toc85389389"/>
       <w:r>
         <w:rPr>
           <w:rFonts w:cstheme="majorHAnsi"/>
@@ -3506,7 +3444,7 @@
           <w:rFonts w:cstheme="majorHAnsi"/>
         </w:rPr>
       </w:pPr>
-      <w:bookmarkStart w:id="12" w:name="_Toc85374682"/>
+      <w:bookmarkStart w:id="12" w:name="_Toc85389390"/>
       <w:r>
         <w:rPr>
           <w:rFonts w:cstheme="majorHAnsi"/>
@@ -3537,60 +3475,66 @@
         <w:rPr>
           <w:rFonts w:cstheme="minorHAnsi"/>
         </w:rPr>
+        <w:t>function</w:t>
+      </w:r>
+      <w:r>
+        <w:rPr>
+          <w:rFonts w:cstheme="minorHAnsi"/>
+        </w:rPr>
+        <w:t xml:space="preserve"> app is deployed in Azure cloud</w:t>
+      </w:r>
+      <w:r>
+        <w:rPr>
+          <w:rFonts w:cstheme="minorHAnsi"/>
+        </w:rPr>
+        <w:t xml:space="preserve"> as a Function App.</w:t>
+      </w:r>
+    </w:p>
+    <w:p>
+      <w:pPr>
+        <w:pStyle w:val="Heading1"/>
+        <w:rPr>
+          <w:rFonts w:cstheme="majorHAnsi"/>
+        </w:rPr>
+      </w:pPr>
+      <w:bookmarkStart w:id="13" w:name="_Toc85389391"/>
+      <w:r>
+        <w:rPr>
+          <w:rFonts w:cstheme="majorHAnsi"/>
+        </w:rPr>
+        <w:t>Testing</w:t>
+      </w:r>
+      <w:bookmarkEnd w:id="13"/>
+    </w:p>
+    <w:p>
+      <w:pPr>
+        <w:rPr>
+          <w:rFonts w:cstheme="minorHAnsi"/>
+        </w:rPr>
+      </w:pPr>
+      <w:r>
+        <w:rPr>
+          <w:rFonts w:cstheme="minorHAnsi"/>
+        </w:rPr>
+        <w:t xml:space="preserve">Online Calculator </w:t>
+      </w:r>
+      <w:r>
+        <w:rPr>
+          <w:rFonts w:cstheme="minorHAnsi"/>
+        </w:rPr>
         <w:t xml:space="preserve">App </w:t>
       </w:r>
       <w:r>
         <w:rPr>
           <w:rFonts w:cstheme="minorHAnsi"/>
         </w:rPr>
-        <w:t>function</w:t>
-      </w:r>
-      <w:r>
-        <w:rPr>
-          <w:rFonts w:cstheme="minorHAnsi"/>
-        </w:rPr>
-        <w:t xml:space="preserve"> app is deployed in Azure cloud</w:t>
-      </w:r>
-      <w:r>
-        <w:rPr>
-          <w:rFonts w:cstheme="minorHAnsi"/>
-        </w:rPr>
-        <w:t xml:space="preserve"> as a Function App.</w:t>
-      </w:r>
-    </w:p>
-    <w:p>
-      <w:pPr>
-        <w:pStyle w:val="Heading1"/>
-        <w:rPr>
-          <w:rFonts w:cstheme="majorHAnsi"/>
-        </w:rPr>
-      </w:pPr>
-      <w:bookmarkStart w:id="13" w:name="_Toc85374683"/>
-      <w:r>
-        <w:rPr>
-          <w:rFonts w:cstheme="majorHAnsi"/>
-        </w:rPr>
-        <w:t>Testing</w:t>
-      </w:r>
-      <w:bookmarkEnd w:id="13"/>
-    </w:p>
-    <w:p>
-      <w:pPr>
-        <w:rPr>
-          <w:rFonts w:cstheme="minorHAnsi"/>
-        </w:rPr>
-      </w:pPr>
-      <w:r>
-        <w:rPr>
-          <w:rFonts w:cstheme="minorHAnsi"/>
-        </w:rPr>
-        <w:t xml:space="preserve">Online Calculator App </w:t>
-      </w:r>
-      <w:r>
-        <w:rPr>
-          <w:rFonts w:cstheme="minorHAnsi"/>
-        </w:rPr>
-        <w:t xml:space="preserve"> is tested </w:t>
+        <w:t>is</w:t>
+      </w:r>
+      <w:r>
+        <w:rPr>
+          <w:rFonts w:cstheme="minorHAnsi"/>
+        </w:rPr>
+        <w:t xml:space="preserve"> tested </w:t>
       </w:r>
       <w:r>
         <w:rPr>
@@ -3614,21 +3558,7 @@
         <w:rPr>
           <w:rFonts w:cstheme="minorHAnsi"/>
         </w:rPr>
-        <w:t xml:space="preserve"> with </w:t>
-      </w:r>
-      <w:proofErr w:type="spellStart"/>
-      <w:r>
-        <w:rPr>
-          <w:rFonts w:cstheme="minorHAnsi"/>
-        </w:rPr>
-        <w:t>xUnit</w:t>
-      </w:r>
-      <w:proofErr w:type="spellEnd"/>
-      <w:r>
-        <w:rPr>
-          <w:rFonts w:cstheme="minorHAnsi"/>
-        </w:rPr>
-        <w:t xml:space="preserve"> framework </w:t>
+        <w:t xml:space="preserve"> with xUnit framework </w:t>
       </w:r>
       <w:r>
         <w:rPr>
@@ -3694,7 +3624,7 @@
       <w:pPr>
         <w:pStyle w:val="Heading3"/>
       </w:pPr>
-      <w:bookmarkStart w:id="14" w:name="_Toc85374684"/>
+      <w:bookmarkStart w:id="14" w:name="_Toc85389392"/>
       <w:r>
         <w:t xml:space="preserve">Unit </w:t>
       </w:r>
@@ -3773,7 +3703,6 @@
           <w:szCs w:val="20"/>
         </w:rPr>
       </w:pPr>
-      <w:proofErr w:type="spellStart"/>
       <w:r>
         <w:rPr>
           <w:rFonts w:cstheme="minorHAnsi"/>
@@ -3781,10 +3710,8 @@
           <w:sz w:val="20"/>
           <w:szCs w:val="20"/>
         </w:rPr>
-        <w:lastRenderedPageBreak/>
         <w:t>ValidateInfixExpressionEvaluationSuccess</w:t>
       </w:r>
-      <w:proofErr w:type="spellEnd"/>
     </w:p>
     <w:p>
       <w:pPr>
@@ -3799,7 +3726,6 @@
           <w:szCs w:val="20"/>
         </w:rPr>
       </w:pPr>
-      <w:proofErr w:type="spellStart"/>
       <w:r>
         <w:rPr>
           <w:rFonts w:cstheme="minorHAnsi"/>
@@ -3807,9 +3733,9 @@
           <w:sz w:val="20"/>
           <w:szCs w:val="20"/>
         </w:rPr>
+        <w:lastRenderedPageBreak/>
         <w:t>ValidateInfixExpressionEvaluationFailedOnInvalidInput</w:t>
       </w:r>
-      <w:proofErr w:type="spellEnd"/>
     </w:p>
     <w:p>
       <w:pPr>
@@ -3824,7 +3750,6 @@
           <w:szCs w:val="20"/>
         </w:rPr>
       </w:pPr>
-      <w:proofErr w:type="spellStart"/>
       <w:r>
         <w:rPr>
           <w:rFonts w:cstheme="minorHAnsi"/>
@@ -3834,7 +3759,6 @@
         </w:rPr>
         <w:t>ValidateInfixExpressionEvaluationSuccesssOnAllOperators</w:t>
       </w:r>
-      <w:proofErr w:type="spellEnd"/>
     </w:p>
     <w:p>
       <w:pPr>
@@ -3849,7 +3773,6 @@
           <w:szCs w:val="20"/>
         </w:rPr>
       </w:pPr>
-      <w:proofErr w:type="spellStart"/>
       <w:r>
         <w:rPr>
           <w:rFonts w:cstheme="minorHAnsi"/>
@@ -3859,7 +3782,6 @@
         </w:rPr>
         <w:t>ValidateEmptyUserNameThrowsAnError</w:t>
       </w:r>
-      <w:proofErr w:type="spellEnd"/>
     </w:p>
     <w:p>
       <w:pPr>
@@ -3874,7 +3796,6 @@
           <w:szCs w:val="20"/>
         </w:rPr>
       </w:pPr>
-      <w:proofErr w:type="spellStart"/>
       <w:r>
         <w:rPr>
           <w:rFonts w:cstheme="minorHAnsi"/>
@@ -3884,7 +3805,6 @@
         </w:rPr>
         <w:t>ValidateMemoryRecall</w:t>
       </w:r>
-      <w:proofErr w:type="spellEnd"/>
     </w:p>
     <w:p>
       <w:pPr>
@@ -3899,7 +3819,6 @@
           <w:szCs w:val="20"/>
         </w:rPr>
       </w:pPr>
-      <w:proofErr w:type="spellStart"/>
       <w:r>
         <w:rPr>
           <w:rFonts w:cstheme="minorHAnsi"/>
@@ -3909,7 +3828,6 @@
         </w:rPr>
         <w:t>ValidateOperationOnMemoryRecall</w:t>
       </w:r>
-      <w:proofErr w:type="spellEnd"/>
     </w:p>
     <w:p>
       <w:pPr>
@@ -3924,7 +3842,6 @@
           <w:szCs w:val="20"/>
         </w:rPr>
       </w:pPr>
-      <w:proofErr w:type="spellStart"/>
       <w:r>
         <w:rPr>
           <w:rFonts w:cstheme="minorHAnsi"/>
@@ -3934,13 +3851,12 @@
         </w:rPr>
         <w:t>ValidateMemoryRecallForDifferentUsers</w:t>
       </w:r>
-      <w:proofErr w:type="spellEnd"/>
     </w:p>
     <w:p>
       <w:pPr>
         <w:pStyle w:val="Heading3"/>
       </w:pPr>
-      <w:bookmarkStart w:id="15" w:name="_Toc85374685"/>
+      <w:bookmarkStart w:id="15" w:name="_Toc85389393"/>
       <w:r>
         <w:t>Manual Verification</w:t>
       </w:r>
@@ -4066,7 +3982,13 @@
               <w:rPr>
                 <w:rFonts w:cstheme="minorHAnsi"/>
               </w:rPr>
-              <w:t>Function App URL</w:t>
+              <w:t>Request</w:t>
+            </w:r>
+            <w:r>
+              <w:rPr>
+                <w:rFonts w:cstheme="minorHAnsi"/>
+              </w:rPr>
+              <w:t xml:space="preserve"> URL</w:t>
             </w:r>
           </w:p>
         </w:tc>
@@ -4120,6 +4042,8 @@
             <w:pPr>
               <w:rPr>
                 <w:rFonts w:cstheme="minorHAnsi"/>
+                <w:i/>
+                <w:iCs/>
                 <w:color w:val="212121"/>
                 <w:sz w:val="18"/>
                 <w:szCs w:val="18"/>
@@ -4129,12 +4053,14 @@
             <w:r>
               <w:rPr>
                 <w:rFonts w:cstheme="minorHAnsi"/>
+                <w:i/>
+                <w:iCs/>
                 <w:color w:val="212121"/>
                 <w:sz w:val="18"/>
                 <w:szCs w:val="18"/>
                 <w:shd w:val="clear" w:color="auto" w:fill="FFFFFF"/>
               </w:rPr>
-              <w:t>JSON</w:t>
+              <w:t>json</w:t>
             </w:r>
           </w:p>
         </w:tc>
@@ -4166,11 +4092,19 @@
             <w:pPr>
               <w:rPr>
                 <w:rFonts w:cstheme="minorHAnsi"/>
+                <w:i/>
+                <w:iCs/>
+                <w:sz w:val="20"/>
+                <w:szCs w:val="20"/>
               </w:rPr>
             </w:pPr>
             <w:r>
               <w:rPr>
                 <w:rFonts w:cstheme="minorHAnsi"/>
+                <w:i/>
+                <w:iCs/>
+                <w:sz w:val="20"/>
+                <w:szCs w:val="20"/>
               </w:rPr>
               <w:t>{</w:t>
             </w:r>
@@ -4179,65 +4113,61 @@
             <w:pPr>
               <w:rPr>
                 <w:rFonts w:cstheme="minorHAnsi"/>
+                <w:i/>
+                <w:iCs/>
+                <w:sz w:val="20"/>
+                <w:szCs w:val="20"/>
               </w:rPr>
             </w:pPr>
             <w:r>
               <w:rPr>
                 <w:rFonts w:cstheme="minorHAnsi"/>
-              </w:rPr>
-              <w:t xml:space="preserve">    "</w:t>
-            </w:r>
-            <w:proofErr w:type="spellStart"/>
-            <w:r>
-              <w:rPr>
-                <w:rFonts w:cstheme="minorHAnsi"/>
-              </w:rPr>
-              <w:t>UserName</w:t>
-            </w:r>
-            <w:proofErr w:type="spellEnd"/>
-            <w:r>
-              <w:rPr>
-                <w:rFonts w:cstheme="minorHAnsi"/>
-              </w:rPr>
-              <w:t>": "Balaji",</w:t>
+                <w:i/>
+                <w:iCs/>
+                <w:sz w:val="20"/>
+                <w:szCs w:val="20"/>
+              </w:rPr>
+              <w:t xml:space="preserve">    "UserName": "Balaji",</w:t>
             </w:r>
           </w:p>
           <w:p>
             <w:pPr>
               <w:rPr>
                 <w:rFonts w:cstheme="minorHAnsi"/>
+                <w:i/>
+                <w:iCs/>
+                <w:sz w:val="20"/>
+                <w:szCs w:val="20"/>
               </w:rPr>
             </w:pPr>
             <w:r>
               <w:rPr>
                 <w:rFonts w:cstheme="minorHAnsi"/>
-              </w:rPr>
-              <w:t xml:space="preserve">    "</w:t>
-            </w:r>
-            <w:proofErr w:type="spellStart"/>
-            <w:r>
-              <w:rPr>
-                <w:rFonts w:cstheme="minorHAnsi"/>
-              </w:rPr>
-              <w:t>InfixExpression</w:t>
-            </w:r>
-            <w:proofErr w:type="spellEnd"/>
-            <w:r>
-              <w:rPr>
-                <w:rFonts w:cstheme="minorHAnsi"/>
-              </w:rPr>
-              <w:t>": "(((2+2)*4/2+2))*10/5*2*100"</w:t>
+                <w:i/>
+                <w:iCs/>
+                <w:sz w:val="20"/>
+                <w:szCs w:val="20"/>
+              </w:rPr>
+              <w:t xml:space="preserve">    "InfixExpression": "(((2+2)*4/2+2))*10/5*2*100"</w:t>
             </w:r>
           </w:p>
           <w:p>
             <w:pPr>
               <w:rPr>
                 <w:rFonts w:cstheme="minorHAnsi"/>
+                <w:i/>
+                <w:iCs/>
+                <w:sz w:val="20"/>
+                <w:szCs w:val="20"/>
               </w:rPr>
             </w:pPr>
             <w:r>
               <w:rPr>
                 <w:rFonts w:cstheme="minorHAnsi"/>
+                <w:i/>
+                <w:iCs/>
+                <w:sz w:val="20"/>
+                <w:szCs w:val="20"/>
               </w:rPr>
               <w:t>}</w:t>
             </w:r>
@@ -4253,11 +4183,15 @@
             <w:pPr>
               <w:rPr>
                 <w:rFonts w:cstheme="minorHAnsi"/>
+                <w:sz w:val="20"/>
+                <w:szCs w:val="20"/>
               </w:rPr>
             </w:pPr>
             <w:r>
               <w:rPr>
                 <w:rFonts w:cstheme="minorHAnsi"/>
+                <w:sz w:val="20"/>
+                <w:szCs w:val="20"/>
               </w:rPr>
               <w:t>Response Body</w:t>
             </w:r>
@@ -4271,11 +4205,15 @@
             <w:pPr>
               <w:rPr>
                 <w:rFonts w:cstheme="minorHAnsi"/>
+                <w:sz w:val="20"/>
+                <w:szCs w:val="20"/>
               </w:rPr>
             </w:pPr>
             <w:r>
               <w:rPr>
                 <w:rFonts w:cstheme="minorHAnsi"/>
+                <w:sz w:val="20"/>
+                <w:szCs w:val="20"/>
               </w:rPr>
               <w:t>Hello, Balaji. Your input expression ((((2+2)*4/2+2))*10/5*2*100) has been evaluated to : 4000.</w:t>
             </w:r>
@@ -4429,7 +4367,7 @@
           <w:rFonts w:cstheme="majorHAnsi"/>
         </w:rPr>
       </w:pPr>
-      <w:bookmarkStart w:id="16" w:name="_Toc85374686"/>
+      <w:bookmarkStart w:id="16" w:name="_Toc85389394"/>
       <w:r>
         <w:rPr>
           <w:rFonts w:cstheme="majorHAnsi"/>
@@ -4471,7 +4409,7 @@
           <w:rFonts w:asciiTheme="minorHAnsi" w:hAnsiTheme="minorHAnsi" w:cstheme="minorHAnsi"/>
         </w:rPr>
       </w:pPr>
-      <w:bookmarkStart w:id="17" w:name="_Toc85374687"/>
+      <w:bookmarkStart w:id="17" w:name="_Toc85389395"/>
       <w:r>
         <w:rPr>
           <w:rFonts w:cstheme="majorHAnsi"/>
@@ -4500,7 +4438,7 @@
           <w:rFonts w:cstheme="majorHAnsi"/>
         </w:rPr>
       </w:pPr>
-      <w:bookmarkStart w:id="18" w:name="_Toc85374688"/>
+      <w:bookmarkStart w:id="18" w:name="_Toc85389396"/>
       <w:r>
         <w:rPr>
           <w:rFonts w:cstheme="majorHAnsi"/>
@@ -4537,7 +4475,13 @@
         <w:rPr>
           <w:rFonts w:cstheme="minorHAnsi"/>
         </w:rPr>
-        <w:t>Double or more letter operators are not supported (e.g.: ++, --, log, sin, cos).</w:t>
+        <w:t xml:space="preserve">Two </w:t>
+      </w:r>
+      <w:r>
+        <w:rPr>
+          <w:rFonts w:cstheme="minorHAnsi"/>
+        </w:rPr>
+        <w:t>or more letter operators are not supported (e.g.: ++, --, log, sin, cos).</w:t>
       </w:r>
     </w:p>
     <w:p>
@@ -4555,7 +4499,13 @@
         <w:rPr>
           <w:rFonts w:cstheme="minorHAnsi"/>
         </w:rPr>
-        <w:t>Multiple expression validations.</w:t>
+        <w:t>This is not extendable to double, float</w:t>
+      </w:r>
+      <w:r>
+        <w:rPr>
+          <w:rFonts w:cstheme="minorHAnsi"/>
+        </w:rPr>
+        <w:t>.</w:t>
       </w:r>
     </w:p>
     <w:p>
@@ -4573,7 +4523,7 @@
         <w:rPr>
           <w:rFonts w:cstheme="minorHAnsi"/>
         </w:rPr>
-        <w:t>Specific exceptions.</w:t>
+        <w:t>Multiple types of braces are not supported like {, [ etc.</w:t>
       </w:r>
     </w:p>
     <w:p>
@@ -4591,7 +4541,7 @@
         <w:rPr>
           <w:rFonts w:cstheme="minorHAnsi"/>
         </w:rPr>
-        <w:t>Not tested for Throttling conditions.</w:t>
+        <w:t>Multiple expression validations.</w:t>
       </w:r>
     </w:p>
     <w:p>
@@ -4609,8 +4559,58 @@
         <w:rPr>
           <w:rFonts w:cstheme="minorHAnsi"/>
         </w:rPr>
-        <w:t>Not validated session time.</w:t>
-      </w:r>
+        <w:t xml:space="preserve">Not tested for </w:t>
+      </w:r>
+      <w:r>
+        <w:rPr>
+          <w:rFonts w:cstheme="minorHAnsi"/>
+        </w:rPr>
+        <w:t>t</w:t>
+      </w:r>
+      <w:r>
+        <w:rPr>
+          <w:rFonts w:cstheme="minorHAnsi"/>
+        </w:rPr>
+        <w:t>hrottling conditions.</w:t>
+      </w:r>
+    </w:p>
+    <w:p>
+      <w:pPr>
+        <w:pStyle w:val="ListParagraph"/>
+        <w:numPr>
+          <w:ilvl w:val="0"/>
+          <w:numId w:val="5"/>
+        </w:numPr>
+        <w:rPr>
+          <w:rFonts w:cstheme="minorHAnsi"/>
+        </w:rPr>
+      </w:pPr>
+      <w:r>
+        <w:rPr>
+          <w:rFonts w:cstheme="minorHAnsi"/>
+        </w:rPr>
+        <w:t>Not validated session time</w:t>
+      </w:r>
+      <w:r>
+        <w:rPr>
+          <w:rFonts w:cstheme="minorHAnsi"/>
+        </w:rPr>
+        <w:t xml:space="preserve"> out</w:t>
+      </w:r>
+      <w:r>
+        <w:rPr>
+          <w:rFonts w:cstheme="minorHAnsi"/>
+        </w:rPr>
+        <w:t>.</w:t>
+      </w:r>
+    </w:p>
+    <w:p>
+      <w:pPr>
+        <w:pStyle w:val="ListParagraph"/>
+        <w:rPr>
+          <w:rFonts w:cstheme="minorHAnsi"/>
+        </w:rPr>
+      </w:pPr>
     </w:p>
     <w:p>
       <w:pPr>

</xml_diff>

<commit_message>
Fixing few issues andupating documentation.
</commit_message>
<xml_diff>
--- a/OnlineCalculator/Online Calculator System Design.docx
+++ b/OnlineCalculator/Online Calculator System Design.docx
@@ -4,95 +4,95 @@
   <w:body>
     <w:p>
       <w:pPr>
-        <w:jc w:val="center"/>
-        <w:rPr>
-          <w:rFonts w:cstheme="minorHAnsi"/>
-        </w:rPr>
-      </w:pPr>
-    </w:p>
-    <w:p>
-      <w:pPr>
-        <w:jc w:val="center"/>
-        <w:rPr>
-          <w:rFonts w:cstheme="minorHAnsi"/>
-        </w:rPr>
-      </w:pPr>
-    </w:p>
-    <w:p>
-      <w:pPr>
-        <w:jc w:val="center"/>
-        <w:rPr>
-          <w:rFonts w:cstheme="minorHAnsi"/>
-        </w:rPr>
-      </w:pPr>
-    </w:p>
-    <w:p>
-      <w:pPr>
-        <w:jc w:val="center"/>
-        <w:rPr>
-          <w:rFonts w:cstheme="minorHAnsi"/>
-        </w:rPr>
-      </w:pPr>
-    </w:p>
-    <w:p>
-      <w:pPr>
-        <w:jc w:val="center"/>
-        <w:rPr>
-          <w:rFonts w:cstheme="minorHAnsi"/>
-        </w:rPr>
-      </w:pPr>
-    </w:p>
-    <w:p>
-      <w:pPr>
-        <w:jc w:val="center"/>
-        <w:rPr>
-          <w:rFonts w:cstheme="minorHAnsi"/>
-        </w:rPr>
-      </w:pPr>
-    </w:p>
-    <w:p>
-      <w:pPr>
-        <w:jc w:val="center"/>
-        <w:rPr>
-          <w:rFonts w:cstheme="minorHAnsi"/>
-        </w:rPr>
-      </w:pPr>
-    </w:p>
-    <w:p>
-      <w:pPr>
-        <w:jc w:val="center"/>
-        <w:rPr>
-          <w:rFonts w:cstheme="minorHAnsi"/>
-        </w:rPr>
-      </w:pPr>
-    </w:p>
-    <w:p>
-      <w:pPr>
-        <w:jc w:val="center"/>
-        <w:rPr>
-          <w:rFonts w:cstheme="minorHAnsi"/>
-        </w:rPr>
-      </w:pPr>
-    </w:p>
-    <w:p>
-      <w:pPr>
-        <w:jc w:val="center"/>
-        <w:rPr>
-          <w:rFonts w:cstheme="minorHAnsi"/>
-        </w:rPr>
-      </w:pPr>
-    </w:p>
-    <w:p>
-      <w:pPr>
-        <w:jc w:val="center"/>
-        <w:rPr>
-          <w:rFonts w:cstheme="minorHAnsi"/>
-        </w:rPr>
-      </w:pPr>
-    </w:p>
-    <w:p>
-      <w:pPr>
-        <w:jc w:val="center"/>
+        <w:jc w:val="both"/>
+        <w:rPr>
+          <w:rFonts w:cstheme="minorHAnsi"/>
+        </w:rPr>
+      </w:pPr>
+    </w:p>
+    <w:p>
+      <w:pPr>
+        <w:jc w:val="both"/>
+        <w:rPr>
+          <w:rFonts w:cstheme="minorHAnsi"/>
+        </w:rPr>
+      </w:pPr>
+    </w:p>
+    <w:p>
+      <w:pPr>
+        <w:jc w:val="both"/>
+        <w:rPr>
+          <w:rFonts w:cstheme="minorHAnsi"/>
+        </w:rPr>
+      </w:pPr>
+    </w:p>
+    <w:p>
+      <w:pPr>
+        <w:jc w:val="both"/>
+        <w:rPr>
+          <w:rFonts w:cstheme="minorHAnsi"/>
+        </w:rPr>
+      </w:pPr>
+    </w:p>
+    <w:p>
+      <w:pPr>
+        <w:jc w:val="both"/>
+        <w:rPr>
+          <w:rFonts w:cstheme="minorHAnsi"/>
+        </w:rPr>
+      </w:pPr>
+    </w:p>
+    <w:p>
+      <w:pPr>
+        <w:jc w:val="both"/>
+        <w:rPr>
+          <w:rFonts w:cstheme="minorHAnsi"/>
+        </w:rPr>
+      </w:pPr>
+    </w:p>
+    <w:p>
+      <w:pPr>
+        <w:jc w:val="both"/>
+        <w:rPr>
+          <w:rFonts w:cstheme="minorHAnsi"/>
+        </w:rPr>
+      </w:pPr>
+    </w:p>
+    <w:p>
+      <w:pPr>
+        <w:jc w:val="both"/>
+        <w:rPr>
+          <w:rFonts w:cstheme="minorHAnsi"/>
+        </w:rPr>
+      </w:pPr>
+    </w:p>
+    <w:p>
+      <w:pPr>
+        <w:jc w:val="both"/>
+        <w:rPr>
+          <w:rFonts w:cstheme="minorHAnsi"/>
+        </w:rPr>
+      </w:pPr>
+    </w:p>
+    <w:p>
+      <w:pPr>
+        <w:jc w:val="both"/>
+        <w:rPr>
+          <w:rFonts w:cstheme="minorHAnsi"/>
+        </w:rPr>
+      </w:pPr>
+    </w:p>
+    <w:p>
+      <w:pPr>
+        <w:jc w:val="both"/>
+        <w:rPr>
+          <w:rFonts w:cstheme="minorHAnsi"/>
+        </w:rPr>
+      </w:pPr>
+    </w:p>
+    <w:p>
+      <w:pPr>
+        <w:jc w:val="both"/>
         <w:rPr>
           <w:rFonts w:asciiTheme="majorHAnsi" w:hAnsiTheme="majorHAnsi" w:cstheme="majorHAnsi"/>
         </w:rPr>
@@ -133,13 +133,15 @@
     </w:p>
     <w:p>
       <w:pPr>
-        <w:rPr>
-          <w:rFonts w:cstheme="minorHAnsi"/>
-        </w:rPr>
-      </w:pPr>
-    </w:p>
-    <w:p>
-      <w:pPr>
+        <w:jc w:val="both"/>
+        <w:rPr>
+          <w:rFonts w:cstheme="minorHAnsi"/>
+        </w:rPr>
+      </w:pPr>
+    </w:p>
+    <w:p>
+      <w:pPr>
+        <w:jc w:val="both"/>
         <w:rPr>
           <w:rFonts w:cstheme="minorHAnsi"/>
         </w:rPr>
@@ -153,90 +155,103 @@
     </w:p>
     <w:p>
       <w:pPr>
-        <w:rPr>
-          <w:rFonts w:cstheme="minorHAnsi"/>
-        </w:rPr>
-      </w:pPr>
-    </w:p>
-    <w:p>
-      <w:pPr>
-        <w:rPr>
-          <w:rFonts w:cstheme="minorHAnsi"/>
-        </w:rPr>
-      </w:pPr>
-    </w:p>
-    <w:p>
-      <w:pPr>
-        <w:rPr>
-          <w:rFonts w:cstheme="minorHAnsi"/>
-        </w:rPr>
-      </w:pPr>
-    </w:p>
-    <w:p>
-      <w:pPr>
-        <w:rPr>
-          <w:rFonts w:cstheme="minorHAnsi"/>
-        </w:rPr>
-      </w:pPr>
-    </w:p>
-    <w:p>
-      <w:pPr>
-        <w:rPr>
-          <w:rFonts w:cstheme="minorHAnsi"/>
-        </w:rPr>
-      </w:pPr>
-    </w:p>
-    <w:p>
-      <w:pPr>
-        <w:rPr>
-          <w:rFonts w:cstheme="minorHAnsi"/>
-        </w:rPr>
-      </w:pPr>
-    </w:p>
-    <w:p>
-      <w:pPr>
-        <w:rPr>
-          <w:rFonts w:cstheme="minorHAnsi"/>
-        </w:rPr>
-      </w:pPr>
-    </w:p>
-    <w:p>
-      <w:pPr>
-        <w:rPr>
-          <w:rFonts w:cstheme="minorHAnsi"/>
-        </w:rPr>
-      </w:pPr>
-    </w:p>
-    <w:p>
-      <w:pPr>
-        <w:rPr>
-          <w:rFonts w:cstheme="minorHAnsi"/>
-        </w:rPr>
-      </w:pPr>
-    </w:p>
-    <w:p>
-      <w:pPr>
-        <w:rPr>
-          <w:rFonts w:cstheme="minorHAnsi"/>
-        </w:rPr>
-      </w:pPr>
-    </w:p>
-    <w:p>
-      <w:pPr>
-        <w:rPr>
-          <w:rFonts w:cstheme="minorHAnsi"/>
-        </w:rPr>
-      </w:pPr>
-    </w:p>
-    <w:p>
-      <w:pPr>
-        <w:rPr>
-          <w:rFonts w:cstheme="minorHAnsi"/>
-        </w:rPr>
-      </w:pPr>
-    </w:p>
-    <w:p>
-      <w:pPr>
+        <w:jc w:val="both"/>
+        <w:rPr>
+          <w:rFonts w:cstheme="minorHAnsi"/>
+        </w:rPr>
+      </w:pPr>
+    </w:p>
+    <w:p>
+      <w:pPr>
+        <w:jc w:val="both"/>
+        <w:rPr>
+          <w:rFonts w:cstheme="minorHAnsi"/>
+        </w:rPr>
+      </w:pPr>
+    </w:p>
+    <w:p>
+      <w:pPr>
+        <w:jc w:val="both"/>
+        <w:rPr>
+          <w:rFonts w:cstheme="minorHAnsi"/>
+        </w:rPr>
+      </w:pPr>
+    </w:p>
+    <w:p>
+      <w:pPr>
+        <w:jc w:val="both"/>
+        <w:rPr>
+          <w:rFonts w:cstheme="minorHAnsi"/>
+        </w:rPr>
+      </w:pPr>
+    </w:p>
+    <w:p>
+      <w:pPr>
+        <w:jc w:val="both"/>
+        <w:rPr>
+          <w:rFonts w:cstheme="minorHAnsi"/>
+        </w:rPr>
+      </w:pPr>
+    </w:p>
+    <w:p>
+      <w:pPr>
+        <w:jc w:val="both"/>
+        <w:rPr>
+          <w:rFonts w:cstheme="minorHAnsi"/>
+        </w:rPr>
+      </w:pPr>
+    </w:p>
+    <w:p>
+      <w:pPr>
+        <w:jc w:val="both"/>
+        <w:rPr>
+          <w:rFonts w:cstheme="minorHAnsi"/>
+        </w:rPr>
+      </w:pPr>
+    </w:p>
+    <w:p>
+      <w:pPr>
+        <w:jc w:val="both"/>
+        <w:rPr>
+          <w:rFonts w:cstheme="minorHAnsi"/>
+        </w:rPr>
+      </w:pPr>
+    </w:p>
+    <w:p>
+      <w:pPr>
+        <w:jc w:val="both"/>
+        <w:rPr>
+          <w:rFonts w:cstheme="minorHAnsi"/>
+        </w:rPr>
+      </w:pPr>
+    </w:p>
+    <w:p>
+      <w:pPr>
+        <w:jc w:val="both"/>
+        <w:rPr>
+          <w:rFonts w:cstheme="minorHAnsi"/>
+        </w:rPr>
+      </w:pPr>
+    </w:p>
+    <w:p>
+      <w:pPr>
+        <w:jc w:val="both"/>
+        <w:rPr>
+          <w:rFonts w:cstheme="minorHAnsi"/>
+        </w:rPr>
+      </w:pPr>
+    </w:p>
+    <w:p>
+      <w:pPr>
+        <w:jc w:val="both"/>
+        <w:rPr>
+          <w:rFonts w:cstheme="minorHAnsi"/>
+        </w:rPr>
+      </w:pPr>
+    </w:p>
+    <w:p>
+      <w:pPr>
+        <w:jc w:val="both"/>
         <w:rPr>
           <w:rFonts w:cstheme="minorHAnsi"/>
         </w:rPr>
@@ -267,6 +282,7 @@
         <w:p>
           <w:pPr>
             <w:pStyle w:val="TOCHeading"/>
+            <w:jc w:val="both"/>
             <w:rPr>
               <w:rFonts w:cstheme="majorHAnsi"/>
             </w:rPr>
@@ -307,7 +323,7 @@
             </w:rPr>
             <w:fldChar w:fldCharType="separate"/>
           </w:r>
-          <w:hyperlink w:anchor="_Toc85389378" w:history="1">
+          <w:hyperlink w:anchor="_Toc85440554" w:history="1">
             <w:r>
               <w:rPr>
                 <w:rStyle w:val="Hyperlink"/>
@@ -335,7 +351,7 @@
                 <w:noProof/>
                 <w:webHidden/>
               </w:rPr>
-              <w:instrText xml:space="preserve"> PAGEREF _Toc85389378 \h </w:instrText>
+              <w:instrText xml:space="preserve"> PAGEREF _Toc85440554 \h </w:instrText>
             </w:r>
             <w:r>
               <w:rPr>
@@ -377,7 +393,7 @@
               <w:noProof/>
             </w:rPr>
           </w:pPr>
-          <w:hyperlink w:anchor="_Toc85389379" w:history="1">
+          <w:hyperlink w:anchor="_Toc85440555" w:history="1">
             <w:r>
               <w:rPr>
                 <w:rStyle w:val="Hyperlink"/>
@@ -405,7 +421,7 @@
                 <w:noProof/>
                 <w:webHidden/>
               </w:rPr>
-              <w:instrText xml:space="preserve"> PAGEREF _Toc85389379 \h </w:instrText>
+              <w:instrText xml:space="preserve"> PAGEREF _Toc85440555 \h </w:instrText>
             </w:r>
             <w:r>
               <w:rPr>
@@ -447,14 +463,14 @@
               <w:noProof/>
             </w:rPr>
           </w:pPr>
-          <w:hyperlink w:anchor="_Toc85389380" w:history="1">
+          <w:hyperlink w:anchor="_Toc85440556" w:history="1">
             <w:r>
               <w:rPr>
                 <w:rStyle w:val="Hyperlink"/>
                 <w:rFonts w:cstheme="majorHAnsi"/>
                 <w:noProof/>
               </w:rPr>
-              <w:t>Assumptions</w:t>
+              <w:t>Scope</w:t>
             </w:r>
             <w:r>
               <w:rPr>
@@ -475,7 +491,7 @@
                 <w:noProof/>
                 <w:webHidden/>
               </w:rPr>
-              <w:instrText xml:space="preserve"> PAGEREF _Toc85389380 \h </w:instrText>
+              <w:instrText xml:space="preserve"> PAGEREF _Toc85440556 \h </w:instrText>
             </w:r>
             <w:r>
               <w:rPr>
@@ -517,14 +533,30 @@
               <w:noProof/>
             </w:rPr>
           </w:pPr>
-          <w:hyperlink w:anchor="_Toc85389381" w:history="1">
+          <w:hyperlink w:anchor="_Toc85440557" w:history="1">
             <w:r>
               <w:rPr>
                 <w:rStyle w:val="Hyperlink"/>
                 <w:rFonts w:cstheme="majorHAnsi"/>
                 <w:noProof/>
               </w:rPr>
-              <w:t>Scope</w:t>
+              <w:t>Assumpt</w:t>
+            </w:r>
+            <w:r>
+              <w:rPr>
+                <w:rStyle w:val="Hyperlink"/>
+                <w:rFonts w:cstheme="majorHAnsi"/>
+                <w:noProof/>
+              </w:rPr>
+              <w:t>i</w:t>
+            </w:r>
+            <w:r>
+              <w:rPr>
+                <w:rStyle w:val="Hyperlink"/>
+                <w:rFonts w:cstheme="majorHAnsi"/>
+                <w:noProof/>
+              </w:rPr>
+              <w:t>ons</w:t>
             </w:r>
             <w:r>
               <w:rPr>
@@ -545,7 +577,7 @@
                 <w:noProof/>
                 <w:webHidden/>
               </w:rPr>
-              <w:instrText xml:space="preserve"> PAGEREF _Toc85389381 \h </w:instrText>
+              <w:instrText xml:space="preserve"> PAGEREF _Toc85440557 \h </w:instrText>
             </w:r>
             <w:r>
               <w:rPr>
@@ -587,7 +619,7 @@
               <w:noProof/>
             </w:rPr>
           </w:pPr>
-          <w:hyperlink w:anchor="_Toc85389382" w:history="1">
+          <w:hyperlink w:anchor="_Toc85440558" w:history="1">
             <w:r>
               <w:rPr>
                 <w:rStyle w:val="Hyperlink"/>
@@ -615,7 +647,7 @@
                 <w:noProof/>
                 <w:webHidden/>
               </w:rPr>
-              <w:instrText xml:space="preserve"> PAGEREF _Toc85389382 \h </w:instrText>
+              <w:instrText xml:space="preserve"> PAGEREF _Toc85440558 \h </w:instrText>
             </w:r>
             <w:r>
               <w:rPr>
@@ -635,7 +667,7 @@
                 <w:noProof/>
                 <w:webHidden/>
               </w:rPr>
-              <w:t>3</w:t>
+              <w:t>4</w:t>
             </w:r>
             <w:r>
               <w:rPr>
@@ -657,7 +689,7 @@
               <w:noProof/>
             </w:rPr>
           </w:pPr>
-          <w:hyperlink w:anchor="_Toc85389383" w:history="1">
+          <w:hyperlink w:anchor="_Toc85440559" w:history="1">
             <w:r>
               <w:rPr>
                 <w:rStyle w:val="Hyperlink"/>
@@ -685,7 +717,7 @@
                 <w:noProof/>
                 <w:webHidden/>
               </w:rPr>
-              <w:instrText xml:space="preserve"> PAGEREF _Toc85389383 \h </w:instrText>
+              <w:instrText xml:space="preserve"> PAGEREF _Toc85440559 \h </w:instrText>
             </w:r>
             <w:r>
               <w:rPr>
@@ -705,7 +737,7 @@
                 <w:noProof/>
                 <w:webHidden/>
               </w:rPr>
-              <w:t>3</w:t>
+              <w:t>4</w:t>
             </w:r>
             <w:r>
               <w:rPr>
@@ -727,7 +759,7 @@
               <w:noProof/>
             </w:rPr>
           </w:pPr>
-          <w:hyperlink w:anchor="_Toc85389384" w:history="1">
+          <w:hyperlink w:anchor="_Toc85440560" w:history="1">
             <w:r>
               <w:rPr>
                 <w:rStyle w:val="Hyperlink"/>
@@ -755,7 +787,7 @@
                 <w:noProof/>
                 <w:webHidden/>
               </w:rPr>
-              <w:instrText xml:space="preserve"> PAGEREF _Toc85389384 \h </w:instrText>
+              <w:instrText xml:space="preserve"> PAGEREF _Toc85440560 \h </w:instrText>
             </w:r>
             <w:r>
               <w:rPr>
@@ -797,7 +829,7 @@
               <w:noProof/>
             </w:rPr>
           </w:pPr>
-          <w:hyperlink w:anchor="_Toc85389385" w:history="1">
+          <w:hyperlink w:anchor="_Toc85440561" w:history="1">
             <w:r>
               <w:rPr>
                 <w:rStyle w:val="Hyperlink"/>
@@ -825,7 +857,7 @@
                 <w:noProof/>
                 <w:webHidden/>
               </w:rPr>
-              <w:instrText xml:space="preserve"> PAGEREF _Toc85389385 \h </w:instrText>
+              <w:instrText xml:space="preserve"> PAGEREF _Toc85440561 \h </w:instrText>
             </w:r>
             <w:r>
               <w:rPr>
@@ -867,7 +899,7 @@
               <w:noProof/>
             </w:rPr>
           </w:pPr>
-          <w:hyperlink w:anchor="_Toc85389386" w:history="1">
+          <w:hyperlink w:anchor="_Toc85440562" w:history="1">
             <w:r>
               <w:rPr>
                 <w:rStyle w:val="Hyperlink"/>
@@ -895,7 +927,7 @@
                 <w:noProof/>
                 <w:webHidden/>
               </w:rPr>
-              <w:instrText xml:space="preserve"> PAGEREF _Toc85389386 \h </w:instrText>
+              <w:instrText xml:space="preserve"> PAGEREF _Toc85440562 \h </w:instrText>
             </w:r>
             <w:r>
               <w:rPr>
@@ -915,7 +947,7 @@
                 <w:noProof/>
                 <w:webHidden/>
               </w:rPr>
-              <w:t>5</w:t>
+              <w:t>6</w:t>
             </w:r>
             <w:r>
               <w:rPr>
@@ -937,7 +969,7 @@
               <w:noProof/>
             </w:rPr>
           </w:pPr>
-          <w:hyperlink w:anchor="_Toc85389387" w:history="1">
+          <w:hyperlink w:anchor="_Toc85440563" w:history="1">
             <w:r>
               <w:rPr>
                 <w:rStyle w:val="Hyperlink"/>
@@ -965,7 +997,7 @@
                 <w:noProof/>
                 <w:webHidden/>
               </w:rPr>
-              <w:instrText xml:space="preserve"> PAGEREF _Toc85389387 \h </w:instrText>
+              <w:instrText xml:space="preserve"> PAGEREF _Toc85440563 \h </w:instrText>
             </w:r>
             <w:r>
               <w:rPr>
@@ -985,7 +1017,7 @@
                 <w:noProof/>
                 <w:webHidden/>
               </w:rPr>
-              <w:t>5</w:t>
+              <w:t>6</w:t>
             </w:r>
             <w:r>
               <w:rPr>
@@ -1007,7 +1039,7 @@
               <w:noProof/>
             </w:rPr>
           </w:pPr>
-          <w:hyperlink w:anchor="_Toc85389388" w:history="1">
+          <w:hyperlink w:anchor="_Toc85440564" w:history="1">
             <w:r>
               <w:rPr>
                 <w:rStyle w:val="Hyperlink"/>
@@ -1035,7 +1067,7 @@
                 <w:noProof/>
                 <w:webHidden/>
               </w:rPr>
-              <w:instrText xml:space="preserve"> PAGEREF _Toc85389388 \h </w:instrText>
+              <w:instrText xml:space="preserve"> PAGEREF _Toc85440564 \h </w:instrText>
             </w:r>
             <w:r>
               <w:rPr>
@@ -1077,7 +1109,7 @@
               <w:noProof/>
             </w:rPr>
           </w:pPr>
-          <w:hyperlink w:anchor="_Toc85389389" w:history="1">
+          <w:hyperlink w:anchor="_Toc85440565" w:history="1">
             <w:r>
               <w:rPr>
                 <w:rStyle w:val="Hyperlink"/>
@@ -1105,7 +1137,7 @@
                 <w:noProof/>
                 <w:webHidden/>
               </w:rPr>
-              <w:instrText xml:space="preserve"> PAGEREF _Toc85389389 \h </w:instrText>
+              <w:instrText xml:space="preserve"> PAGEREF _Toc85440565 \h </w:instrText>
             </w:r>
             <w:r>
               <w:rPr>
@@ -1125,7 +1157,7 @@
                 <w:noProof/>
                 <w:webHidden/>
               </w:rPr>
-              <w:t>6</w:t>
+              <w:t>7</w:t>
             </w:r>
             <w:r>
               <w:rPr>
@@ -1147,7 +1179,7 @@
               <w:noProof/>
             </w:rPr>
           </w:pPr>
-          <w:hyperlink w:anchor="_Toc85389390" w:history="1">
+          <w:hyperlink w:anchor="_Toc85440566" w:history="1">
             <w:r>
               <w:rPr>
                 <w:rStyle w:val="Hyperlink"/>
@@ -1175,7 +1207,7 @@
                 <w:noProof/>
                 <w:webHidden/>
               </w:rPr>
-              <w:instrText xml:space="preserve"> PAGEREF _Toc85389390 \h </w:instrText>
+              <w:instrText xml:space="preserve"> PAGEREF _Toc85440566 \h </w:instrText>
             </w:r>
             <w:r>
               <w:rPr>
@@ -1195,7 +1227,7 @@
                 <w:noProof/>
                 <w:webHidden/>
               </w:rPr>
-              <w:t>6</w:t>
+              <w:t>7</w:t>
             </w:r>
             <w:r>
               <w:rPr>
@@ -1217,7 +1249,7 @@
               <w:noProof/>
             </w:rPr>
           </w:pPr>
-          <w:hyperlink w:anchor="_Toc85389391" w:history="1">
+          <w:hyperlink w:anchor="_Toc85440567" w:history="1">
             <w:r>
               <w:rPr>
                 <w:rStyle w:val="Hyperlink"/>
@@ -1245,7 +1277,7 @@
                 <w:noProof/>
                 <w:webHidden/>
               </w:rPr>
-              <w:instrText xml:space="preserve"> PAGEREF _Toc85389391 \h </w:instrText>
+              <w:instrText xml:space="preserve"> PAGEREF _Toc85440567 \h </w:instrText>
             </w:r>
             <w:r>
               <w:rPr>
@@ -1265,7 +1297,7 @@
                 <w:noProof/>
                 <w:webHidden/>
               </w:rPr>
-              <w:t>6</w:t>
+              <w:t>7</w:t>
             </w:r>
             <w:r>
               <w:rPr>
@@ -1287,7 +1319,7 @@
               <w:noProof/>
             </w:rPr>
           </w:pPr>
-          <w:hyperlink w:anchor="_Toc85389392" w:history="1">
+          <w:hyperlink w:anchor="_Toc85440568" w:history="1">
             <w:r>
               <w:rPr>
                 <w:rStyle w:val="Hyperlink"/>
@@ -1314,7 +1346,7 @@
                 <w:noProof/>
                 <w:webHidden/>
               </w:rPr>
-              <w:instrText xml:space="preserve"> PAGEREF _Toc85389392 \h </w:instrText>
+              <w:instrText xml:space="preserve"> PAGEREF _Toc85440568 \h </w:instrText>
             </w:r>
             <w:r>
               <w:rPr>
@@ -1334,7 +1366,7 @@
                 <w:noProof/>
                 <w:webHidden/>
               </w:rPr>
-              <w:t>6</w:t>
+              <w:t>7</w:t>
             </w:r>
             <w:r>
               <w:rPr>
@@ -1356,7 +1388,7 @@
               <w:noProof/>
             </w:rPr>
           </w:pPr>
-          <w:hyperlink w:anchor="_Toc85389393" w:history="1">
+          <w:hyperlink w:anchor="_Toc85440569" w:history="1">
             <w:r>
               <w:rPr>
                 <w:rStyle w:val="Hyperlink"/>
@@ -1383,7 +1415,7 @@
                 <w:noProof/>
                 <w:webHidden/>
               </w:rPr>
-              <w:instrText xml:space="preserve"> PAGEREF _Toc85389393 \h </w:instrText>
+              <w:instrText xml:space="preserve"> PAGEREF _Toc85440569 \h </w:instrText>
             </w:r>
             <w:r>
               <w:rPr>
@@ -1403,7 +1435,7 @@
                 <w:noProof/>
                 <w:webHidden/>
               </w:rPr>
-              <w:t>7</w:t>
+              <w:t>8</w:t>
             </w:r>
             <w:r>
               <w:rPr>
@@ -1425,14 +1457,14 @@
               <w:noProof/>
             </w:rPr>
           </w:pPr>
-          <w:hyperlink w:anchor="_Toc85389394" w:history="1">
+          <w:hyperlink w:anchor="_Toc85440570" w:history="1">
             <w:r>
               <w:rPr>
                 <w:rStyle w:val="Hyperlink"/>
                 <w:rFonts w:cstheme="majorHAnsi"/>
                 <w:noProof/>
               </w:rPr>
-              <w:t>Scalability</w:t>
+              <w:t>Reliability</w:t>
             </w:r>
             <w:r>
               <w:rPr>
@@ -1453,7 +1485,7 @@
                 <w:noProof/>
                 <w:webHidden/>
               </w:rPr>
-              <w:instrText xml:space="preserve"> PAGEREF _Toc85389394 \h </w:instrText>
+              <w:instrText xml:space="preserve"> PAGEREF _Toc85440570 \h </w:instrText>
             </w:r>
             <w:r>
               <w:rPr>
@@ -1473,7 +1505,7 @@
                 <w:noProof/>
                 <w:webHidden/>
               </w:rPr>
-              <w:t>8</w:t>
+              <w:t>9</w:t>
             </w:r>
             <w:r>
               <w:rPr>
@@ -1495,14 +1527,14 @@
               <w:noProof/>
             </w:rPr>
           </w:pPr>
-          <w:hyperlink w:anchor="_Toc85389395" w:history="1">
+          <w:hyperlink w:anchor="_Toc85440571" w:history="1">
             <w:r>
               <w:rPr>
                 <w:rStyle w:val="Hyperlink"/>
                 <w:rFonts w:cstheme="majorHAnsi"/>
                 <w:noProof/>
               </w:rPr>
-              <w:t>Reliability</w:t>
+              <w:t>Scalability</w:t>
             </w:r>
             <w:r>
               <w:rPr>
@@ -1523,7 +1555,7 @@
                 <w:noProof/>
                 <w:webHidden/>
               </w:rPr>
-              <w:instrText xml:space="preserve"> PAGEREF _Toc85389395 \h </w:instrText>
+              <w:instrText xml:space="preserve"> PAGEREF _Toc85440571 \h </w:instrText>
             </w:r>
             <w:r>
               <w:rPr>
@@ -1543,7 +1575,7 @@
                 <w:noProof/>
                 <w:webHidden/>
               </w:rPr>
-              <w:t>8</w:t>
+              <w:t>9</w:t>
             </w:r>
             <w:r>
               <w:rPr>
@@ -1565,14 +1597,14 @@
               <w:noProof/>
             </w:rPr>
           </w:pPr>
-          <w:hyperlink w:anchor="_Toc85389396" w:history="1">
+          <w:hyperlink w:anchor="_Toc85440572" w:history="1">
             <w:r>
               <w:rPr>
                 <w:rStyle w:val="Hyperlink"/>
                 <w:rFonts w:cstheme="majorHAnsi"/>
                 <w:noProof/>
               </w:rPr>
-              <w:t>Limitations</w:t>
+              <w:t>Workload / Concurrency</w:t>
             </w:r>
             <w:r>
               <w:rPr>
@@ -1593,7 +1625,7 @@
                 <w:noProof/>
                 <w:webHidden/>
               </w:rPr>
-              <w:instrText xml:space="preserve"> PAGEREF _Toc85389396 \h </w:instrText>
+              <w:instrText xml:space="preserve"> PAGEREF _Toc85440572 \h </w:instrText>
             </w:r>
             <w:r>
               <w:rPr>
@@ -1613,7 +1645,7 @@
                 <w:noProof/>
                 <w:webHidden/>
               </w:rPr>
-              <w:t>8</w:t>
+              <w:t>9</w:t>
             </w:r>
             <w:r>
               <w:rPr>
@@ -1626,6 +1658,217 @@
         </w:p>
         <w:p>
           <w:pPr>
+            <w:pStyle w:val="TOC1"/>
+            <w:tabs>
+              <w:tab w:val="right" w:leader="dot" w:pos="9350"/>
+            </w:tabs>
+            <w:rPr>
+              <w:rFonts w:eastAsiaTheme="minorEastAsia"/>
+              <w:noProof/>
+            </w:rPr>
+          </w:pPr>
+          <w:hyperlink w:anchor="_Toc85440573" w:history="1">
+            <w:r>
+              <w:rPr>
+                <w:rStyle w:val="Hyperlink"/>
+                <w:rFonts w:cstheme="majorHAnsi"/>
+                <w:noProof/>
+              </w:rPr>
+              <w:t>Security</w:t>
+            </w:r>
+            <w:r>
+              <w:rPr>
+                <w:noProof/>
+                <w:webHidden/>
+              </w:rPr>
+              <w:tab/>
+            </w:r>
+            <w:r>
+              <w:rPr>
+                <w:noProof/>
+                <w:webHidden/>
+              </w:rPr>
+              <w:fldChar w:fldCharType="begin"/>
+            </w:r>
+            <w:r>
+              <w:rPr>
+                <w:noProof/>
+                <w:webHidden/>
+              </w:rPr>
+              <w:instrText xml:space="preserve"> PAGEREF _Toc85440573 \h </w:instrText>
+            </w:r>
+            <w:r>
+              <w:rPr>
+                <w:noProof/>
+                <w:webHidden/>
+              </w:rPr>
+            </w:r>
+            <w:r>
+              <w:rPr>
+                <w:noProof/>
+                <w:webHidden/>
+              </w:rPr>
+              <w:fldChar w:fldCharType="separate"/>
+            </w:r>
+            <w:r>
+              <w:rPr>
+                <w:noProof/>
+                <w:webHidden/>
+              </w:rPr>
+              <w:t>9</w:t>
+            </w:r>
+            <w:r>
+              <w:rPr>
+                <w:noProof/>
+                <w:webHidden/>
+              </w:rPr>
+              <w:fldChar w:fldCharType="end"/>
+            </w:r>
+          </w:hyperlink>
+        </w:p>
+        <w:p>
+          <w:pPr>
+            <w:pStyle w:val="TOC1"/>
+            <w:tabs>
+              <w:tab w:val="right" w:leader="dot" w:pos="9350"/>
+            </w:tabs>
+            <w:rPr>
+              <w:rFonts w:eastAsiaTheme="minorEastAsia"/>
+              <w:noProof/>
+            </w:rPr>
+          </w:pPr>
+          <w:hyperlink w:anchor="_Toc85440574" w:history="1">
+            <w:r>
+              <w:rPr>
+                <w:rStyle w:val="Hyperlink"/>
+                <w:rFonts w:cstheme="majorHAnsi"/>
+                <w:noProof/>
+              </w:rPr>
+              <w:t>Multiple Regions</w:t>
+            </w:r>
+            <w:r>
+              <w:rPr>
+                <w:noProof/>
+                <w:webHidden/>
+              </w:rPr>
+              <w:tab/>
+            </w:r>
+            <w:r>
+              <w:rPr>
+                <w:noProof/>
+                <w:webHidden/>
+              </w:rPr>
+              <w:fldChar w:fldCharType="begin"/>
+            </w:r>
+            <w:r>
+              <w:rPr>
+                <w:noProof/>
+                <w:webHidden/>
+              </w:rPr>
+              <w:instrText xml:space="preserve"> PAGEREF _Toc85440574 \h </w:instrText>
+            </w:r>
+            <w:r>
+              <w:rPr>
+                <w:noProof/>
+                <w:webHidden/>
+              </w:rPr>
+            </w:r>
+            <w:r>
+              <w:rPr>
+                <w:noProof/>
+                <w:webHidden/>
+              </w:rPr>
+              <w:fldChar w:fldCharType="separate"/>
+            </w:r>
+            <w:r>
+              <w:rPr>
+                <w:noProof/>
+                <w:webHidden/>
+              </w:rPr>
+              <w:t>9</w:t>
+            </w:r>
+            <w:r>
+              <w:rPr>
+                <w:noProof/>
+                <w:webHidden/>
+              </w:rPr>
+              <w:fldChar w:fldCharType="end"/>
+            </w:r>
+          </w:hyperlink>
+        </w:p>
+        <w:p>
+          <w:pPr>
+            <w:pStyle w:val="TOC1"/>
+            <w:tabs>
+              <w:tab w:val="right" w:leader="dot" w:pos="9350"/>
+            </w:tabs>
+            <w:rPr>
+              <w:rFonts w:eastAsiaTheme="minorEastAsia"/>
+              <w:noProof/>
+            </w:rPr>
+          </w:pPr>
+          <w:hyperlink w:anchor="_Toc85440575" w:history="1">
+            <w:r>
+              <w:rPr>
+                <w:rStyle w:val="Hyperlink"/>
+                <w:rFonts w:cstheme="majorHAnsi"/>
+                <w:noProof/>
+              </w:rPr>
+              <w:t>Limitations</w:t>
+            </w:r>
+            <w:r>
+              <w:rPr>
+                <w:noProof/>
+                <w:webHidden/>
+              </w:rPr>
+              <w:tab/>
+            </w:r>
+            <w:r>
+              <w:rPr>
+                <w:noProof/>
+                <w:webHidden/>
+              </w:rPr>
+              <w:fldChar w:fldCharType="begin"/>
+            </w:r>
+            <w:r>
+              <w:rPr>
+                <w:noProof/>
+                <w:webHidden/>
+              </w:rPr>
+              <w:instrText xml:space="preserve"> PAGEREF _Toc85440575 \h </w:instrText>
+            </w:r>
+            <w:r>
+              <w:rPr>
+                <w:noProof/>
+                <w:webHidden/>
+              </w:rPr>
+            </w:r>
+            <w:r>
+              <w:rPr>
+                <w:noProof/>
+                <w:webHidden/>
+              </w:rPr>
+              <w:fldChar w:fldCharType="separate"/>
+            </w:r>
+            <w:r>
+              <w:rPr>
+                <w:noProof/>
+                <w:webHidden/>
+              </w:rPr>
+              <w:t>9</w:t>
+            </w:r>
+            <w:r>
+              <w:rPr>
+                <w:noProof/>
+                <w:webHidden/>
+              </w:rPr>
+              <w:fldChar w:fldCharType="end"/>
+            </w:r>
+          </w:hyperlink>
+        </w:p>
+        <w:p>
+          <w:pPr>
+            <w:jc w:val="both"/>
             <w:rPr>
               <w:rFonts w:cstheme="minorHAnsi"/>
             </w:rPr>
@@ -1644,69 +1887,79 @@
     </w:sdt>
     <w:p>
       <w:pPr>
-        <w:rPr>
-          <w:rFonts w:cstheme="minorHAnsi"/>
-        </w:rPr>
-      </w:pPr>
-    </w:p>
-    <w:p>
-      <w:pPr>
-        <w:rPr>
-          <w:rFonts w:cstheme="minorHAnsi"/>
-        </w:rPr>
-      </w:pPr>
-    </w:p>
-    <w:p>
-      <w:pPr>
-        <w:rPr>
-          <w:rFonts w:cstheme="minorHAnsi"/>
-        </w:rPr>
-      </w:pPr>
-    </w:p>
-    <w:p>
-      <w:pPr>
-        <w:rPr>
-          <w:rFonts w:cstheme="minorHAnsi"/>
-        </w:rPr>
-      </w:pPr>
-    </w:p>
-    <w:p>
-      <w:pPr>
-        <w:rPr>
-          <w:rFonts w:cstheme="minorHAnsi"/>
-        </w:rPr>
-      </w:pPr>
-    </w:p>
-    <w:p>
-      <w:pPr>
-        <w:rPr>
-          <w:rFonts w:cstheme="minorHAnsi"/>
-        </w:rPr>
-      </w:pPr>
-    </w:p>
-    <w:p>
-      <w:pPr>
-        <w:rPr>
-          <w:rFonts w:cstheme="minorHAnsi"/>
-        </w:rPr>
-      </w:pPr>
-    </w:p>
-    <w:p>
-      <w:pPr>
-        <w:rPr>
-          <w:rFonts w:cstheme="minorHAnsi"/>
-        </w:rPr>
-      </w:pPr>
-    </w:p>
-    <w:p>
-      <w:pPr>
-        <w:rPr>
-          <w:rFonts w:cstheme="minorHAnsi"/>
-        </w:rPr>
-      </w:pPr>
-    </w:p>
-    <w:p>
-      <w:pPr>
+        <w:jc w:val="both"/>
+        <w:rPr>
+          <w:rFonts w:cstheme="minorHAnsi"/>
+        </w:rPr>
+      </w:pPr>
+    </w:p>
+    <w:p>
+      <w:pPr>
+        <w:jc w:val="both"/>
+        <w:rPr>
+          <w:rFonts w:cstheme="minorHAnsi"/>
+        </w:rPr>
+      </w:pPr>
+    </w:p>
+    <w:p>
+      <w:pPr>
+        <w:jc w:val="both"/>
+        <w:rPr>
+          <w:rFonts w:cstheme="minorHAnsi"/>
+        </w:rPr>
+      </w:pPr>
+    </w:p>
+    <w:p>
+      <w:pPr>
+        <w:jc w:val="both"/>
+        <w:rPr>
+          <w:rFonts w:cstheme="minorHAnsi"/>
+        </w:rPr>
+      </w:pPr>
+    </w:p>
+    <w:p>
+      <w:pPr>
+        <w:jc w:val="both"/>
+        <w:rPr>
+          <w:rFonts w:cstheme="minorHAnsi"/>
+        </w:rPr>
+      </w:pPr>
+    </w:p>
+    <w:p>
+      <w:pPr>
+        <w:jc w:val="both"/>
+        <w:rPr>
+          <w:rFonts w:cstheme="minorHAnsi"/>
+        </w:rPr>
+      </w:pPr>
+    </w:p>
+    <w:p>
+      <w:pPr>
+        <w:jc w:val="both"/>
+        <w:rPr>
+          <w:rFonts w:cstheme="minorHAnsi"/>
+        </w:rPr>
+      </w:pPr>
+    </w:p>
+    <w:p>
+      <w:pPr>
+        <w:jc w:val="both"/>
+        <w:rPr>
+          <w:rFonts w:cstheme="minorHAnsi"/>
+        </w:rPr>
+      </w:pPr>
+    </w:p>
+    <w:p>
+      <w:pPr>
+        <w:jc w:val="both"/>
+        <w:rPr>
+          <w:rFonts w:cstheme="minorHAnsi"/>
+        </w:rPr>
+      </w:pPr>
+    </w:p>
+    <w:p>
+      <w:pPr>
+        <w:jc w:val="both"/>
         <w:rPr>
           <w:rFonts w:cstheme="minorHAnsi"/>
         </w:rPr>
@@ -1715,22 +1968,23 @@
     <w:p>
       <w:pPr>
         <w:pStyle w:val="Heading1"/>
+        <w:jc w:val="both"/>
         <w:rPr>
           <w:rFonts w:asciiTheme="minorHAnsi" w:hAnsiTheme="minorHAnsi" w:cstheme="minorHAnsi"/>
         </w:rPr>
       </w:pPr>
-      <w:bookmarkStart w:id="0" w:name="_Toc85389378"/>
+      <w:bookmarkStart w:id="0" w:name="_Toc85440554"/>
       <w:r>
         <w:rPr>
           <w:rFonts w:cstheme="majorHAnsi"/>
         </w:rPr>
-        <w:lastRenderedPageBreak/>
         <w:t>Purpose</w:t>
       </w:r>
       <w:bookmarkEnd w:id="0"/>
     </w:p>
     <w:p>
       <w:pPr>
+        <w:jc w:val="both"/>
         <w:rPr>
           <w:rFonts w:cstheme="minorHAnsi"/>
         </w:rPr>
@@ -1781,11 +2035,12 @@
     <w:p>
       <w:pPr>
         <w:pStyle w:val="Heading1"/>
+        <w:jc w:val="both"/>
         <w:rPr>
           <w:rFonts w:cstheme="majorHAnsi"/>
         </w:rPr>
       </w:pPr>
-      <w:bookmarkStart w:id="1" w:name="_Toc85389379"/>
+      <w:bookmarkStart w:id="1" w:name="_Toc85440555"/>
       <w:r>
         <w:rPr>
           <w:rFonts w:cstheme="majorHAnsi"/>
@@ -1798,6 +2053,7 @@
       <w:pPr>
         <w:pStyle w:val="NormalWeb"/>
         <w:spacing w:before="0" w:beforeAutospacing="0" w:after="0" w:afterAutospacing="0"/>
+        <w:jc w:val="both"/>
         <w:rPr>
           <w:rFonts w:asciiTheme="minorHAnsi" w:hAnsiTheme="minorHAnsi" w:cstheme="minorHAnsi"/>
         </w:rPr>
@@ -1874,6 +2130,7 @@
         <w:pStyle w:val="NormalWeb"/>
         <w:spacing w:beforeAutospacing="0" w:after="0" w:afterAutospacing="0"/>
         <w:ind w:left="540"/>
+        <w:jc w:val="both"/>
         <w:rPr>
           <w:rFonts w:asciiTheme="minorHAnsi" w:hAnsiTheme="minorHAnsi" w:cstheme="minorHAnsi"/>
         </w:rPr>
@@ -1890,6 +2147,7 @@
         <w:pStyle w:val="NormalWeb"/>
         <w:spacing w:beforeAutospacing="0" w:after="0" w:afterAutospacing="0"/>
         <w:ind w:left="540"/>
+        <w:jc w:val="both"/>
         <w:rPr>
           <w:rFonts w:asciiTheme="minorHAnsi" w:hAnsiTheme="minorHAnsi" w:cstheme="minorHAnsi"/>
         </w:rPr>
@@ -1898,7 +2156,21 @@
         <w:rPr>
           <w:rFonts w:asciiTheme="minorHAnsi" w:hAnsiTheme="minorHAnsi" w:cstheme="minorHAnsi"/>
         </w:rPr>
-        <w:t xml:space="preserve">2. Should support Memory Save and Recall e.g. &lt;MR&gt; + 3 </w:t>
+        <w:t xml:space="preserve">2. Should support Memory Save and Recall </w:t>
+      </w:r>
+      <w:proofErr w:type="gramStart"/>
+      <w:r>
+        <w:rPr>
+          <w:rFonts w:asciiTheme="minorHAnsi" w:hAnsiTheme="minorHAnsi" w:cstheme="minorHAnsi"/>
+        </w:rPr>
+        <w:t>e.g.</w:t>
+      </w:r>
+      <w:proofErr w:type="gramEnd"/>
+      <w:r>
+        <w:rPr>
+          <w:rFonts w:asciiTheme="minorHAnsi" w:hAnsiTheme="minorHAnsi" w:cstheme="minorHAnsi"/>
+        </w:rPr>
+        <w:t xml:space="preserve"> &lt;MR&gt; + 3 </w:t>
       </w:r>
     </w:p>
     <w:p>
@@ -1906,6 +2178,7 @@
         <w:pStyle w:val="NormalWeb"/>
         <w:spacing w:beforeAutospacing="0" w:after="0" w:afterAutospacing="0"/>
         <w:ind w:left="540"/>
+        <w:jc w:val="both"/>
         <w:rPr>
           <w:rFonts w:asciiTheme="minorHAnsi" w:hAnsiTheme="minorHAnsi" w:cstheme="minorHAnsi"/>
         </w:rPr>
@@ -1921,6 +2194,7 @@
       <w:pPr>
         <w:pStyle w:val="NormalWeb"/>
         <w:spacing w:before="0" w:beforeAutospacing="0" w:after="0" w:afterAutospacing="0"/>
+        <w:jc w:val="both"/>
         <w:rPr>
           <w:rFonts w:asciiTheme="minorHAnsi" w:hAnsiTheme="minorHAnsi" w:cstheme="minorHAnsi"/>
         </w:rPr>
@@ -1935,6 +2209,7 @@
     <w:p>
       <w:pPr>
         <w:pStyle w:val="xmsonormal"/>
+        <w:jc w:val="both"/>
         <w:rPr>
           <w:rFonts w:asciiTheme="minorHAnsi" w:hAnsiTheme="minorHAnsi" w:cstheme="minorHAnsi"/>
         </w:rPr>
@@ -1949,62 +2224,287 @@
     <w:p>
       <w:pPr>
         <w:pStyle w:val="Heading1"/>
+        <w:jc w:val="both"/>
         <w:rPr>
           <w:rFonts w:asciiTheme="minorHAnsi" w:hAnsiTheme="minorHAnsi" w:cstheme="minorHAnsi"/>
         </w:rPr>
       </w:pPr>
-      <w:bookmarkStart w:id="2" w:name="_Toc85389380"/>
+      <w:bookmarkStart w:id="2" w:name="_Toc85440556"/>
       <w:r>
         <w:rPr>
           <w:rFonts w:cstheme="majorHAnsi"/>
         </w:rPr>
+        <w:t>Scope</w:t>
+      </w:r>
+      <w:bookmarkEnd w:id="2"/>
+    </w:p>
+    <w:p>
+      <w:pPr>
+        <w:jc w:val="both"/>
+        <w:rPr>
+          <w:rFonts w:cstheme="minorHAnsi"/>
+        </w:rPr>
+      </w:pPr>
+      <w:r>
+        <w:rPr>
+          <w:rFonts w:cstheme="minorHAnsi"/>
+        </w:rPr>
+        <w:t>To provide design and implementation details on online calculator</w:t>
+      </w:r>
+      <w:r>
+        <w:rPr>
+          <w:rFonts w:cstheme="minorHAnsi"/>
+        </w:rPr>
+        <w:t xml:space="preserve"> that can evaluate a simple infix expression and provides basic support for session and memory management. </w:t>
+      </w:r>
+    </w:p>
+    <w:p>
+      <w:pPr>
+        <w:jc w:val="both"/>
+        <w:rPr>
+          <w:rFonts w:cstheme="minorHAnsi"/>
+        </w:rPr>
+      </w:pPr>
+    </w:p>
+    <w:p>
+      <w:pPr>
+        <w:pStyle w:val="Heading1"/>
+        <w:jc w:val="both"/>
+        <w:rPr>
+          <w:rFonts w:cstheme="majorHAnsi"/>
+        </w:rPr>
+      </w:pPr>
+      <w:bookmarkStart w:id="3" w:name="_Toc85440557"/>
+      <w:r>
+        <w:rPr>
+          <w:rFonts w:cstheme="majorHAnsi"/>
+        </w:rPr>
         <w:t>Assumptions</w:t>
       </w:r>
-      <w:bookmarkEnd w:id="2"/>
+      <w:bookmarkEnd w:id="3"/>
+    </w:p>
+    <w:p>
+      <w:r>
+        <w:t>Following assumptions are considered while designing and implementing the app.</w:t>
+      </w:r>
+    </w:p>
+    <w:p>
+      <w:pPr>
+        <w:pStyle w:val="ListParagraph"/>
+        <w:numPr>
+          <w:ilvl w:val="0"/>
+          <w:numId w:val="8"/>
+        </w:numPr>
+      </w:pPr>
+      <w:r>
+        <w:t>Currently, only supports arithmetic operations on integers.</w:t>
+      </w:r>
+    </w:p>
+    <w:p>
+      <w:pPr>
+        <w:pStyle w:val="ListParagraph"/>
+        <w:numPr>
+          <w:ilvl w:val="0"/>
+          <w:numId w:val="8"/>
+        </w:numPr>
+      </w:pPr>
+      <w:r>
+        <w:t>Currently, only basic arithmetic operations (+, -, * and /).</w:t>
+      </w:r>
+    </w:p>
+    <w:p>
+      <w:pPr>
+        <w:pStyle w:val="ListParagraph"/>
+        <w:numPr>
+          <w:ilvl w:val="0"/>
+          <w:numId w:val="8"/>
+        </w:numPr>
+      </w:pPr>
+      <w:r>
+        <w:t>Result of the expression will be saved after evaluation.</w:t>
+      </w:r>
+    </w:p>
+    <w:p>
+      <w:pPr>
+        <w:pStyle w:val="ListParagraph"/>
+        <w:numPr>
+          <w:ilvl w:val="0"/>
+          <w:numId w:val="8"/>
+        </w:numPr>
+      </w:pPr>
+      <w:r>
+        <w:t>Memory recall will retrieve the result of previously evaluated expression or 0.</w:t>
+      </w:r>
+    </w:p>
+    <w:p>
+      <w:pPr>
+        <w:pStyle w:val="ListParagraph"/>
+        <w:numPr>
+          <w:ilvl w:val="0"/>
+          <w:numId w:val="8"/>
+        </w:numPr>
+      </w:pPr>
+      <w:r>
+        <w:t>Although there are expression sanitization and basic validations are present. Perfect input expression would be expected.</w:t>
+      </w:r>
+    </w:p>
+    <w:p>
+      <w:pPr>
+        <w:pStyle w:val="ListParagraph"/>
+        <w:numPr>
+          <w:ilvl w:val="0"/>
+          <w:numId w:val="8"/>
+        </w:numPr>
+      </w:pPr>
+      <w:r>
+        <w:t>Supports only basic session management.</w:t>
+      </w:r>
+    </w:p>
+    <w:p>
+      <w:pPr>
+        <w:pStyle w:val="ListParagraph"/>
+        <w:numPr>
+          <w:ilvl w:val="0"/>
+          <w:numId w:val="8"/>
+        </w:numPr>
+      </w:pPr>
+      <w:r>
+        <w:t>User authentication is supported only by function keys.</w:t>
+      </w:r>
+    </w:p>
+    <w:p>
+      <w:pPr>
+        <w:pStyle w:val="ListParagraph"/>
+        <w:numPr>
+          <w:ilvl w:val="0"/>
+          <w:numId w:val="8"/>
+        </w:numPr>
+      </w:pPr>
+      <w:r>
+        <w:t>Supports only basic telemetry to indicate function start and end events.</w:t>
+      </w:r>
+    </w:p>
+    <w:p>
+      <w:pPr>
+        <w:pStyle w:val="ListParagraph"/>
+        <w:numPr>
+          <w:ilvl w:val="0"/>
+          <w:numId w:val="8"/>
+        </w:numPr>
+      </w:pPr>
+      <w:r>
+        <w:t xml:space="preserve">Supports single letter operations. (+, -, *, </w:t>
+      </w:r>
+      <w:r>
+        <w:t>/ and</w:t>
+      </w:r>
+      <w:r>
+        <w:t xml:space="preserve"> R (Memory recall))</w:t>
+      </w:r>
+    </w:p>
+    <w:p>
+      <w:pPr>
+        <w:pStyle w:val="ListParagraph"/>
+      </w:pPr>
+    </w:p>
+    <w:p>
+      <w:pPr>
+        <w:jc w:val="both"/>
+        <w:rPr>
+          <w:rFonts w:cstheme="minorHAnsi"/>
+        </w:rPr>
+      </w:pPr>
+    </w:p>
+    <w:p>
+      <w:pPr>
+        <w:jc w:val="both"/>
+        <w:rPr>
+          <w:rFonts w:cstheme="minorHAnsi"/>
+        </w:rPr>
+      </w:pPr>
+    </w:p>
+    <w:p>
+      <w:pPr>
+        <w:jc w:val="both"/>
+        <w:rPr>
+          <w:rFonts w:cstheme="minorHAnsi"/>
+        </w:rPr>
+      </w:pPr>
+    </w:p>
+    <w:p>
+      <w:pPr>
+        <w:jc w:val="both"/>
+        <w:rPr>
+          <w:rFonts w:cstheme="minorHAnsi"/>
+        </w:rPr>
+      </w:pPr>
+    </w:p>
+    <w:p>
+      <w:pPr>
+        <w:jc w:val="both"/>
+        <w:rPr>
+          <w:rFonts w:cstheme="minorHAnsi"/>
+        </w:rPr>
+      </w:pPr>
+    </w:p>
+    <w:p>
+      <w:pPr>
+        <w:jc w:val="both"/>
+        <w:rPr>
+          <w:rFonts w:cstheme="minorHAnsi"/>
+        </w:rPr>
+      </w:pPr>
+    </w:p>
+    <w:p>
+      <w:pPr>
+        <w:jc w:val="both"/>
+        <w:rPr>
+          <w:rFonts w:cstheme="minorHAnsi"/>
+        </w:rPr>
+      </w:pPr>
+    </w:p>
+    <w:p>
+      <w:pPr>
+        <w:jc w:val="both"/>
+        <w:rPr>
+          <w:rFonts w:cstheme="minorHAnsi"/>
+        </w:rPr>
+      </w:pPr>
+    </w:p>
+    <w:p>
+      <w:pPr>
+        <w:jc w:val="both"/>
+        <w:rPr>
+          <w:rFonts w:cstheme="minorHAnsi"/>
+        </w:rPr>
+      </w:pPr>
+    </w:p>
+    <w:p>
+      <w:pPr>
+        <w:jc w:val="both"/>
+        <w:rPr>
+          <w:rFonts w:cstheme="minorHAnsi"/>
+        </w:rPr>
+      </w:pPr>
     </w:p>
     <w:p>
       <w:pPr>
         <w:pStyle w:val="Heading1"/>
-        <w:rPr>
-          <w:rFonts w:asciiTheme="minorHAnsi" w:hAnsiTheme="minorHAnsi" w:cstheme="minorHAnsi"/>
-        </w:rPr>
-      </w:pPr>
-      <w:bookmarkStart w:id="3" w:name="_Toc85389381"/>
-      <w:r>
+        <w:jc w:val="both"/>
         <w:rPr>
           <w:rFonts w:cstheme="majorHAnsi"/>
         </w:rPr>
-        <w:t>Scope</w:t>
-      </w:r>
-      <w:bookmarkEnd w:id="3"/>
-    </w:p>
-    <w:p>
-      <w:pPr>
-        <w:rPr>
-          <w:rFonts w:cstheme="minorHAnsi"/>
-        </w:rPr>
-      </w:pPr>
-      <w:r>
-        <w:rPr>
-          <w:rFonts w:cstheme="minorHAnsi"/>
-        </w:rPr>
-        <w:t>To provide design and implementation details on online calculator</w:t>
-      </w:r>
-      <w:r>
-        <w:rPr>
-          <w:rFonts w:cstheme="minorHAnsi"/>
-        </w:rPr>
-        <w:t xml:space="preserve"> that can evaluate a simple infix expression and provides basic support for session and memory management. </w:t>
-      </w:r>
+      </w:pPr>
     </w:p>
     <w:p>
       <w:pPr>
         <w:pStyle w:val="Heading1"/>
+        <w:jc w:val="both"/>
         <w:rPr>
           <w:rFonts w:cstheme="majorHAnsi"/>
         </w:rPr>
       </w:pPr>
-      <w:bookmarkStart w:id="4" w:name="_Toc85389382"/>
+      <w:bookmarkStart w:id="4" w:name="_Toc85440558"/>
       <w:r>
         <w:rPr>
           <w:rFonts w:cstheme="majorHAnsi"/>
@@ -2016,11 +2516,12 @@
     <w:p>
       <w:pPr>
         <w:pStyle w:val="Heading2"/>
+        <w:jc w:val="both"/>
         <w:rPr>
           <w:rFonts w:cstheme="majorHAnsi"/>
         </w:rPr>
       </w:pPr>
-      <w:bookmarkStart w:id="5" w:name="_Toc85389383"/>
+      <w:bookmarkStart w:id="5" w:name="_Toc85440559"/>
       <w:r>
         <w:rPr>
           <w:rFonts w:cstheme="majorHAnsi"/>
@@ -2031,6 +2532,7 @@
     </w:p>
     <w:p>
       <w:pPr>
+        <w:jc w:val="both"/>
         <w:rPr>
           <w:rFonts w:cstheme="minorHAnsi"/>
         </w:rPr>
@@ -2044,6 +2546,7 @@
     </w:p>
     <w:p>
       <w:pPr>
+        <w:jc w:val="both"/>
         <w:rPr>
           <w:rFonts w:cstheme="minorHAnsi"/>
           <w:b/>
@@ -2072,6 +2575,7 @@
     </w:p>
     <w:p>
       <w:pPr>
+        <w:jc w:val="both"/>
         <w:rPr>
           <w:rFonts w:cstheme="minorHAnsi"/>
         </w:rPr>
@@ -2146,6 +2650,7 @@
     </w:p>
     <w:p>
       <w:pPr>
+        <w:jc w:val="both"/>
         <w:rPr>
           <w:rFonts w:cstheme="minorHAnsi"/>
         </w:rPr>
@@ -2154,16 +2659,16 @@
     <w:p>
       <w:pPr>
         <w:pStyle w:val="Heading2"/>
+        <w:jc w:val="both"/>
         <w:rPr>
           <w:rFonts w:cstheme="majorHAnsi"/>
         </w:rPr>
       </w:pPr>
-      <w:bookmarkStart w:id="6" w:name="_Toc85389384"/>
+      <w:bookmarkStart w:id="6" w:name="_Toc85440560"/>
       <w:r>
         <w:rPr>
           <w:rFonts w:cstheme="majorHAnsi"/>
         </w:rPr>
-        <w:lastRenderedPageBreak/>
         <w:t>Code Map</w:t>
       </w:r>
       <w:r>
@@ -2176,6 +2681,7 @@
     </w:p>
     <w:p>
       <w:pPr>
+        <w:jc w:val="both"/>
         <w:rPr>
           <w:rFonts w:cstheme="minorHAnsi"/>
         </w:rPr>
@@ -2231,6 +2737,7 @@
     </w:p>
     <w:p>
       <w:pPr>
+        <w:jc w:val="both"/>
         <w:rPr>
           <w:rFonts w:cstheme="minorHAnsi"/>
         </w:rPr>
@@ -2260,6 +2767,7 @@
           </w:tcPr>
           <w:p>
             <w:pPr>
+              <w:jc w:val="both"/>
               <w:rPr>
                 <w:rFonts w:cstheme="minorHAnsi"/>
               </w:rPr>
@@ -2279,6 +2787,7 @@
           </w:tcPr>
           <w:p>
             <w:pPr>
+              <w:jc w:val="both"/>
               <w:rPr>
                 <w:rFonts w:cstheme="minorHAnsi"/>
               </w:rPr>
@@ -2299,6 +2808,7 @@
           </w:tcPr>
           <w:p>
             <w:pPr>
+              <w:jc w:val="both"/>
               <w:rPr>
                 <w:rFonts w:cstheme="minorHAnsi"/>
               </w:rPr>
@@ -2318,6 +2828,7 @@
           </w:tcPr>
           <w:p>
             <w:pPr>
+              <w:jc w:val="both"/>
               <w:rPr>
                 <w:rFonts w:cstheme="minorHAnsi"/>
               </w:rPr>
@@ -2338,6 +2849,7 @@
           </w:tcPr>
           <w:p>
             <w:pPr>
+              <w:jc w:val="both"/>
               <w:rPr>
                 <w:rFonts w:cstheme="minorHAnsi"/>
                 <w:color w:val="FF00FF"/>
@@ -2358,6 +2870,7 @@
           </w:tcPr>
           <w:p>
             <w:pPr>
+              <w:jc w:val="both"/>
               <w:rPr>
                 <w:rFonts w:cstheme="minorHAnsi"/>
               </w:rPr>
@@ -2378,6 +2891,7 @@
           </w:tcPr>
           <w:p>
             <w:pPr>
+              <w:jc w:val="both"/>
               <w:rPr>
                 <w:rFonts w:cstheme="minorHAnsi"/>
               </w:rPr>
@@ -2397,6 +2911,7 @@
           </w:tcPr>
           <w:p>
             <w:pPr>
+              <w:jc w:val="both"/>
               <w:rPr>
                 <w:rFonts w:cstheme="minorHAnsi"/>
               </w:rPr>
@@ -2405,7 +2920,7 @@
               <w:rPr>
                 <w:rFonts w:cstheme="minorHAnsi"/>
               </w:rPr>
-              <w:t>Return</w:t>
+              <w:t>References</w:t>
             </w:r>
           </w:p>
         </w:tc>
@@ -2417,6 +2932,7 @@
           </w:tcPr>
           <w:p>
             <w:pPr>
+              <w:jc w:val="both"/>
               <w:rPr>
                 <w:rFonts w:cstheme="minorHAnsi"/>
               </w:rPr>
@@ -2436,6 +2952,7 @@
           </w:tcPr>
           <w:p>
             <w:pPr>
+              <w:jc w:val="both"/>
               <w:rPr>
                 <w:rFonts w:cstheme="minorHAnsi"/>
               </w:rPr>
@@ -2452,13 +2969,15 @@
     </w:tbl>
     <w:p>
       <w:pPr>
-        <w:rPr>
-          <w:rFonts w:cstheme="minorHAnsi"/>
-        </w:rPr>
-      </w:pPr>
-    </w:p>
-    <w:p>
-      <w:pPr>
+        <w:jc w:val="both"/>
+        <w:rPr>
+          <w:rFonts w:cstheme="minorHAnsi"/>
+        </w:rPr>
+      </w:pPr>
+    </w:p>
+    <w:p>
+      <w:pPr>
+        <w:jc w:val="both"/>
         <w:rPr>
           <w:rFonts w:cstheme="minorHAnsi"/>
         </w:rPr>
@@ -2506,34 +3025,39 @@
     </w:p>
     <w:p>
       <w:pPr>
-        <w:rPr>
-          <w:rFonts w:cstheme="minorHAnsi"/>
-        </w:rPr>
-      </w:pPr>
-    </w:p>
-    <w:p>
-      <w:pPr>
-        <w:rPr>
-          <w:rFonts w:cstheme="minorHAnsi"/>
-        </w:rPr>
-      </w:pPr>
-    </w:p>
-    <w:p>
-      <w:pPr>
-        <w:rPr>
-          <w:rFonts w:cstheme="minorHAnsi"/>
-        </w:rPr>
-      </w:pPr>
-    </w:p>
-    <w:p>
-      <w:pPr>
-        <w:rPr>
-          <w:rFonts w:cstheme="minorHAnsi"/>
-        </w:rPr>
-      </w:pPr>
-    </w:p>
-    <w:p>
-      <w:pPr>
+        <w:jc w:val="both"/>
+        <w:rPr>
+          <w:rFonts w:cstheme="minorHAnsi"/>
+        </w:rPr>
+      </w:pPr>
+    </w:p>
+    <w:p>
+      <w:pPr>
+        <w:jc w:val="both"/>
+        <w:rPr>
+          <w:rFonts w:cstheme="minorHAnsi"/>
+        </w:rPr>
+      </w:pPr>
+    </w:p>
+    <w:p>
+      <w:pPr>
+        <w:jc w:val="both"/>
+        <w:rPr>
+          <w:rFonts w:cstheme="minorHAnsi"/>
+        </w:rPr>
+      </w:pPr>
+    </w:p>
+    <w:p>
+      <w:pPr>
+        <w:jc w:val="both"/>
+        <w:rPr>
+          <w:rFonts w:cstheme="minorHAnsi"/>
+        </w:rPr>
+      </w:pPr>
+    </w:p>
+    <w:p>
+      <w:pPr>
+        <w:jc w:val="both"/>
         <w:rPr>
           <w:rFonts w:cstheme="minorHAnsi"/>
         </w:rPr>
@@ -2542,44 +3066,47 @@
     <w:p>
       <w:pPr>
         <w:pStyle w:val="Heading2"/>
+        <w:jc w:val="both"/>
         <w:rPr>
           <w:rFonts w:cstheme="majorHAnsi"/>
         </w:rPr>
       </w:pPr>
-      <w:bookmarkStart w:id="7" w:name="_Toc85389385"/>
+      <w:bookmarkStart w:id="7" w:name="_Toc85440561"/>
       <w:r>
         <w:rPr>
           <w:rFonts w:cstheme="majorHAnsi"/>
         </w:rPr>
+        <w:t>Sequence Diagram</w:t>
+      </w:r>
+      <w:bookmarkEnd w:id="7"/>
+    </w:p>
+    <w:p>
+      <w:pPr>
+        <w:jc w:val="both"/>
+        <w:rPr>
+          <w:rFonts w:cstheme="minorHAnsi"/>
+        </w:rPr>
+      </w:pPr>
+      <w:r>
+        <w:rPr>
+          <w:rFonts w:cstheme="minorHAnsi"/>
+        </w:rPr>
+        <w:t>The sequence of actions between the objects while evaluation expression is depicted in the below sequence diagram.</w:t>
+      </w:r>
+    </w:p>
+    <w:p>
+      <w:pPr>
+        <w:jc w:val="both"/>
+        <w:rPr>
+          <w:rFonts w:cstheme="minorHAnsi"/>
+        </w:rPr>
+      </w:pPr>
+      <w:r>
+        <w:rPr>
+          <w:rFonts w:cstheme="minorHAnsi"/>
+          <w:noProof/>
+        </w:rPr>
         <w:lastRenderedPageBreak/>
-        <w:t>Sequence Diagram</w:t>
-      </w:r>
-      <w:bookmarkEnd w:id="7"/>
-    </w:p>
-    <w:p>
-      <w:pPr>
-        <w:rPr>
-          <w:rFonts w:cstheme="minorHAnsi"/>
-        </w:rPr>
-      </w:pPr>
-      <w:r>
-        <w:rPr>
-          <w:rFonts w:cstheme="minorHAnsi"/>
-        </w:rPr>
-        <w:t>The sequence of actions between the objects while evaluation expression is depicted in the below sequence diagram.</w:t>
-      </w:r>
-    </w:p>
-    <w:p>
-      <w:pPr>
-        <w:rPr>
-          <w:rFonts w:cstheme="minorHAnsi"/>
-        </w:rPr>
-      </w:pPr>
-      <w:r>
-        <w:rPr>
-          <w:rFonts w:cstheme="minorHAnsi"/>
-          <w:noProof/>
-        </w:rPr>
         <w:drawing>
           <wp:inline distT="0" distB="0" distL="0" distR="0" wp14:anchorId="037BC3F8" wp14:editId="4FC283B0">
             <wp:extent cx="6280150" cy="4159250"/>
@@ -2637,11 +3164,12 @@
     <w:p>
       <w:pPr>
         <w:pStyle w:val="Heading1"/>
+        <w:jc w:val="both"/>
         <w:rPr>
           <w:rFonts w:cstheme="majorHAnsi"/>
         </w:rPr>
       </w:pPr>
-      <w:bookmarkStart w:id="8" w:name="_Toc85389386"/>
+      <w:bookmarkStart w:id="8" w:name="_Toc85440562"/>
       <w:r>
         <w:rPr>
           <w:rFonts w:cstheme="majorHAnsi"/>
@@ -2653,11 +3181,12 @@
     <w:p>
       <w:pPr>
         <w:pStyle w:val="Heading2"/>
+        <w:jc w:val="both"/>
         <w:rPr>
           <w:rFonts w:cstheme="majorHAnsi"/>
         </w:rPr>
       </w:pPr>
-      <w:bookmarkStart w:id="9" w:name="_Toc85389387"/>
+      <w:bookmarkStart w:id="9" w:name="_Toc85440563"/>
       <w:r>
         <w:rPr>
           <w:rFonts w:cstheme="majorHAnsi"/>
@@ -2668,6 +3197,7 @@
     </w:p>
     <w:p>
       <w:pPr>
+        <w:jc w:val="both"/>
         <w:rPr>
           <w:rFonts w:cstheme="minorHAnsi"/>
         </w:rPr>
@@ -2705,6 +3235,7 @@
     </w:p>
     <w:p>
       <w:pPr>
+        <w:jc w:val="both"/>
         <w:rPr>
           <w:rFonts w:cstheme="minorHAnsi"/>
         </w:rPr>
@@ -2723,6 +3254,7 @@
           <w:ilvl w:val="0"/>
           <w:numId w:val="6"/>
         </w:numPr>
+        <w:jc w:val="both"/>
         <w:rPr>
           <w:rFonts w:cstheme="minorHAnsi"/>
         </w:rPr>
@@ -2741,6 +3273,7 @@
           <w:ilvl w:val="0"/>
           <w:numId w:val="6"/>
         </w:numPr>
+        <w:jc w:val="both"/>
         <w:rPr>
           <w:rFonts w:cstheme="minorHAnsi"/>
         </w:rPr>
@@ -2759,6 +3292,7 @@
           <w:ilvl w:val="0"/>
           <w:numId w:val="6"/>
         </w:numPr>
+        <w:jc w:val="both"/>
         <w:rPr>
           <w:rFonts w:cstheme="minorHAnsi"/>
         </w:rPr>
@@ -2777,6 +3311,7 @@
           <w:ilvl w:val="0"/>
           <w:numId w:val="6"/>
         </w:numPr>
+        <w:jc w:val="both"/>
         <w:rPr>
           <w:rFonts w:cstheme="minorHAnsi"/>
         </w:rPr>
@@ -2795,6 +3330,7 @@
           <w:ilvl w:val="0"/>
           <w:numId w:val="6"/>
         </w:numPr>
+        <w:jc w:val="both"/>
         <w:rPr>
           <w:rFonts w:cstheme="minorHAnsi"/>
         </w:rPr>
@@ -2833,6 +3369,7 @@
           <w:ilvl w:val="0"/>
           <w:numId w:val="6"/>
         </w:numPr>
+        <w:jc w:val="both"/>
         <w:rPr>
           <w:rFonts w:cstheme="minorHAnsi"/>
         </w:rPr>
@@ -2852,6 +3389,7 @@
     </w:p>
     <w:p>
       <w:pPr>
+        <w:jc w:val="both"/>
         <w:rPr>
           <w:rFonts w:cstheme="minorHAnsi"/>
         </w:rPr>
@@ -2860,22 +3398,23 @@
     <w:p>
       <w:pPr>
         <w:pStyle w:val="Heading2"/>
+        <w:jc w:val="both"/>
         <w:rPr>
           <w:rFonts w:cstheme="majorHAnsi"/>
         </w:rPr>
       </w:pPr>
-      <w:bookmarkStart w:id="10" w:name="_Toc85389388"/>
+      <w:bookmarkStart w:id="10" w:name="_Toc85440564"/>
       <w:r>
         <w:rPr>
           <w:rFonts w:cstheme="majorHAnsi"/>
         </w:rPr>
-        <w:lastRenderedPageBreak/>
         <w:t>Code</w:t>
       </w:r>
       <w:bookmarkEnd w:id="10"/>
     </w:p>
     <w:p>
       <w:pPr>
+        <w:jc w:val="both"/>
         <w:rPr>
           <w:rFonts w:cstheme="minorHAnsi"/>
         </w:rPr>
@@ -2889,6 +3428,7 @@
     </w:p>
     <w:p>
       <w:pPr>
+        <w:jc w:val="both"/>
         <w:rPr>
           <w:rFonts w:cstheme="minorHAnsi"/>
         </w:rPr>
@@ -2900,11 +3440,19 @@
         <w:t xml:space="preserve">GitHub repo : </w:t>
       </w:r>
       <w:hyperlink r:id="rId11" w:history="1">
+        <w:proofErr w:type="spellStart"/>
         <w:r>
           <w:rPr>
             <w:rStyle w:val="Hyperlink"/>
           </w:rPr>
-          <w:t>BalajiDabbara/mmd-test-projects (github.com)</w:t>
+          <w:t>BalajiDabbara</w:t>
+        </w:r>
+        <w:proofErr w:type="spellEnd"/>
+        <w:r>
+          <w:rPr>
+            <w:rStyle w:val="Hyperlink"/>
+          </w:rPr>
+          <w:t>/mmd-test-projects (github.com)</w:t>
         </w:r>
       </w:hyperlink>
       <w:hyperlink r:id="rId12" w:history="1"/>
@@ -2917,14 +3465,16 @@
     </w:p>
     <w:p>
       <w:pPr>
-        <w:rPr>
-          <w:rFonts w:cstheme="minorHAnsi"/>
-        </w:rPr>
-      </w:pPr>
-      <w:r>
-        <w:rPr>
-          <w:rFonts w:cstheme="minorHAnsi"/>
-        </w:rPr>
+        <w:jc w:val="both"/>
+        <w:rPr>
+          <w:rFonts w:cstheme="minorHAnsi"/>
+        </w:rPr>
+      </w:pPr>
+      <w:r>
+        <w:rPr>
+          <w:rFonts w:cstheme="minorHAnsi"/>
+        </w:rPr>
+        <w:lastRenderedPageBreak/>
         <w:t>Follow the below steps to run the app</w:t>
       </w:r>
     </w:p>
@@ -2935,15 +3485,30 @@
           <w:ilvl w:val="0"/>
           <w:numId w:val="2"/>
         </w:numPr>
-        <w:rPr>
-          <w:rFonts w:cstheme="minorHAnsi"/>
-        </w:rPr>
-      </w:pPr>
-      <w:r>
-        <w:rPr>
-          <w:rFonts w:cstheme="minorHAnsi"/>
-        </w:rPr>
-        <w:t>Clone the Git repo</w:t>
+        <w:jc w:val="both"/>
+        <w:rPr>
+          <w:rFonts w:cstheme="minorHAnsi"/>
+        </w:rPr>
+      </w:pPr>
+      <w:r>
+        <w:rPr>
+          <w:rFonts w:cstheme="minorHAnsi"/>
+        </w:rPr>
+        <w:t xml:space="preserve">Clone the </w:t>
+      </w:r>
+      <w:proofErr w:type="spellStart"/>
+      <w:r>
+        <w:rPr>
+          <w:rFonts w:cstheme="minorHAnsi"/>
+        </w:rPr>
+        <w:t>Git</w:t>
+      </w:r>
+      <w:proofErr w:type="spellEnd"/>
+      <w:r>
+        <w:rPr>
+          <w:rFonts w:cstheme="minorHAnsi"/>
+        </w:rPr>
+        <w:t xml:space="preserve"> repo</w:t>
       </w:r>
     </w:p>
     <w:p>
@@ -2953,6 +3518,7 @@
           <w:ilvl w:val="0"/>
           <w:numId w:val="2"/>
         </w:numPr>
+        <w:jc w:val="both"/>
         <w:rPr>
           <w:rFonts w:cstheme="minorHAnsi"/>
         </w:rPr>
@@ -2971,6 +3537,7 @@
           <w:ilvl w:val="0"/>
           <w:numId w:val="2"/>
         </w:numPr>
+        <w:jc w:val="both"/>
         <w:rPr>
           <w:rFonts w:cstheme="minorHAnsi"/>
         </w:rPr>
@@ -2991,8 +3558,9 @@
           <w:sz w:val="20"/>
           <w:szCs w:val="20"/>
         </w:rPr>
-        <w:t>(\OnlineCalculator\</w:t>
-      </w:r>
+        <w:t>(\</w:t>
+      </w:r>
+      <w:proofErr w:type="spellStart"/>
       <w:r>
         <w:rPr>
           <w:rFonts w:cstheme="minorHAnsi"/>
@@ -3003,8 +3571,9 @@
           <w:sz w:val="20"/>
           <w:szCs w:val="20"/>
         </w:rPr>
-        <w:t xml:space="preserve">Online Calculator App </w:t>
-      </w:r>
+        <w:t>OnlineCalculator</w:t>
+      </w:r>
+      <w:proofErr w:type="spellEnd"/>
       <w:r>
         <w:rPr>
           <w:rFonts w:cstheme="minorHAnsi"/>
@@ -3039,8 +3608,46 @@
           <w:sz w:val="20"/>
           <w:szCs w:val="20"/>
         </w:rPr>
-        <w:t>.sln</w:t>
-      </w:r>
+        <w:t>\</w:t>
+      </w:r>
+      <w:r>
+        <w:rPr>
+          <w:rFonts w:cstheme="minorHAnsi"/>
+          <w:b/>
+          <w:bCs/>
+          <w:i/>
+          <w:iCs/>
+          <w:sz w:val="20"/>
+          <w:szCs w:val="20"/>
+        </w:rPr>
+        <w:t xml:space="preserve">Online Calculator App </w:t>
+      </w:r>
+      <w:r>
+        <w:rPr>
+          <w:rFonts w:cstheme="minorHAnsi"/>
+          <w:b/>
+          <w:bCs/>
+          <w:i/>
+          <w:iCs/>
+          <w:sz w:val="20"/>
+          <w:szCs w:val="20"/>
+        </w:rPr>
+        <w:t>.</w:t>
+      </w:r>
+      <w:proofErr w:type="spellStart"/>
+      <w:r>
+        <w:rPr>
+          <w:rFonts w:cstheme="minorHAnsi"/>
+          <w:b/>
+          <w:bCs/>
+          <w:i/>
+          <w:iCs/>
+          <w:sz w:val="20"/>
+          <w:szCs w:val="20"/>
+        </w:rPr>
+        <w:t>sln</w:t>
+      </w:r>
+      <w:proofErr w:type="spellEnd"/>
       <w:r>
         <w:rPr>
           <w:rFonts w:cstheme="minorHAnsi"/>
@@ -3055,6 +3662,7 @@
           <w:ilvl w:val="0"/>
           <w:numId w:val="2"/>
         </w:numPr>
+        <w:jc w:val="both"/>
         <w:rPr>
           <w:rFonts w:cstheme="minorHAnsi"/>
         </w:rPr>
@@ -3079,6 +3687,7 @@
           <w:ilvl w:val="0"/>
           <w:numId w:val="2"/>
         </w:numPr>
+        <w:jc w:val="both"/>
         <w:rPr>
           <w:rFonts w:cstheme="minorHAnsi"/>
         </w:rPr>
@@ -3109,6 +3718,7 @@
           <w:ilvl w:val="0"/>
           <w:numId w:val="2"/>
         </w:numPr>
+        <w:jc w:val="both"/>
         <w:rPr>
           <w:rFonts w:cstheme="minorHAnsi"/>
         </w:rPr>
@@ -3127,6 +3737,7 @@
           <w:ilvl w:val="0"/>
           <w:numId w:val="2"/>
         </w:numPr>
+        <w:jc w:val="both"/>
         <w:rPr>
           <w:rFonts w:cstheme="minorHAnsi"/>
         </w:rPr>
@@ -3141,11 +3752,12 @@
     <w:p>
       <w:pPr>
         <w:pStyle w:val="Heading1"/>
+        <w:jc w:val="both"/>
         <w:rPr>
           <w:rFonts w:cstheme="majorHAnsi"/>
         </w:rPr>
       </w:pPr>
-      <w:bookmarkStart w:id="11" w:name="_Toc85389389"/>
+      <w:bookmarkStart w:id="11" w:name="_Toc85440565"/>
       <w:r>
         <w:rPr>
           <w:rFonts w:cstheme="majorHAnsi"/>
@@ -3156,6 +3768,7 @@
     </w:p>
     <w:p>
       <w:pPr>
+        <w:jc w:val="both"/>
         <w:rPr>
           <w:rFonts w:cstheme="minorHAnsi"/>
         </w:rPr>
@@ -3192,6 +3805,7 @@
           <w:ilvl w:val="0"/>
           <w:numId w:val="3"/>
         </w:numPr>
+        <w:jc w:val="both"/>
         <w:rPr>
           <w:rFonts w:cstheme="minorHAnsi"/>
         </w:rPr>
@@ -3210,6 +3824,7 @@
           <w:ilvl w:val="0"/>
           <w:numId w:val="3"/>
         </w:numPr>
+        <w:jc w:val="both"/>
         <w:rPr>
           <w:rFonts w:cstheme="minorHAnsi"/>
         </w:rPr>
@@ -3228,6 +3843,7 @@
           <w:ilvl w:val="0"/>
           <w:numId w:val="3"/>
         </w:numPr>
+        <w:jc w:val="both"/>
         <w:rPr>
           <w:rFonts w:cstheme="minorHAnsi"/>
         </w:rPr>
@@ -3252,6 +3868,7 @@
           <w:ilvl w:val="0"/>
           <w:numId w:val="3"/>
         </w:numPr>
+        <w:jc w:val="both"/>
         <w:rPr>
           <w:rFonts w:cstheme="minorHAnsi"/>
         </w:rPr>
@@ -3270,6 +3887,7 @@
           <w:ilvl w:val="0"/>
           <w:numId w:val="3"/>
         </w:numPr>
+        <w:jc w:val="both"/>
         <w:rPr>
           <w:rFonts w:cstheme="minorHAnsi"/>
         </w:rPr>
@@ -3294,6 +3912,7 @@
           <w:ilvl w:val="0"/>
           <w:numId w:val="3"/>
         </w:numPr>
+        <w:jc w:val="both"/>
         <w:rPr>
           <w:rFonts w:cstheme="minorHAnsi"/>
         </w:rPr>
@@ -3312,6 +3931,7 @@
           <w:ilvl w:val="0"/>
           <w:numId w:val="3"/>
         </w:numPr>
+        <w:jc w:val="both"/>
         <w:rPr>
           <w:rFonts w:cstheme="minorHAnsi"/>
         </w:rPr>
@@ -3330,6 +3950,7 @@
           <w:ilvl w:val="0"/>
           <w:numId w:val="3"/>
         </w:numPr>
+        <w:jc w:val="both"/>
         <w:rPr>
           <w:rFonts w:cstheme="minorHAnsi"/>
         </w:rPr>
@@ -3366,6 +3987,7 @@
           <w:ilvl w:val="0"/>
           <w:numId w:val="3"/>
         </w:numPr>
+        <w:jc w:val="both"/>
         <w:rPr>
           <w:rFonts w:cstheme="minorHAnsi"/>
         </w:rPr>
@@ -3384,6 +4006,7 @@
           <w:ilvl w:val="0"/>
           <w:numId w:val="3"/>
         </w:numPr>
+        <w:jc w:val="both"/>
         <w:rPr>
           <w:rFonts w:cstheme="minorHAnsi"/>
         </w:rPr>
@@ -3402,6 +4025,7 @@
           <w:ilvl w:val="0"/>
           <w:numId w:val="3"/>
         </w:numPr>
+        <w:jc w:val="both"/>
         <w:rPr>
           <w:rFonts w:cstheme="minorHAnsi"/>
         </w:rPr>
@@ -3426,6 +4050,7 @@
           <w:ilvl w:val="0"/>
           <w:numId w:val="3"/>
         </w:numPr>
+        <w:jc w:val="both"/>
         <w:rPr>
           <w:rFonts w:cstheme="minorHAnsi"/>
         </w:rPr>
@@ -3440,11 +4065,12 @@
     <w:p>
       <w:pPr>
         <w:pStyle w:val="Heading1"/>
+        <w:jc w:val="both"/>
         <w:rPr>
           <w:rFonts w:cstheme="majorHAnsi"/>
         </w:rPr>
       </w:pPr>
-      <w:bookmarkStart w:id="12" w:name="_Toc85389390"/>
+      <w:bookmarkStart w:id="12" w:name="_Toc85440566"/>
       <w:r>
         <w:rPr>
           <w:rFonts w:cstheme="majorHAnsi"/>
@@ -3455,6 +4081,7 @@
     </w:p>
     <w:p>
       <w:pPr>
+        <w:jc w:val="both"/>
         <w:rPr>
           <w:rFonts w:cstheme="minorHAnsi"/>
         </w:rPr>
@@ -3493,11 +4120,12 @@
     <w:p>
       <w:pPr>
         <w:pStyle w:val="Heading1"/>
+        <w:jc w:val="both"/>
         <w:rPr>
           <w:rFonts w:cstheme="majorHAnsi"/>
         </w:rPr>
       </w:pPr>
-      <w:bookmarkStart w:id="13" w:name="_Toc85389391"/>
+      <w:bookmarkStart w:id="13" w:name="_Toc85440567"/>
       <w:r>
         <w:rPr>
           <w:rFonts w:cstheme="majorHAnsi"/>
@@ -3508,6 +4136,7 @@
     </w:p>
     <w:p>
       <w:pPr>
+        <w:jc w:val="both"/>
         <w:rPr>
           <w:rFonts w:cstheme="minorHAnsi"/>
         </w:rPr>
@@ -3558,7 +4187,21 @@
         <w:rPr>
           <w:rFonts w:cstheme="minorHAnsi"/>
         </w:rPr>
-        <w:t xml:space="preserve"> with xUnit framework </w:t>
+        <w:t xml:space="preserve"> with </w:t>
+      </w:r>
+      <w:proofErr w:type="spellStart"/>
+      <w:r>
+        <w:rPr>
+          <w:rFonts w:cstheme="minorHAnsi"/>
+        </w:rPr>
+        <w:t>xUnit</w:t>
+      </w:r>
+      <w:proofErr w:type="spellEnd"/>
+      <w:r>
+        <w:rPr>
+          <w:rFonts w:cstheme="minorHAnsi"/>
+        </w:rPr>
+        <w:t xml:space="preserve"> framework </w:t>
       </w:r>
       <w:r>
         <w:rPr>
@@ -3581,6 +4224,7 @@
     </w:p>
     <w:p>
       <w:pPr>
+        <w:jc w:val="both"/>
         <w:rPr>
           <w:rFonts w:cstheme="minorHAnsi"/>
         </w:rPr>
@@ -3607,8 +4251,9 @@
           <w:i/>
           <w:iCs/>
         </w:rPr>
-        <w:t xml:space="preserve">Online Calculator App </w:t>
-      </w:r>
+        <w:t xml:space="preserve">Online Calculator </w:t>
+      </w:r>
+      <w:proofErr w:type="gramStart"/>
       <w:r>
         <w:rPr>
           <w:rFonts w:cstheme="minorHAnsi"/>
@@ -3617,44 +4262,7 @@
           <w:i/>
           <w:iCs/>
         </w:rPr>
-        <w:t>.Tests</w:t>
-      </w:r>
-    </w:p>
-    <w:p>
-      <w:pPr>
-        <w:pStyle w:val="Heading3"/>
-      </w:pPr>
-      <w:bookmarkStart w:id="14" w:name="_Toc85389392"/>
-      <w:r>
-        <w:t xml:space="preserve">Unit </w:t>
-      </w:r>
-      <w:r>
-        <w:t>Test</w:t>
-      </w:r>
-      <w:r>
-        <w:t>s</w:t>
-      </w:r>
-      <w:bookmarkEnd w:id="14"/>
-    </w:p>
-    <w:p>
-      <w:pPr>
-        <w:rPr>
-          <w:rFonts w:cstheme="minorHAnsi"/>
-        </w:rPr>
-      </w:pPr>
-      <w:r>
-        <w:rPr>
-          <w:rFonts w:cstheme="minorHAnsi"/>
-        </w:rPr>
-        <w:t>Added unit tests are added in the project</w:t>
-      </w:r>
-      <w:r>
-        <w:rPr>
-          <w:rFonts w:cstheme="minorHAnsi"/>
-          <w:b/>
-          <w:bCs/>
-        </w:rPr>
-        <w:t xml:space="preserve"> </w:t>
+        <w:t xml:space="preserve">App </w:t>
       </w:r>
       <w:r>
         <w:rPr>
@@ -3664,7 +4272,47 @@
           <w:i/>
           <w:iCs/>
         </w:rPr>
-        <w:t xml:space="preserve">Online Calculator App </w:t>
+        <w:t>.Tests</w:t>
+      </w:r>
+      <w:proofErr w:type="gramEnd"/>
+    </w:p>
+    <w:p>
+      <w:pPr>
+        <w:pStyle w:val="Heading3"/>
+        <w:jc w:val="both"/>
+      </w:pPr>
+      <w:bookmarkStart w:id="14" w:name="_Toc85440568"/>
+      <w:r>
+        <w:t xml:space="preserve">Unit </w:t>
+      </w:r>
+      <w:r>
+        <w:t>Test</w:t>
+      </w:r>
+      <w:r>
+        <w:t>s</w:t>
+      </w:r>
+      <w:bookmarkEnd w:id="14"/>
+    </w:p>
+    <w:p>
+      <w:pPr>
+        <w:jc w:val="both"/>
+        <w:rPr>
+          <w:rFonts w:cstheme="minorHAnsi"/>
+        </w:rPr>
+      </w:pPr>
+      <w:r>
+        <w:rPr>
+          <w:rFonts w:cstheme="minorHAnsi"/>
+        </w:rPr>
+        <w:t>Added unit tests are added in the project</w:t>
+      </w:r>
+      <w:r>
+        <w:rPr>
+          <w:rFonts w:cstheme="minorHAnsi"/>
+          <w:b/>
+          <w:bCs/>
+        </w:rPr>
+        <w:t xml:space="preserve"> </w:t>
       </w:r>
       <w:r>
         <w:rPr>
@@ -3674,11 +4322,34 @@
           <w:i/>
           <w:iCs/>
         </w:rPr>
+        <w:t xml:space="preserve">Online Calculator </w:t>
+      </w:r>
+      <w:proofErr w:type="gramStart"/>
+      <w:r>
+        <w:rPr>
+          <w:rFonts w:cstheme="minorHAnsi"/>
+          <w:b/>
+          <w:bCs/>
+          <w:i/>
+          <w:iCs/>
+        </w:rPr>
+        <w:t xml:space="preserve">App </w:t>
+      </w:r>
+      <w:r>
+        <w:rPr>
+          <w:rFonts w:cstheme="minorHAnsi"/>
+          <w:b/>
+          <w:bCs/>
+          <w:i/>
+          <w:iCs/>
+        </w:rPr>
         <w:t>.Tests</w:t>
       </w:r>
-    </w:p>
-    <w:p>
-      <w:pPr>
+      <w:proofErr w:type="gramEnd"/>
+    </w:p>
+    <w:p>
+      <w:pPr>
+        <w:jc w:val="both"/>
         <w:rPr>
           <w:rFonts w:cstheme="minorHAnsi"/>
         </w:rPr>
@@ -3697,12 +4368,14 @@
           <w:ilvl w:val="0"/>
           <w:numId w:val="1"/>
         </w:numPr>
+        <w:jc w:val="both"/>
         <w:rPr>
           <w:rFonts w:cstheme="minorHAnsi"/>
           <w:sz w:val="20"/>
           <w:szCs w:val="20"/>
         </w:rPr>
       </w:pPr>
+      <w:proofErr w:type="spellStart"/>
       <w:r>
         <w:rPr>
           <w:rFonts w:cstheme="minorHAnsi"/>
@@ -3712,6 +4385,7 @@
         </w:rPr>
         <w:t>ValidateInfixExpressionEvaluationSuccess</w:t>
       </w:r>
+      <w:proofErr w:type="spellEnd"/>
     </w:p>
     <w:p>
       <w:pPr>
@@ -3720,12 +4394,14 @@
           <w:ilvl w:val="0"/>
           <w:numId w:val="1"/>
         </w:numPr>
+        <w:jc w:val="both"/>
         <w:rPr>
           <w:rFonts w:cstheme="minorHAnsi"/>
           <w:sz w:val="20"/>
           <w:szCs w:val="20"/>
         </w:rPr>
       </w:pPr>
+      <w:proofErr w:type="spellStart"/>
       <w:r>
         <w:rPr>
           <w:rFonts w:cstheme="minorHAnsi"/>
@@ -3733,9 +4409,9 @@
           <w:sz w:val="20"/>
           <w:szCs w:val="20"/>
         </w:rPr>
-        <w:lastRenderedPageBreak/>
         <w:t>ValidateInfixExpressionEvaluationFailedOnInvalidInput</w:t>
       </w:r>
+      <w:proofErr w:type="spellEnd"/>
     </w:p>
     <w:p>
       <w:pPr>
@@ -3744,12 +4420,14 @@
           <w:ilvl w:val="0"/>
           <w:numId w:val="1"/>
         </w:numPr>
+        <w:jc w:val="both"/>
         <w:rPr>
           <w:rFonts w:cstheme="minorHAnsi"/>
           <w:sz w:val="20"/>
           <w:szCs w:val="20"/>
         </w:rPr>
       </w:pPr>
+      <w:proofErr w:type="spellStart"/>
       <w:r>
         <w:rPr>
           <w:rFonts w:cstheme="minorHAnsi"/>
@@ -3759,6 +4437,7 @@
         </w:rPr>
         <w:t>ValidateInfixExpressionEvaluationSuccesssOnAllOperators</w:t>
       </w:r>
+      <w:proofErr w:type="spellEnd"/>
     </w:p>
     <w:p>
       <w:pPr>
@@ -3767,12 +4446,14 @@
           <w:ilvl w:val="0"/>
           <w:numId w:val="1"/>
         </w:numPr>
+        <w:jc w:val="both"/>
         <w:rPr>
           <w:rFonts w:cstheme="minorHAnsi"/>
           <w:sz w:val="20"/>
           <w:szCs w:val="20"/>
         </w:rPr>
       </w:pPr>
+      <w:proofErr w:type="spellStart"/>
       <w:r>
         <w:rPr>
           <w:rFonts w:cstheme="minorHAnsi"/>
@@ -3782,6 +4463,7 @@
         </w:rPr>
         <w:t>ValidateEmptyUserNameThrowsAnError</w:t>
       </w:r>
+      <w:proofErr w:type="spellEnd"/>
     </w:p>
     <w:p>
       <w:pPr>
@@ -3790,12 +4472,14 @@
           <w:ilvl w:val="0"/>
           <w:numId w:val="1"/>
         </w:numPr>
+        <w:jc w:val="both"/>
         <w:rPr>
           <w:rFonts w:cstheme="minorHAnsi"/>
           <w:sz w:val="20"/>
           <w:szCs w:val="20"/>
         </w:rPr>
       </w:pPr>
+      <w:proofErr w:type="spellStart"/>
       <w:r>
         <w:rPr>
           <w:rFonts w:cstheme="minorHAnsi"/>
@@ -3805,6 +4489,7 @@
         </w:rPr>
         <w:t>ValidateMemoryRecall</w:t>
       </w:r>
+      <w:proofErr w:type="spellEnd"/>
     </w:p>
     <w:p>
       <w:pPr>
@@ -3813,12 +4498,14 @@
           <w:ilvl w:val="0"/>
           <w:numId w:val="1"/>
         </w:numPr>
+        <w:jc w:val="both"/>
         <w:rPr>
           <w:rFonts w:cstheme="minorHAnsi"/>
           <w:sz w:val="20"/>
           <w:szCs w:val="20"/>
         </w:rPr>
       </w:pPr>
+      <w:proofErr w:type="spellStart"/>
       <w:r>
         <w:rPr>
           <w:rFonts w:cstheme="minorHAnsi"/>
@@ -3828,6 +4515,7 @@
         </w:rPr>
         <w:t>ValidateOperationOnMemoryRecall</w:t>
       </w:r>
+      <w:proofErr w:type="spellEnd"/>
     </w:p>
     <w:p>
       <w:pPr>
@@ -3836,12 +4524,14 @@
           <w:ilvl w:val="0"/>
           <w:numId w:val="1"/>
         </w:numPr>
+        <w:jc w:val="both"/>
         <w:rPr>
           <w:rFonts w:cstheme="minorHAnsi"/>
           <w:sz w:val="20"/>
           <w:szCs w:val="20"/>
         </w:rPr>
       </w:pPr>
+      <w:proofErr w:type="spellStart"/>
       <w:r>
         <w:rPr>
           <w:rFonts w:cstheme="minorHAnsi"/>
@@ -3849,14 +4539,17 @@
           <w:sz w:val="20"/>
           <w:szCs w:val="20"/>
         </w:rPr>
+        <w:lastRenderedPageBreak/>
         <w:t>ValidateMemoryRecallForDifferentUsers</w:t>
       </w:r>
+      <w:proofErr w:type="spellEnd"/>
     </w:p>
     <w:p>
       <w:pPr>
         <w:pStyle w:val="Heading3"/>
-      </w:pPr>
-      <w:bookmarkStart w:id="15" w:name="_Toc85389393"/>
+        <w:jc w:val="both"/>
+      </w:pPr>
+      <w:bookmarkStart w:id="15" w:name="_Toc85440569"/>
       <w:r>
         <w:t>Manual Verification</w:t>
       </w:r>
@@ -3864,6 +4557,7 @@
     </w:p>
     <w:p>
       <w:pPr>
+        <w:jc w:val="both"/>
         <w:rPr>
           <w:rFonts w:cstheme="minorHAnsi"/>
         </w:rPr>
@@ -3901,6 +4595,7 @@
     </w:p>
     <w:p>
       <w:pPr>
+        <w:jc w:val="both"/>
         <w:rPr>
           <w:rFonts w:cstheme="minorHAnsi"/>
           <w:color w:val="212121"/>
@@ -3928,6 +4623,7 @@
     </w:p>
     <w:p>
       <w:pPr>
+        <w:jc w:val="both"/>
         <w:rPr>
           <w:rFonts w:cstheme="minorHAnsi"/>
           <w:color w:val="212121"/>
@@ -3974,6 +4670,7 @@
           </w:tcPr>
           <w:p>
             <w:pPr>
+              <w:jc w:val="both"/>
               <w:rPr>
                 <w:rFonts w:cstheme="minorHAnsi"/>
               </w:rPr>
@@ -3998,6 +4695,7 @@
           </w:tcPr>
           <w:p>
             <w:pPr>
+              <w:jc w:val="both"/>
               <w:rPr>
                 <w:rFonts w:cstheme="minorHAnsi"/>
               </w:rPr>
@@ -4022,6 +4720,7 @@
           </w:tcPr>
           <w:p>
             <w:pPr>
+              <w:jc w:val="both"/>
               <w:rPr>
                 <w:rFonts w:cstheme="minorHAnsi"/>
               </w:rPr>
@@ -4040,6 +4739,7 @@
           </w:tcPr>
           <w:p>
             <w:pPr>
+              <w:jc w:val="both"/>
               <w:rPr>
                 <w:rFonts w:cstheme="minorHAnsi"/>
                 <w:i/>
@@ -4072,6 +4772,7 @@
           </w:tcPr>
           <w:p>
             <w:pPr>
+              <w:jc w:val="both"/>
               <w:rPr>
                 <w:rFonts w:cstheme="minorHAnsi"/>
               </w:rPr>
@@ -4090,6 +4791,7 @@
           </w:tcPr>
           <w:p>
             <w:pPr>
+              <w:jc w:val="both"/>
               <w:rPr>
                 <w:rFonts w:cstheme="minorHAnsi"/>
                 <w:i/>
@@ -4111,6 +4813,7 @@
           </w:p>
           <w:p>
             <w:pPr>
+              <w:jc w:val="both"/>
               <w:rPr>
                 <w:rFonts w:cstheme="minorHAnsi"/>
                 <w:i/>
@@ -4127,11 +4830,10 @@
                 <w:sz w:val="20"/>
                 <w:szCs w:val="20"/>
               </w:rPr>
-              <w:t xml:space="preserve">    "UserName": "Balaji",</w:t>
-            </w:r>
-          </w:p>
-          <w:p>
-            <w:pPr>
+              <w:t xml:space="preserve">    "</w:t>
+            </w:r>
+            <w:proofErr w:type="spellStart"/>
+            <w:r>
               <w:rPr>
                 <w:rFonts w:cstheme="minorHAnsi"/>
                 <w:i/>
@@ -4139,7 +4841,9 @@
                 <w:sz w:val="20"/>
                 <w:szCs w:val="20"/>
               </w:rPr>
-            </w:pPr>
+              <w:t>UserName</w:t>
+            </w:r>
+            <w:proofErr w:type="spellEnd"/>
             <w:r>
               <w:rPr>
                 <w:rFonts w:cstheme="minorHAnsi"/>
@@ -4148,11 +4852,78 @@
                 <w:sz w:val="20"/>
                 <w:szCs w:val="20"/>
               </w:rPr>
-              <w:t xml:space="preserve">    "InfixExpression": "(((2+2)*4/2+2))*10/5*2*100"</w:t>
+              <w:t>": "Balaji",</w:t>
             </w:r>
           </w:p>
           <w:p>
             <w:pPr>
+              <w:jc w:val="both"/>
+              <w:rPr>
+                <w:rFonts w:cstheme="minorHAnsi"/>
+                <w:i/>
+                <w:iCs/>
+                <w:sz w:val="20"/>
+                <w:szCs w:val="20"/>
+              </w:rPr>
+            </w:pPr>
+            <w:r>
+              <w:rPr>
+                <w:rFonts w:cstheme="minorHAnsi"/>
+                <w:i/>
+                <w:iCs/>
+                <w:sz w:val="20"/>
+                <w:szCs w:val="20"/>
+              </w:rPr>
+              <w:t xml:space="preserve">    "</w:t>
+            </w:r>
+            <w:proofErr w:type="spellStart"/>
+            <w:r>
+              <w:rPr>
+                <w:rFonts w:cstheme="minorHAnsi"/>
+                <w:i/>
+                <w:iCs/>
+                <w:sz w:val="20"/>
+                <w:szCs w:val="20"/>
+              </w:rPr>
+              <w:t>InfixExpression</w:t>
+            </w:r>
+            <w:proofErr w:type="spellEnd"/>
+            <w:r>
+              <w:rPr>
+                <w:rFonts w:cstheme="minorHAnsi"/>
+                <w:i/>
+                <w:iCs/>
+                <w:sz w:val="20"/>
+                <w:szCs w:val="20"/>
+              </w:rPr>
+              <w:t>": "(((2+</w:t>
+            </w:r>
+            <w:proofErr w:type="gramStart"/>
+            <w:r>
+              <w:rPr>
+                <w:rFonts w:cstheme="minorHAnsi"/>
+                <w:i/>
+                <w:iCs/>
+                <w:sz w:val="20"/>
+                <w:szCs w:val="20"/>
+              </w:rPr>
+              <w:t>2)*</w:t>
+            </w:r>
+            <w:proofErr w:type="gramEnd"/>
+            <w:r>
+              <w:rPr>
+                <w:rFonts w:cstheme="minorHAnsi"/>
+                <w:i/>
+                <w:iCs/>
+                <w:sz w:val="20"/>
+                <w:szCs w:val="20"/>
+              </w:rPr>
+              <w:t>4/2+2))*10/5*2*100"</w:t>
+            </w:r>
+          </w:p>
+          <w:p>
+            <w:pPr>
+              <w:jc w:val="both"/>
               <w:rPr>
                 <w:rFonts w:cstheme="minorHAnsi"/>
                 <w:i/>
@@ -4181,6 +4952,7 @@
           </w:tcPr>
           <w:p>
             <w:pPr>
+              <w:jc w:val="both"/>
               <w:rPr>
                 <w:rFonts w:cstheme="minorHAnsi"/>
                 <w:sz w:val="20"/>
@@ -4203,6 +4975,7 @@
           </w:tcPr>
           <w:p>
             <w:pPr>
+              <w:jc w:val="both"/>
               <w:rPr>
                 <w:rFonts w:cstheme="minorHAnsi"/>
                 <w:sz w:val="20"/>
@@ -4215,7 +4988,25 @@
                 <w:sz w:val="20"/>
                 <w:szCs w:val="20"/>
               </w:rPr>
-              <w:t>Hello, Balaji. Your input expression ((((2+2)*4/2+2))*10/5*2*100) has been evaluated to : 4000.</w:t>
+              <w:t>Hello, Balaji. Your input expression ((((2+</w:t>
+            </w:r>
+            <w:proofErr w:type="gramStart"/>
+            <w:r>
+              <w:rPr>
+                <w:rFonts w:cstheme="minorHAnsi"/>
+                <w:sz w:val="20"/>
+                <w:szCs w:val="20"/>
+              </w:rPr>
+              <w:t>2)*</w:t>
+            </w:r>
+            <w:proofErr w:type="gramEnd"/>
+            <w:r>
+              <w:rPr>
+                <w:rFonts w:cstheme="minorHAnsi"/>
+                <w:sz w:val="20"/>
+                <w:szCs w:val="20"/>
+              </w:rPr>
+              <w:t>4/2+2))*10/5*2*100) has been evaluated to : 4000.</w:t>
             </w:r>
           </w:p>
         </w:tc>
@@ -4223,6 +5014,7 @@
     </w:tbl>
     <w:p>
       <w:pPr>
+        <w:jc w:val="both"/>
         <w:rPr>
           <w:rFonts w:cstheme="minorHAnsi"/>
         </w:rPr>
@@ -4231,6 +5023,7 @@
     <w:p>
       <w:pPr>
         <w:pStyle w:val="Heading5"/>
+        <w:jc w:val="both"/>
       </w:pPr>
       <w:r>
         <w:t>Postman</w:t>
@@ -4238,6 +5031,7 @@
     </w:p>
     <w:p>
       <w:pPr>
+        <w:jc w:val="both"/>
         <w:rPr>
           <w:noProof/>
         </w:rPr>
@@ -4245,6 +5039,7 @@
     </w:p>
     <w:p>
       <w:pPr>
+        <w:jc w:val="both"/>
         <w:rPr>
           <w:rFonts w:cstheme="minorHAnsi"/>
         </w:rPr>
@@ -4293,6 +5088,7 @@
     <w:p>
       <w:pPr>
         <w:pStyle w:val="Heading5"/>
+        <w:jc w:val="both"/>
       </w:pPr>
       <w:r>
         <w:t>Azure App Verification</w:t>
@@ -4300,13 +5096,15 @@
     </w:p>
     <w:p>
       <w:pPr>
-        <w:rPr>
-          <w:rFonts w:cstheme="minorHAnsi"/>
-        </w:rPr>
-      </w:pPr>
-    </w:p>
-    <w:p>
-      <w:pPr>
+        <w:jc w:val="both"/>
+        <w:rPr>
+          <w:rFonts w:cstheme="minorHAnsi"/>
+        </w:rPr>
+      </w:pPr>
+    </w:p>
+    <w:p>
+      <w:pPr>
+        <w:jc w:val="both"/>
         <w:rPr>
           <w:rFonts w:cstheme="minorHAnsi"/>
         </w:rPr>
@@ -4315,7 +5113,6 @@
         <w:rPr>
           <w:noProof/>
         </w:rPr>
-        <w:lastRenderedPageBreak/>
         <w:drawing>
           <wp:inline distT="0" distB="0" distL="0" distR="0" wp14:anchorId="0E4D0E40" wp14:editId="3D286273">
             <wp:extent cx="5943600" cy="2046605"/>
@@ -4356,21 +5153,24 @@
     <w:p>
       <w:pPr>
         <w:pStyle w:val="Heading1"/>
+        <w:jc w:val="both"/>
         <w:rPr>
           <w:rFonts w:asciiTheme="minorHAnsi" w:hAnsiTheme="minorHAnsi" w:cstheme="minorHAnsi"/>
         </w:rPr>
       </w:pPr>
-      <w:bookmarkStart w:id="16" w:name="_Toc85389395"/>
+      <w:bookmarkStart w:id="16" w:name="_Toc85440570"/>
       <w:r>
         <w:rPr>
           <w:rFonts w:cstheme="majorHAnsi"/>
         </w:rPr>
+        <w:lastRenderedPageBreak/>
         <w:t>Reliability</w:t>
       </w:r>
       <w:bookmarkEnd w:id="16"/>
     </w:p>
     <w:p>
       <w:pPr>
+        <w:jc w:val="both"/>
         <w:rPr>
           <w:rFonts w:cstheme="minorHAnsi"/>
         </w:rPr>
@@ -4384,19 +5184,49 @@
     </w:p>
     <w:p>
       <w:pPr>
-        <w:rPr>
-          <w:rFonts w:cstheme="minorHAnsi"/>
-        </w:rPr>
-      </w:pPr>
+        <w:jc w:val="both"/>
+      </w:pPr>
+      <w:hyperlink r:id="rId15" w:history="1">
+        <w:r>
+          <w:rPr>
+            <w:rStyle w:val="Hyperlink"/>
+          </w:rPr>
+          <w:t>Azure Functions best practices | Microsoft Docs</w:t>
+        </w:r>
+      </w:hyperlink>
+    </w:p>
+    <w:p>
+      <w:pPr>
+        <w:jc w:val="both"/>
+        <w:rPr>
+          <w:rFonts w:cstheme="minorHAnsi"/>
+        </w:rPr>
+      </w:pPr>
+      <w:hyperlink r:id="rId16" w:history="1">
+        <w:r>
+          <w:rPr>
+            <w:rStyle w:val="Hyperlink"/>
+            <w:rFonts w:cstheme="minorHAnsi"/>
+          </w:rPr>
+          <w:t>https://docs.microsoft.com/en-us/azure/azure-functions/functions-best-practices?tabs=csharp</w:t>
+        </w:r>
+      </w:hyperlink>
+      <w:r>
+        <w:rPr>
+          <w:rFonts w:cstheme="minorHAnsi"/>
+        </w:rPr>
+        <w:t xml:space="preserve"> </w:t>
+      </w:r>
     </w:p>
     <w:p>
       <w:pPr>
         <w:pStyle w:val="Heading1"/>
+        <w:jc w:val="both"/>
         <w:rPr>
           <w:rFonts w:cstheme="majorHAnsi"/>
         </w:rPr>
       </w:pPr>
-      <w:bookmarkStart w:id="17" w:name="_Toc85389394"/>
+      <w:bookmarkStart w:id="17" w:name="_Toc85440571"/>
       <w:r>
         <w:rPr>
           <w:rFonts w:cstheme="majorHAnsi"/>
@@ -4407,40 +5237,81 @@
     </w:p>
     <w:p>
       <w:pPr>
-        <w:rPr>
-          <w:rFonts w:cstheme="minorHAnsi"/>
-        </w:rPr>
-      </w:pPr>
-      <w:r>
-        <w:rPr>
-          <w:rFonts w:cstheme="minorHAnsi"/>
-        </w:rPr>
-        <w:t>Can this be auto scaled?</w:t>
-      </w:r>
-    </w:p>
-    <w:p>
-      <w:pPr>
-        <w:rPr>
-          <w:rFonts w:cstheme="minorHAnsi"/>
-        </w:rPr>
-      </w:pPr>
+        <w:jc w:val="both"/>
+        <w:rPr>
+          <w:rFonts w:cstheme="minorHAnsi"/>
+        </w:rPr>
+      </w:pPr>
+      <w:r>
+        <w:rPr>
+          <w:rFonts w:cstheme="minorHAnsi"/>
+        </w:rPr>
+        <w:t>Can this be scaled?</w:t>
+      </w:r>
+    </w:p>
+    <w:p>
+      <w:pPr>
+        <w:jc w:val="both"/>
+        <w:rPr>
+          <w:rFonts w:cstheme="minorHAnsi"/>
+        </w:rPr>
+      </w:pPr>
+      <w:r>
+        <w:rPr>
+          <w:rFonts w:cstheme="minorHAnsi"/>
+        </w:rPr>
+        <w:t>Based on plan auto scale features will be available in Azure Function Apps</w:t>
+      </w:r>
+    </w:p>
+    <w:p>
+      <w:pPr>
+        <w:jc w:val="both"/>
+        <w:rPr>
+          <w:rFonts w:cstheme="minorHAnsi"/>
+        </w:rPr>
+      </w:pPr>
+      <w:hyperlink r:id="rId17" w:anchor="timeout" w:history="1">
+        <w:r>
+          <w:rPr>
+            <w:rStyle w:val="Hyperlink"/>
+            <w:rFonts w:cstheme="minorHAnsi"/>
+          </w:rPr>
+          <w:t>https://docs.microsoft.com/en-us/azure/azure-functions/functions-scale#timeout</w:t>
+        </w:r>
+      </w:hyperlink>
+      <w:r>
+        <w:rPr>
+          <w:rFonts w:cstheme="minorHAnsi"/>
+        </w:rPr>
+        <w:t xml:space="preserve"> </w:t>
+      </w:r>
     </w:p>
     <w:p>
       <w:pPr>
         <w:pStyle w:val="Heading1"/>
+        <w:jc w:val="both"/>
         <w:rPr>
           <w:rFonts w:cstheme="majorHAnsi"/>
         </w:rPr>
       </w:pPr>
+      <w:bookmarkStart w:id="18" w:name="_Toc85440572"/>
       <w:r>
         <w:rPr>
           <w:rFonts w:cstheme="majorHAnsi"/>
         </w:rPr>
         <w:t>Workload</w:t>
       </w:r>
-    </w:p>
-    <w:p>
-      <w:pPr>
+      <w:r>
+        <w:rPr>
+          <w:rFonts w:cstheme="majorHAnsi"/>
+        </w:rPr>
+        <w:t xml:space="preserve"> / Concurrency</w:t>
+      </w:r>
+      <w:bookmarkEnd w:id="18"/>
+    </w:p>
+    <w:p>
+      <w:pPr>
+        <w:jc w:val="both"/>
         <w:rPr>
           <w:rFonts w:cstheme="minorHAnsi"/>
         </w:rPr>
@@ -4454,27 +5325,40 @@
     </w:p>
     <w:p>
       <w:pPr>
-        <w:rPr>
-          <w:rFonts w:cstheme="minorHAnsi"/>
-        </w:rPr>
-      </w:pPr>
+        <w:jc w:val="both"/>
+        <w:rPr>
+          <w:rFonts w:cstheme="minorHAnsi"/>
+        </w:rPr>
+      </w:pPr>
+      <w:hyperlink r:id="rId18" w:anchor="service-limits" w:history="1">
+        <w:r>
+          <w:rPr>
+            <w:rStyle w:val="Hyperlink"/>
+          </w:rPr>
+          <w:t>Azure Functions scale and hosting | Microsoft Docs</w:t>
+        </w:r>
+      </w:hyperlink>
     </w:p>
     <w:p>
       <w:pPr>
         <w:pStyle w:val="Heading1"/>
+        <w:jc w:val="both"/>
         <w:rPr>
           <w:rFonts w:asciiTheme="minorHAnsi" w:hAnsiTheme="minorHAnsi" w:cstheme="minorHAnsi"/>
         </w:rPr>
       </w:pPr>
+      <w:bookmarkStart w:id="19" w:name="_Toc85440573"/>
       <w:r>
         <w:rPr>
           <w:rFonts w:cstheme="majorHAnsi"/>
         </w:rPr>
         <w:t>Security</w:t>
       </w:r>
-    </w:p>
-    <w:p>
-      <w:pPr>
+      <w:bookmarkEnd w:id="19"/>
+    </w:p>
+    <w:p>
+      <w:pPr>
+        <w:jc w:val="both"/>
         <w:rPr>
           <w:rFonts w:cstheme="minorHAnsi"/>
         </w:rPr>
@@ -4488,64 +5372,85 @@
     </w:p>
     <w:p>
       <w:pPr>
+        <w:jc w:val="both"/>
+        <w:rPr>
+          <w:rFonts w:cstheme="minorHAnsi"/>
+        </w:rPr>
+      </w:pPr>
+      <w:r>
+        <w:rPr>
+          <w:rFonts w:cstheme="minorHAnsi"/>
+        </w:rPr>
+        <w:t>Authentication, function keys</w:t>
+      </w:r>
+    </w:p>
+    <w:p>
+      <w:pPr>
+        <w:jc w:val="both"/>
+        <w:rPr>
+          <w:rFonts w:cstheme="minorHAnsi"/>
+        </w:rPr>
+      </w:pPr>
+    </w:p>
+    <w:p>
+      <w:pPr>
         <w:pStyle w:val="Heading1"/>
+        <w:jc w:val="both"/>
+        <w:rPr>
+          <w:rFonts w:asciiTheme="minorHAnsi" w:hAnsiTheme="minorHAnsi" w:cstheme="minorHAnsi"/>
+        </w:rPr>
+      </w:pPr>
+      <w:bookmarkStart w:id="20" w:name="_Toc85440574"/>
+      <w:r>
         <w:rPr>
           <w:rFonts w:cstheme="majorHAnsi"/>
         </w:rPr>
+        <w:t>Multiple Regions</w:t>
+      </w:r>
+      <w:bookmarkEnd w:id="20"/>
+    </w:p>
+    <w:p>
+      <w:pPr>
+        <w:jc w:val="both"/>
+        <w:rPr>
+          <w:rFonts w:cstheme="minorHAnsi"/>
+        </w:rPr>
+      </w:pPr>
+      <w:r>
+        <w:rPr>
+          <w:rFonts w:cstheme="minorHAnsi"/>
+        </w:rPr>
+        <w:t>Maintaining multiple regions.</w:t>
+      </w:r>
+    </w:p>
+    <w:p>
+      <w:pPr>
+        <w:jc w:val="both"/>
+        <w:rPr>
+          <w:rFonts w:cstheme="minorHAnsi"/>
+        </w:rPr>
       </w:pPr>
     </w:p>
     <w:p>
       <w:pPr>
         <w:pStyle w:val="Heading1"/>
-        <w:rPr>
-          <w:rFonts w:asciiTheme="minorHAnsi" w:hAnsiTheme="minorHAnsi" w:cstheme="minorHAnsi"/>
-        </w:rPr>
-      </w:pPr>
-      <w:r>
+        <w:jc w:val="both"/>
         <w:rPr>
           <w:rFonts w:cstheme="majorHAnsi"/>
         </w:rPr>
-        <w:t>Multiple Regions</w:t>
-      </w:r>
-    </w:p>
-    <w:p>
-      <w:pPr>
-        <w:rPr>
-          <w:rFonts w:cstheme="minorHAnsi"/>
-        </w:rPr>
-      </w:pPr>
-      <w:r>
-        <w:rPr>
-          <w:rFonts w:cstheme="minorHAnsi"/>
-        </w:rPr>
-        <w:t>Maintaining multiple regions.</w:t>
-      </w:r>
-    </w:p>
-    <w:p>
-      <w:pPr>
-        <w:rPr>
-          <w:rFonts w:cstheme="minorHAnsi"/>
-        </w:rPr>
-      </w:pPr>
-    </w:p>
-    <w:p>
-      <w:pPr>
-        <w:pStyle w:val="Heading1"/>
+      </w:pPr>
+      <w:bookmarkStart w:id="21" w:name="_Toc85440575"/>
+      <w:r>
         <w:rPr>
           <w:rFonts w:cstheme="majorHAnsi"/>
         </w:rPr>
-      </w:pPr>
-      <w:bookmarkStart w:id="18" w:name="_Toc85389396"/>
-      <w:r>
-        <w:rPr>
-          <w:rFonts w:cstheme="majorHAnsi"/>
-        </w:rPr>
         <w:t>Limitations</w:t>
       </w:r>
-      <w:bookmarkEnd w:id="18"/>
-    </w:p>
-    <w:p>
-      <w:pPr>
+      <w:bookmarkEnd w:id="21"/>
+    </w:p>
+    <w:p>
+      <w:pPr>
+        <w:jc w:val="both"/>
         <w:rPr>
           <w:rFonts w:cstheme="minorHAnsi"/>
         </w:rPr>
@@ -4562,23 +5467,18 @@
         <w:pStyle w:val="ListParagraph"/>
         <w:numPr>
           <w:ilvl w:val="0"/>
-          <w:numId w:val="5"/>
+          <w:numId w:val="7"/>
         </w:numPr>
-        <w:rPr>
-          <w:rFonts w:cstheme="minorHAnsi"/>
-        </w:rPr>
-      </w:pPr>
-      <w:r>
-        <w:rPr>
-          <w:rFonts w:cstheme="minorHAnsi"/>
-        </w:rPr>
-        <w:t xml:space="preserve">Two </w:t>
-      </w:r>
-      <w:r>
-        <w:rPr>
-          <w:rFonts w:cstheme="minorHAnsi"/>
-        </w:rPr>
-        <w:t>or more letter operators are not supported (e.g.: ++, --, log, sin, cos).</w:t>
+        <w:jc w:val="both"/>
+        <w:rPr>
+          <w:rFonts w:cstheme="minorHAnsi"/>
+        </w:rPr>
+      </w:pPr>
+      <w:r>
+        <w:rPr>
+          <w:rFonts w:cstheme="minorHAnsi"/>
+        </w:rPr>
+        <w:t>Two or more letter operators are not supported (e.g.: ++, --, log, sin, cos).</w:t>
       </w:r>
     </w:p>
     <w:p>
@@ -4586,23 +5486,30 @@
         <w:pStyle w:val="ListParagraph"/>
         <w:numPr>
           <w:ilvl w:val="0"/>
-          <w:numId w:val="5"/>
+          <w:numId w:val="7"/>
         </w:numPr>
-        <w:rPr>
-          <w:rFonts w:cstheme="minorHAnsi"/>
-        </w:rPr>
-      </w:pPr>
-      <w:r>
-        <w:rPr>
-          <w:rFonts w:cstheme="minorHAnsi"/>
-        </w:rPr>
-        <w:t>This is not extendable to double, float</w:t>
-      </w:r>
-      <w:r>
-        <w:rPr>
-          <w:rFonts w:cstheme="minorHAnsi"/>
-        </w:rPr>
-        <w:t>.</w:t>
+        <w:jc w:val="both"/>
+        <w:rPr>
+          <w:rFonts w:cstheme="minorHAnsi"/>
+        </w:rPr>
+      </w:pPr>
+      <w:r>
+        <w:rPr>
+          <w:rFonts w:cstheme="minorHAnsi"/>
+        </w:rPr>
+        <w:t xml:space="preserve">This is not extendable to double, float. Should be </w:t>
+      </w:r>
+      <w:r>
+        <w:rPr>
+          <w:rFonts w:cstheme="minorHAnsi"/>
+        </w:rPr>
+        <w:t>implemented</w:t>
+      </w:r>
+      <w:r>
+        <w:rPr>
+          <w:rFonts w:cstheme="minorHAnsi"/>
+        </w:rPr>
+        <w:t xml:space="preserve"> with Generics.</w:t>
       </w:r>
     </w:p>
     <w:p>
@@ -4610,17 +5517,18 @@
         <w:pStyle w:val="ListParagraph"/>
         <w:numPr>
           <w:ilvl w:val="0"/>
-          <w:numId w:val="5"/>
+          <w:numId w:val="7"/>
         </w:numPr>
-        <w:rPr>
-          <w:rFonts w:cstheme="minorHAnsi"/>
-        </w:rPr>
-      </w:pPr>
-      <w:r>
-        <w:rPr>
-          <w:rFonts w:cstheme="minorHAnsi"/>
-        </w:rPr>
-        <w:t>Multiple types of braces are not supported like {, [ etc.</w:t>
+        <w:jc w:val="both"/>
+        <w:rPr>
+          <w:rFonts w:cstheme="minorHAnsi"/>
+        </w:rPr>
+      </w:pPr>
+      <w:r>
+        <w:rPr>
+          <w:rFonts w:cstheme="minorHAnsi"/>
+        </w:rPr>
+        <w:t>Can't support multiple types of braces are not supported like {, [ etc.</w:t>
       </w:r>
     </w:p>
     <w:p>
@@ -4628,17 +5536,18 @@
         <w:pStyle w:val="ListParagraph"/>
         <w:numPr>
           <w:ilvl w:val="0"/>
-          <w:numId w:val="5"/>
+          <w:numId w:val="7"/>
         </w:numPr>
-        <w:rPr>
-          <w:rFonts w:cstheme="minorHAnsi"/>
-        </w:rPr>
-      </w:pPr>
-      <w:r>
-        <w:rPr>
-          <w:rFonts w:cstheme="minorHAnsi"/>
-        </w:rPr>
-        <w:t>Multiple expression validations.</w:t>
+        <w:jc w:val="both"/>
+        <w:rPr>
+          <w:rFonts w:cstheme="minorHAnsi"/>
+        </w:rPr>
+      </w:pPr>
+      <w:r>
+        <w:rPr>
+          <w:rFonts w:cstheme="minorHAnsi"/>
+        </w:rPr>
+        <w:t>Can't support multiple expression validations.</w:t>
       </w:r>
     </w:p>
     <w:p>
@@ -4646,30 +5555,18 @@
         <w:pStyle w:val="ListParagraph"/>
         <w:numPr>
           <w:ilvl w:val="0"/>
-          <w:numId w:val="5"/>
+          <w:numId w:val="7"/>
         </w:numPr>
-        <w:rPr>
-          <w:rFonts w:cstheme="minorHAnsi"/>
-        </w:rPr>
-      </w:pPr>
-      <w:r>
-        <w:rPr>
-          <w:rFonts w:cstheme="minorHAnsi"/>
-        </w:rPr>
-        <w:lastRenderedPageBreak/>
-        <w:t xml:space="preserve">Not tested for </w:t>
-      </w:r>
-      <w:r>
-        <w:rPr>
-          <w:rFonts w:cstheme="minorHAnsi"/>
-        </w:rPr>
-        <w:t>t</w:t>
-      </w:r>
-      <w:r>
-        <w:rPr>
-          <w:rFonts w:cstheme="minorHAnsi"/>
-        </w:rPr>
-        <w:t>hrottling conditions.</w:t>
+        <w:jc w:val="both"/>
+        <w:rPr>
+          <w:rFonts w:cstheme="minorHAnsi"/>
+        </w:rPr>
+      </w:pPr>
+      <w:r>
+        <w:rPr>
+          <w:rFonts w:cstheme="minorHAnsi"/>
+        </w:rPr>
+        <w:t>User authentication process is not implemented</w:t>
       </w:r>
     </w:p>
     <w:p>
@@ -4677,62 +5574,102 @@
         <w:pStyle w:val="ListParagraph"/>
         <w:numPr>
           <w:ilvl w:val="0"/>
-          <w:numId w:val="5"/>
+          <w:numId w:val="7"/>
         </w:numPr>
-        <w:rPr>
-          <w:rFonts w:cstheme="minorHAnsi"/>
-        </w:rPr>
-      </w:pPr>
-      <w:r>
-        <w:rPr>
-          <w:rFonts w:cstheme="minorHAnsi"/>
-        </w:rPr>
-        <w:t>Not validated session time</w:t>
-      </w:r>
-      <w:r>
-        <w:rPr>
-          <w:rFonts w:cstheme="minorHAnsi"/>
-        </w:rPr>
-        <w:t xml:space="preserve"> out</w:t>
-      </w:r>
-      <w:r>
-        <w:rPr>
-          <w:rFonts w:cstheme="minorHAnsi"/>
-        </w:rPr>
-        <w:t>.</w:t>
+        <w:jc w:val="both"/>
+        <w:rPr>
+          <w:rFonts w:cstheme="minorHAnsi"/>
+        </w:rPr>
+      </w:pPr>
+      <w:proofErr w:type="spellStart"/>
+      <w:r>
+        <w:rPr>
+          <w:rFonts w:cstheme="minorHAnsi"/>
+        </w:rPr>
+        <w:t>SessionState</w:t>
+      </w:r>
+      <w:proofErr w:type="spellEnd"/>
+      <w:r>
+        <w:rPr>
+          <w:rFonts w:cstheme="minorHAnsi"/>
+        </w:rPr>
+        <w:t xml:space="preserve"> providers are not supported.</w:t>
       </w:r>
     </w:p>
     <w:p>
       <w:pPr>
         <w:pStyle w:val="ListParagraph"/>
-        <w:rPr>
-          <w:rFonts w:cstheme="minorHAnsi"/>
-        </w:rPr>
-      </w:pPr>
-    </w:p>
-    <w:p>
-      <w:pPr>
-        <w:rPr>
-          <w:rFonts w:cstheme="minorHAnsi"/>
-        </w:rPr>
-      </w:pPr>
-    </w:p>
-    <w:p>
-      <w:pPr>
-        <w:rPr>
-          <w:rFonts w:cstheme="minorHAnsi"/>
-        </w:rPr>
-      </w:pPr>
-    </w:p>
-    <w:p>
-      <w:pPr>
-        <w:rPr>
-          <w:rFonts w:cstheme="minorHAnsi"/>
-        </w:rPr>
-      </w:pPr>
-    </w:p>
-    <w:p>
-      <w:pPr>
+        <w:numPr>
+          <w:ilvl w:val="0"/>
+          <w:numId w:val="7"/>
+        </w:numPr>
+        <w:jc w:val="both"/>
+        <w:rPr>
+          <w:rFonts w:cstheme="minorHAnsi"/>
+        </w:rPr>
+      </w:pPr>
+      <w:r>
+        <w:rPr>
+          <w:rFonts w:cstheme="minorHAnsi"/>
+        </w:rPr>
+        <w:t>Not validated for reliability.</w:t>
+      </w:r>
+    </w:p>
+    <w:p>
+      <w:pPr>
+        <w:pStyle w:val="ListParagraph"/>
+        <w:numPr>
+          <w:ilvl w:val="0"/>
+          <w:numId w:val="7"/>
+        </w:numPr>
+        <w:jc w:val="both"/>
+        <w:rPr>
+          <w:rFonts w:cstheme="minorHAnsi"/>
+        </w:rPr>
+      </w:pPr>
+      <w:r>
+        <w:rPr>
+          <w:rFonts w:cstheme="minorHAnsi"/>
+        </w:rPr>
+        <w:t>Not validated for workload.</w:t>
+      </w:r>
+    </w:p>
+    <w:p>
+      <w:pPr>
+        <w:pStyle w:val="ListParagraph"/>
+        <w:jc w:val="both"/>
+        <w:rPr>
+          <w:rFonts w:cstheme="minorHAnsi"/>
+        </w:rPr>
+      </w:pPr>
+    </w:p>
+    <w:p>
+      <w:pPr>
+        <w:jc w:val="both"/>
+        <w:rPr>
+          <w:rFonts w:cstheme="minorHAnsi"/>
+        </w:rPr>
+      </w:pPr>
+    </w:p>
+    <w:p>
+      <w:pPr>
+        <w:jc w:val="both"/>
+        <w:rPr>
+          <w:rFonts w:cstheme="minorHAnsi"/>
+        </w:rPr>
+      </w:pPr>
+    </w:p>
+    <w:p>
+      <w:pPr>
+        <w:jc w:val="both"/>
+        <w:rPr>
+          <w:rFonts w:cstheme="minorHAnsi"/>
+        </w:rPr>
+      </w:pPr>
+    </w:p>
+    <w:p>
+      <w:pPr>
+        <w:jc w:val="both"/>
         <w:rPr>
           <w:rFonts w:cstheme="minorHAnsi"/>
         </w:rPr>
@@ -4914,6 +5851,232 @@
     </w:lvl>
   </w:abstractNum>
   <w:abstractNum w:abstractNumId="1" w15:restartNumberingAfterBreak="0">
+    <w:nsid w:val="3BEA49B8"/>
+    <w:multiLevelType w:val="hybridMultilevel"/>
+    <w:tmpl w:val="9F609004"/>
+    <w:lvl w:ilvl="0" w:tplc="04090001">
+      <w:start w:val="1"/>
+      <w:numFmt w:val="bullet"/>
+      <w:lvlText w:val=""/>
+      <w:lvlJc w:val="left"/>
+      <w:pPr>
+        <w:ind w:left="720" w:hanging="360"/>
+      </w:pPr>
+      <w:rPr>
+        <w:rFonts w:ascii="Symbol" w:hAnsi="Symbol" w:hint="default"/>
+      </w:rPr>
+    </w:lvl>
+    <w:lvl w:ilvl="1" w:tplc="04090003" w:tentative="1">
+      <w:start w:val="1"/>
+      <w:numFmt w:val="bullet"/>
+      <w:lvlText w:val="o"/>
+      <w:lvlJc w:val="left"/>
+      <w:pPr>
+        <w:ind w:left="1440" w:hanging="360"/>
+      </w:pPr>
+      <w:rPr>
+        <w:rFonts w:ascii="Courier New" w:hAnsi="Courier New" w:cs="Courier New" w:hint="default"/>
+      </w:rPr>
+    </w:lvl>
+    <w:lvl w:ilvl="2" w:tplc="04090005" w:tentative="1">
+      <w:start w:val="1"/>
+      <w:numFmt w:val="bullet"/>
+      <w:lvlText w:val=""/>
+      <w:lvlJc w:val="left"/>
+      <w:pPr>
+        <w:ind w:left="2160" w:hanging="360"/>
+      </w:pPr>
+      <w:rPr>
+        <w:rFonts w:ascii="Wingdings" w:hAnsi="Wingdings" w:hint="default"/>
+      </w:rPr>
+    </w:lvl>
+    <w:lvl w:ilvl="3" w:tplc="04090001" w:tentative="1">
+      <w:start w:val="1"/>
+      <w:numFmt w:val="bullet"/>
+      <w:lvlText w:val=""/>
+      <w:lvlJc w:val="left"/>
+      <w:pPr>
+        <w:ind w:left="2880" w:hanging="360"/>
+      </w:pPr>
+      <w:rPr>
+        <w:rFonts w:ascii="Symbol" w:hAnsi="Symbol" w:hint="default"/>
+      </w:rPr>
+    </w:lvl>
+    <w:lvl w:ilvl="4" w:tplc="04090003" w:tentative="1">
+      <w:start w:val="1"/>
+      <w:numFmt w:val="bullet"/>
+      <w:lvlText w:val="o"/>
+      <w:lvlJc w:val="left"/>
+      <w:pPr>
+        <w:ind w:left="3600" w:hanging="360"/>
+      </w:pPr>
+      <w:rPr>
+        <w:rFonts w:ascii="Courier New" w:hAnsi="Courier New" w:cs="Courier New" w:hint="default"/>
+      </w:rPr>
+    </w:lvl>
+    <w:lvl w:ilvl="5" w:tplc="04090005" w:tentative="1">
+      <w:start w:val="1"/>
+      <w:numFmt w:val="bullet"/>
+      <w:lvlText w:val=""/>
+      <w:lvlJc w:val="left"/>
+      <w:pPr>
+        <w:ind w:left="4320" w:hanging="360"/>
+      </w:pPr>
+      <w:rPr>
+        <w:rFonts w:ascii="Wingdings" w:hAnsi="Wingdings" w:hint="default"/>
+      </w:rPr>
+    </w:lvl>
+    <w:lvl w:ilvl="6" w:tplc="04090001" w:tentative="1">
+      <w:start w:val="1"/>
+      <w:numFmt w:val="bullet"/>
+      <w:lvlText w:val=""/>
+      <w:lvlJc w:val="left"/>
+      <w:pPr>
+        <w:ind w:left="5040" w:hanging="360"/>
+      </w:pPr>
+      <w:rPr>
+        <w:rFonts w:ascii="Symbol" w:hAnsi="Symbol" w:hint="default"/>
+      </w:rPr>
+    </w:lvl>
+    <w:lvl w:ilvl="7" w:tplc="04090003" w:tentative="1">
+      <w:start w:val="1"/>
+      <w:numFmt w:val="bullet"/>
+      <w:lvlText w:val="o"/>
+      <w:lvlJc w:val="left"/>
+      <w:pPr>
+        <w:ind w:left="5760" w:hanging="360"/>
+      </w:pPr>
+      <w:rPr>
+        <w:rFonts w:ascii="Courier New" w:hAnsi="Courier New" w:cs="Courier New" w:hint="default"/>
+      </w:rPr>
+    </w:lvl>
+    <w:lvl w:ilvl="8" w:tplc="04090005" w:tentative="1">
+      <w:start w:val="1"/>
+      <w:numFmt w:val="bullet"/>
+      <w:lvlText w:val=""/>
+      <w:lvlJc w:val="left"/>
+      <w:pPr>
+        <w:ind w:left="6480" w:hanging="360"/>
+      </w:pPr>
+      <w:rPr>
+        <w:rFonts w:ascii="Wingdings" w:hAnsi="Wingdings" w:hint="default"/>
+      </w:rPr>
+    </w:lvl>
+  </w:abstractNum>
+  <w:abstractNum w:abstractNumId="2" w15:restartNumberingAfterBreak="0">
+    <w:nsid w:val="453C4FB1"/>
+    <w:multiLevelType w:val="hybridMultilevel"/>
+    <w:tmpl w:val="1F487D00"/>
+    <w:lvl w:ilvl="0" w:tplc="04090001">
+      <w:start w:val="1"/>
+      <w:numFmt w:val="bullet"/>
+      <w:lvlText w:val=""/>
+      <w:lvlJc w:val="left"/>
+      <w:pPr>
+        <w:ind w:left="720" w:hanging="360"/>
+      </w:pPr>
+      <w:rPr>
+        <w:rFonts w:ascii="Symbol" w:hAnsi="Symbol" w:hint="default"/>
+      </w:rPr>
+    </w:lvl>
+    <w:lvl w:ilvl="1" w:tplc="04090003" w:tentative="1">
+      <w:start w:val="1"/>
+      <w:numFmt w:val="bullet"/>
+      <w:lvlText w:val="o"/>
+      <w:lvlJc w:val="left"/>
+      <w:pPr>
+        <w:ind w:left="1440" w:hanging="360"/>
+      </w:pPr>
+      <w:rPr>
+        <w:rFonts w:ascii="Courier New" w:hAnsi="Courier New" w:cs="Courier New" w:hint="default"/>
+      </w:rPr>
+    </w:lvl>
+    <w:lvl w:ilvl="2" w:tplc="04090005" w:tentative="1">
+      <w:start w:val="1"/>
+      <w:numFmt w:val="bullet"/>
+      <w:lvlText w:val=""/>
+      <w:lvlJc w:val="left"/>
+      <w:pPr>
+        <w:ind w:left="2160" w:hanging="360"/>
+      </w:pPr>
+      <w:rPr>
+        <w:rFonts w:ascii="Wingdings" w:hAnsi="Wingdings" w:hint="default"/>
+      </w:rPr>
+    </w:lvl>
+    <w:lvl w:ilvl="3" w:tplc="04090001" w:tentative="1">
+      <w:start w:val="1"/>
+      <w:numFmt w:val="bullet"/>
+      <w:lvlText w:val=""/>
+      <w:lvlJc w:val="left"/>
+      <w:pPr>
+        <w:ind w:left="2880" w:hanging="360"/>
+      </w:pPr>
+      <w:rPr>
+        <w:rFonts w:ascii="Symbol" w:hAnsi="Symbol" w:hint="default"/>
+      </w:rPr>
+    </w:lvl>
+    <w:lvl w:ilvl="4" w:tplc="04090003" w:tentative="1">
+      <w:start w:val="1"/>
+      <w:numFmt w:val="bullet"/>
+      <w:lvlText w:val="o"/>
+      <w:lvlJc w:val="left"/>
+      <w:pPr>
+        <w:ind w:left="3600" w:hanging="360"/>
+      </w:pPr>
+      <w:rPr>
+        <w:rFonts w:ascii="Courier New" w:hAnsi="Courier New" w:cs="Courier New" w:hint="default"/>
+      </w:rPr>
+    </w:lvl>
+    <w:lvl w:ilvl="5" w:tplc="04090005" w:tentative="1">
+      <w:start w:val="1"/>
+      <w:numFmt w:val="bullet"/>
+      <w:lvlText w:val=""/>
+      <w:lvlJc w:val="left"/>
+      <w:pPr>
+        <w:ind w:left="4320" w:hanging="360"/>
+      </w:pPr>
+      <w:rPr>
+        <w:rFonts w:ascii="Wingdings" w:hAnsi="Wingdings" w:hint="default"/>
+      </w:rPr>
+    </w:lvl>
+    <w:lvl w:ilvl="6" w:tplc="04090001" w:tentative="1">
+      <w:start w:val="1"/>
+      <w:numFmt w:val="bullet"/>
+      <w:lvlText w:val=""/>
+      <w:lvlJc w:val="left"/>
+      <w:pPr>
+        <w:ind w:left="5040" w:hanging="360"/>
+      </w:pPr>
+      <w:rPr>
+        <w:rFonts w:ascii="Symbol" w:hAnsi="Symbol" w:hint="default"/>
+      </w:rPr>
+    </w:lvl>
+    <w:lvl w:ilvl="7" w:tplc="04090003" w:tentative="1">
+      <w:start w:val="1"/>
+      <w:numFmt w:val="bullet"/>
+      <w:lvlText w:val="o"/>
+      <w:lvlJc w:val="left"/>
+      <w:pPr>
+        <w:ind w:left="5760" w:hanging="360"/>
+      </w:pPr>
+      <w:rPr>
+        <w:rFonts w:ascii="Courier New" w:hAnsi="Courier New" w:cs="Courier New" w:hint="default"/>
+      </w:rPr>
+    </w:lvl>
+    <w:lvl w:ilvl="8" w:tplc="04090005" w:tentative="1">
+      <w:start w:val="1"/>
+      <w:numFmt w:val="bullet"/>
+      <w:lvlText w:val=""/>
+      <w:lvlJc w:val="left"/>
+      <w:pPr>
+        <w:ind w:left="6480" w:hanging="360"/>
+      </w:pPr>
+      <w:rPr>
+        <w:rFonts w:ascii="Wingdings" w:hAnsi="Wingdings" w:hint="default"/>
+      </w:rPr>
+    </w:lvl>
+  </w:abstractNum>
+  <w:abstractNum w:abstractNumId="3" w15:restartNumberingAfterBreak="0">
     <w:nsid w:val="470C5BE9"/>
     <w:multiLevelType w:val="hybridMultilevel"/>
     <w:tmpl w:val="B69CFEC8"/>
@@ -5002,7 +6165,7 @@
       </w:pPr>
     </w:lvl>
   </w:abstractNum>
-  <w:abstractNum w:abstractNumId="2" w15:restartNumberingAfterBreak="0">
+  <w:abstractNum w:abstractNumId="4" w15:restartNumberingAfterBreak="0">
     <w:nsid w:val="5A397A92"/>
     <w:multiLevelType w:val="hybridMultilevel"/>
     <w:tmpl w:val="DB9C95DE"/>
@@ -5115,7 +6278,7 @@
       </w:rPr>
     </w:lvl>
   </w:abstractNum>
-  <w:abstractNum w:abstractNumId="3" w15:restartNumberingAfterBreak="0">
+  <w:abstractNum w:abstractNumId="5" w15:restartNumberingAfterBreak="0">
     <w:nsid w:val="5AF24D21"/>
     <w:multiLevelType w:val="hybridMultilevel"/>
     <w:tmpl w:val="1276BA00"/>
@@ -5206,7 +6369,7 @@
       </w:pPr>
     </w:lvl>
   </w:abstractNum>
-  <w:abstractNum w:abstractNumId="4" w15:restartNumberingAfterBreak="0">
+  <w:abstractNum w:abstractNumId="6" w15:restartNumberingAfterBreak="0">
     <w:nsid w:val="6B6B2C57"/>
     <w:multiLevelType w:val="hybridMultilevel"/>
     <w:tmpl w:val="954C10B2"/>
@@ -5295,7 +6458,7 @@
       </w:pPr>
     </w:lvl>
   </w:abstractNum>
-  <w:abstractNum w:abstractNumId="5" w15:restartNumberingAfterBreak="0">
+  <w:abstractNum w:abstractNumId="7" w15:restartNumberingAfterBreak="0">
     <w:nsid w:val="6EAC04A2"/>
     <w:multiLevelType w:val="hybridMultilevel"/>
     <w:tmpl w:val="E990F45E"/>
@@ -5385,22 +6548,28 @@
     </w:lvl>
   </w:abstractNum>
   <w:num w:numId="1">
+    <w:abstractNumId w:val="5"/>
+  </w:num>
+  <w:num w:numId="2">
     <w:abstractNumId w:val="3"/>
   </w:num>
-  <w:num w:numId="2">
-    <w:abstractNumId w:val="1"/>
-  </w:num>
   <w:num w:numId="3">
-    <w:abstractNumId w:val="2"/>
+    <w:abstractNumId w:val="4"/>
   </w:num>
   <w:num w:numId="4">
-    <w:abstractNumId w:val="5"/>
+    <w:abstractNumId w:val="7"/>
   </w:num>
   <w:num w:numId="5">
     <w:abstractNumId w:val="0"/>
   </w:num>
   <w:num w:numId="6">
-    <w:abstractNumId w:val="4"/>
+    <w:abstractNumId w:val="6"/>
+  </w:num>
+  <w:num w:numId="7">
+    <w:abstractNumId w:val="2"/>
+  </w:num>
+  <w:num w:numId="8">
+    <w:abstractNumId w:val="1"/>
   </w:num>
 </w:numbering>
 </file>

</xml_diff>

<commit_message>
Update system design document.
</commit_message>
<xml_diff>
--- a/OnlineCalculator/Online Calculator System Design.docx
+++ b/OnlineCalculator/Online Calculator System Design.docx
@@ -260,10 +260,8 @@
     <w:sdt>
       <w:sdtPr>
         <w:rPr>
-          <w:rFonts w:asciiTheme="minorHAnsi" w:eastAsiaTheme="minorHAnsi" w:hAnsiTheme="minorHAnsi" w:cstheme="minorHAnsi"/>
+          <w:rFonts w:eastAsiaTheme="minorHAnsi" w:cstheme="minorHAnsi"/>
           <w:color w:val="auto"/>
-          <w:sz w:val="22"/>
-          <w:szCs w:val="22"/>
         </w:rPr>
         <w:id w:val="1971012059"/>
         <w:docPartObj>
@@ -273,9 +271,14 @@
       </w:sdtPr>
       <w:sdtEndPr>
         <w:rPr>
+          <w:rFonts w:eastAsiaTheme="minorEastAsia"/>
           <w:b/>
           <w:bCs/>
+          <w:caps w:val="0"/>
           <w:noProof/>
+          <w:spacing w:val="0"/>
+          <w:sz w:val="20"/>
+          <w:szCs w:val="20"/>
         </w:rPr>
       </w:sdtEndPr>
       <w:sdtContent>
@@ -301,8 +304,9 @@
               <w:tab w:val="right" w:leader="dot" w:pos="9350"/>
             </w:tabs>
             <w:rPr>
-              <w:rFonts w:eastAsiaTheme="minorEastAsia"/>
               <w:noProof/>
+              <w:sz w:val="22"/>
+              <w:szCs w:val="22"/>
             </w:rPr>
           </w:pPr>
           <w:r>
@@ -323,7 +327,7 @@
             </w:rPr>
             <w:fldChar w:fldCharType="separate"/>
           </w:r>
-          <w:hyperlink w:anchor="_Toc85443877" w:history="1">
+          <w:hyperlink w:anchor="_Toc85446004" w:history="1">
             <w:r>
               <w:rPr>
                 <w:rStyle w:val="Hyperlink"/>
@@ -351,7 +355,7 @@
                 <w:noProof/>
                 <w:webHidden/>
               </w:rPr>
-              <w:instrText xml:space="preserve"> PAGEREF _Toc85443877 \h </w:instrText>
+              <w:instrText xml:space="preserve"> PAGEREF _Toc85446004 \h </w:instrText>
             </w:r>
             <w:r>
               <w:rPr>
@@ -389,11 +393,12 @@
               <w:tab w:val="right" w:leader="dot" w:pos="9350"/>
             </w:tabs>
             <w:rPr>
-              <w:rFonts w:eastAsiaTheme="minorEastAsia"/>
               <w:noProof/>
+              <w:sz w:val="22"/>
+              <w:szCs w:val="22"/>
             </w:rPr>
           </w:pPr>
-          <w:hyperlink w:anchor="_Toc85443878" w:history="1">
+          <w:hyperlink w:anchor="_Toc85446005" w:history="1">
             <w:r>
               <w:rPr>
                 <w:rStyle w:val="Hyperlink"/>
@@ -421,7 +426,7 @@
                 <w:noProof/>
                 <w:webHidden/>
               </w:rPr>
-              <w:instrText xml:space="preserve"> PAGEREF _Toc85443878 \h </w:instrText>
+              <w:instrText xml:space="preserve"> PAGEREF _Toc85446005 \h </w:instrText>
             </w:r>
             <w:r>
               <w:rPr>
@@ -459,11 +464,12 @@
               <w:tab w:val="right" w:leader="dot" w:pos="9350"/>
             </w:tabs>
             <w:rPr>
-              <w:rFonts w:eastAsiaTheme="minorEastAsia"/>
               <w:noProof/>
+              <w:sz w:val="22"/>
+              <w:szCs w:val="22"/>
             </w:rPr>
           </w:pPr>
-          <w:hyperlink w:anchor="_Toc85443879" w:history="1">
+          <w:hyperlink w:anchor="_Toc85446006" w:history="1">
             <w:r>
               <w:rPr>
                 <w:rStyle w:val="Hyperlink"/>
@@ -491,7 +497,7 @@
                 <w:noProof/>
                 <w:webHidden/>
               </w:rPr>
-              <w:instrText xml:space="preserve"> PAGEREF _Toc85443879 \h </w:instrText>
+              <w:instrText xml:space="preserve"> PAGEREF _Toc85446006 \h </w:instrText>
             </w:r>
             <w:r>
               <w:rPr>
@@ -529,11 +535,12 @@
               <w:tab w:val="right" w:leader="dot" w:pos="9350"/>
             </w:tabs>
             <w:rPr>
-              <w:rFonts w:eastAsiaTheme="minorEastAsia"/>
               <w:noProof/>
+              <w:sz w:val="22"/>
+              <w:szCs w:val="22"/>
             </w:rPr>
           </w:pPr>
-          <w:hyperlink w:anchor="_Toc85443880" w:history="1">
+          <w:hyperlink w:anchor="_Toc85446007" w:history="1">
             <w:r>
               <w:rPr>
                 <w:rStyle w:val="Hyperlink"/>
@@ -561,7 +568,7 @@
                 <w:noProof/>
                 <w:webHidden/>
               </w:rPr>
-              <w:instrText xml:space="preserve"> PAGEREF _Toc85443880 \h </w:instrText>
+              <w:instrText xml:space="preserve"> PAGEREF _Toc85446007 \h </w:instrText>
             </w:r>
             <w:r>
               <w:rPr>
@@ -599,11 +606,12 @@
               <w:tab w:val="right" w:leader="dot" w:pos="9350"/>
             </w:tabs>
             <w:rPr>
-              <w:rFonts w:eastAsiaTheme="minorEastAsia"/>
               <w:noProof/>
+              <w:sz w:val="22"/>
+              <w:szCs w:val="22"/>
             </w:rPr>
           </w:pPr>
-          <w:hyperlink w:anchor="_Toc85443881" w:history="1">
+          <w:hyperlink w:anchor="_Toc85446008" w:history="1">
             <w:r>
               <w:rPr>
                 <w:rStyle w:val="Hyperlink"/>
@@ -631,7 +639,7 @@
                 <w:noProof/>
                 <w:webHidden/>
               </w:rPr>
-              <w:instrText xml:space="preserve"> PAGEREF _Toc85443881 \h </w:instrText>
+              <w:instrText xml:space="preserve"> PAGEREF _Toc85446008 \h </w:instrText>
             </w:r>
             <w:r>
               <w:rPr>
@@ -669,11 +677,12 @@
               <w:tab w:val="right" w:leader="dot" w:pos="9350"/>
             </w:tabs>
             <w:rPr>
-              <w:rFonts w:eastAsiaTheme="minorEastAsia"/>
               <w:noProof/>
+              <w:sz w:val="22"/>
+              <w:szCs w:val="22"/>
             </w:rPr>
           </w:pPr>
-          <w:hyperlink w:anchor="_Toc85443882" w:history="1">
+          <w:hyperlink w:anchor="_Toc85446009" w:history="1">
             <w:r>
               <w:rPr>
                 <w:rStyle w:val="Hyperlink"/>
@@ -701,7 +710,7 @@
                 <w:noProof/>
                 <w:webHidden/>
               </w:rPr>
-              <w:instrText xml:space="preserve"> PAGEREF _Toc85443882 \h </w:instrText>
+              <w:instrText xml:space="preserve"> PAGEREF _Toc85446009 \h </w:instrText>
             </w:r>
             <w:r>
               <w:rPr>
@@ -739,11 +748,12 @@
               <w:tab w:val="right" w:leader="dot" w:pos="9350"/>
             </w:tabs>
             <w:rPr>
-              <w:rFonts w:eastAsiaTheme="minorEastAsia"/>
               <w:noProof/>
+              <w:sz w:val="22"/>
+              <w:szCs w:val="22"/>
             </w:rPr>
           </w:pPr>
-          <w:hyperlink w:anchor="_Toc85443883" w:history="1">
+          <w:hyperlink w:anchor="_Toc85446010" w:history="1">
             <w:r>
               <w:rPr>
                 <w:rStyle w:val="Hyperlink"/>
@@ -771,7 +781,7 @@
                 <w:noProof/>
                 <w:webHidden/>
               </w:rPr>
-              <w:instrText xml:space="preserve"> PAGEREF _Toc85443883 \h </w:instrText>
+              <w:instrText xml:space="preserve"> PAGEREF _Toc85446010 \h </w:instrText>
             </w:r>
             <w:r>
               <w:rPr>
@@ -791,7 +801,7 @@
                 <w:noProof/>
                 <w:webHidden/>
               </w:rPr>
-              <w:t>4</w:t>
+              <w:t>5</w:t>
             </w:r>
             <w:r>
               <w:rPr>
@@ -809,11 +819,12 @@
               <w:tab w:val="right" w:leader="dot" w:pos="9350"/>
             </w:tabs>
             <w:rPr>
-              <w:rFonts w:eastAsiaTheme="minorEastAsia"/>
               <w:noProof/>
+              <w:sz w:val="22"/>
+              <w:szCs w:val="22"/>
             </w:rPr>
           </w:pPr>
-          <w:hyperlink w:anchor="_Toc85443884" w:history="1">
+          <w:hyperlink w:anchor="_Toc85446011" w:history="1">
             <w:r>
               <w:rPr>
                 <w:rStyle w:val="Hyperlink"/>
@@ -841,7 +852,7 @@
                 <w:noProof/>
                 <w:webHidden/>
               </w:rPr>
-              <w:instrText xml:space="preserve"> PAGEREF _Toc85443884 \h </w:instrText>
+              <w:instrText xml:space="preserve"> PAGEREF _Toc85446011 \h </w:instrText>
             </w:r>
             <w:r>
               <w:rPr>
@@ -861,7 +872,7 @@
                 <w:noProof/>
                 <w:webHidden/>
               </w:rPr>
-              <w:t>5</w:t>
+              <w:t>6</w:t>
             </w:r>
             <w:r>
               <w:rPr>
@@ -879,11 +890,12 @@
               <w:tab w:val="right" w:leader="dot" w:pos="9350"/>
             </w:tabs>
             <w:rPr>
-              <w:rFonts w:eastAsiaTheme="minorEastAsia"/>
               <w:noProof/>
+              <w:sz w:val="22"/>
+              <w:szCs w:val="22"/>
             </w:rPr>
           </w:pPr>
-          <w:hyperlink w:anchor="_Toc85443885" w:history="1">
+          <w:hyperlink w:anchor="_Toc85446012" w:history="1">
             <w:r>
               <w:rPr>
                 <w:rStyle w:val="Hyperlink"/>
@@ -911,7 +923,7 @@
                 <w:noProof/>
                 <w:webHidden/>
               </w:rPr>
-              <w:instrText xml:space="preserve"> PAGEREF _Toc85443885 \h </w:instrText>
+              <w:instrText xml:space="preserve"> PAGEREF _Toc85446012 \h </w:instrText>
             </w:r>
             <w:r>
               <w:rPr>
@@ -949,11 +961,12 @@
               <w:tab w:val="right" w:leader="dot" w:pos="9350"/>
             </w:tabs>
             <w:rPr>
-              <w:rFonts w:eastAsiaTheme="minorEastAsia"/>
               <w:noProof/>
+              <w:sz w:val="22"/>
+              <w:szCs w:val="22"/>
             </w:rPr>
           </w:pPr>
-          <w:hyperlink w:anchor="_Toc85443886" w:history="1">
+          <w:hyperlink w:anchor="_Toc85446013" w:history="1">
             <w:r>
               <w:rPr>
                 <w:rStyle w:val="Hyperlink"/>
@@ -981,7 +994,7 @@
                 <w:noProof/>
                 <w:webHidden/>
               </w:rPr>
-              <w:instrText xml:space="preserve"> PAGEREF _Toc85443886 \h </w:instrText>
+              <w:instrText xml:space="preserve"> PAGEREF _Toc85446013 \h </w:instrText>
             </w:r>
             <w:r>
               <w:rPr>
@@ -1019,11 +1032,12 @@
               <w:tab w:val="right" w:leader="dot" w:pos="9350"/>
             </w:tabs>
             <w:rPr>
-              <w:rFonts w:eastAsiaTheme="minorEastAsia"/>
               <w:noProof/>
+              <w:sz w:val="22"/>
+              <w:szCs w:val="22"/>
             </w:rPr>
           </w:pPr>
-          <w:hyperlink w:anchor="_Toc85443887" w:history="1">
+          <w:hyperlink w:anchor="_Toc85446014" w:history="1">
             <w:r>
               <w:rPr>
                 <w:rStyle w:val="Hyperlink"/>
@@ -1051,7 +1065,7 @@
                 <w:noProof/>
                 <w:webHidden/>
               </w:rPr>
-              <w:instrText xml:space="preserve"> PAGEREF _Toc85443887 \h </w:instrText>
+              <w:instrText xml:space="preserve"> PAGEREF _Toc85446014 \h </w:instrText>
             </w:r>
             <w:r>
               <w:rPr>
@@ -1071,7 +1085,7 @@
                 <w:noProof/>
                 <w:webHidden/>
               </w:rPr>
-              <w:t>6</w:t>
+              <w:t>7</w:t>
             </w:r>
             <w:r>
               <w:rPr>
@@ -1089,11 +1103,12 @@
               <w:tab w:val="right" w:leader="dot" w:pos="9350"/>
             </w:tabs>
             <w:rPr>
-              <w:rFonts w:eastAsiaTheme="minorEastAsia"/>
               <w:noProof/>
+              <w:sz w:val="22"/>
+              <w:szCs w:val="22"/>
             </w:rPr>
           </w:pPr>
-          <w:hyperlink w:anchor="_Toc85443888" w:history="1">
+          <w:hyperlink w:anchor="_Toc85446015" w:history="1">
             <w:r>
               <w:rPr>
                 <w:rStyle w:val="Hyperlink"/>
@@ -1121,7 +1136,7 @@
                 <w:noProof/>
                 <w:webHidden/>
               </w:rPr>
-              <w:instrText xml:space="preserve"> PAGEREF _Toc85443888 \h </w:instrText>
+              <w:instrText xml:space="preserve"> PAGEREF _Toc85446015 \h </w:instrText>
             </w:r>
             <w:r>
               <w:rPr>
@@ -1159,11 +1174,12 @@
               <w:tab w:val="right" w:leader="dot" w:pos="9350"/>
             </w:tabs>
             <w:rPr>
-              <w:rFonts w:eastAsiaTheme="minorEastAsia"/>
               <w:noProof/>
+              <w:sz w:val="22"/>
+              <w:szCs w:val="22"/>
             </w:rPr>
           </w:pPr>
-          <w:hyperlink w:anchor="_Toc85443889" w:history="1">
+          <w:hyperlink w:anchor="_Toc85446016" w:history="1">
             <w:r>
               <w:rPr>
                 <w:rStyle w:val="Hyperlink"/>
@@ -1191,7 +1207,7 @@
                 <w:noProof/>
                 <w:webHidden/>
               </w:rPr>
-              <w:instrText xml:space="preserve"> PAGEREF _Toc85443889 \h </w:instrText>
+              <w:instrText xml:space="preserve"> PAGEREF _Toc85446016 \h </w:instrText>
             </w:r>
             <w:r>
               <w:rPr>
@@ -1229,11 +1245,12 @@
               <w:tab w:val="right" w:leader="dot" w:pos="9350"/>
             </w:tabs>
             <w:rPr>
-              <w:rFonts w:eastAsiaTheme="minorEastAsia"/>
               <w:noProof/>
+              <w:sz w:val="22"/>
+              <w:szCs w:val="22"/>
             </w:rPr>
           </w:pPr>
-          <w:hyperlink w:anchor="_Toc85443890" w:history="1">
+          <w:hyperlink w:anchor="_Toc85446017" w:history="1">
             <w:r>
               <w:rPr>
                 <w:rStyle w:val="Hyperlink"/>
@@ -1261,7 +1278,7 @@
                 <w:noProof/>
                 <w:webHidden/>
               </w:rPr>
-              <w:instrText xml:space="preserve"> PAGEREF _Toc85443890 \h </w:instrText>
+              <w:instrText xml:space="preserve"> PAGEREF _Toc85446017 \h </w:instrText>
             </w:r>
             <w:r>
               <w:rPr>
@@ -1299,11 +1316,12 @@
               <w:tab w:val="right" w:leader="dot" w:pos="9350"/>
             </w:tabs>
             <w:rPr>
-              <w:rFonts w:eastAsiaTheme="minorEastAsia"/>
               <w:noProof/>
+              <w:sz w:val="22"/>
+              <w:szCs w:val="22"/>
             </w:rPr>
           </w:pPr>
-          <w:hyperlink w:anchor="_Toc85443891" w:history="1">
+          <w:hyperlink w:anchor="_Toc85446018" w:history="1">
             <w:r>
               <w:rPr>
                 <w:rStyle w:val="Hyperlink"/>
@@ -1330,7 +1348,7 @@
                 <w:noProof/>
                 <w:webHidden/>
               </w:rPr>
-              <w:instrText xml:space="preserve"> PAGEREF _Toc85443891 \h </w:instrText>
+              <w:instrText xml:space="preserve"> PAGEREF _Toc85446018 \h </w:instrText>
             </w:r>
             <w:r>
               <w:rPr>
@@ -1350,7 +1368,7 @@
                 <w:noProof/>
                 <w:webHidden/>
               </w:rPr>
-              <w:t>7</w:t>
+              <w:t>8</w:t>
             </w:r>
             <w:r>
               <w:rPr>
@@ -1368,11 +1386,12 @@
               <w:tab w:val="right" w:leader="dot" w:pos="9350"/>
             </w:tabs>
             <w:rPr>
-              <w:rFonts w:eastAsiaTheme="minorEastAsia"/>
               <w:noProof/>
+              <w:sz w:val="22"/>
+              <w:szCs w:val="22"/>
             </w:rPr>
           </w:pPr>
-          <w:hyperlink w:anchor="_Toc85443892" w:history="1">
+          <w:hyperlink w:anchor="_Toc85446019" w:history="1">
             <w:r>
               <w:rPr>
                 <w:rStyle w:val="Hyperlink"/>
@@ -1399,7 +1418,7 @@
                 <w:noProof/>
                 <w:webHidden/>
               </w:rPr>
-              <w:instrText xml:space="preserve"> PAGEREF _Toc85443892 \h </w:instrText>
+              <w:instrText xml:space="preserve"> PAGEREF _Toc85446019 \h </w:instrText>
             </w:r>
             <w:r>
               <w:rPr>
@@ -1437,11 +1456,12 @@
               <w:tab w:val="right" w:leader="dot" w:pos="9350"/>
             </w:tabs>
             <w:rPr>
-              <w:rFonts w:eastAsiaTheme="minorEastAsia"/>
               <w:noProof/>
+              <w:sz w:val="22"/>
+              <w:szCs w:val="22"/>
             </w:rPr>
           </w:pPr>
-          <w:hyperlink w:anchor="_Toc85443893" w:history="1">
+          <w:hyperlink w:anchor="_Toc85446020" w:history="1">
             <w:r>
               <w:rPr>
                 <w:rStyle w:val="Hyperlink"/>
@@ -1469,7 +1489,7 @@
                 <w:noProof/>
                 <w:webHidden/>
               </w:rPr>
-              <w:instrText xml:space="preserve"> PAGEREF _Toc85443893 \h </w:instrText>
+              <w:instrText xml:space="preserve"> PAGEREF _Toc85446020 \h </w:instrText>
             </w:r>
             <w:r>
               <w:rPr>
@@ -1507,11 +1527,12 @@
               <w:tab w:val="right" w:leader="dot" w:pos="9350"/>
             </w:tabs>
             <w:rPr>
-              <w:rFonts w:eastAsiaTheme="minorEastAsia"/>
               <w:noProof/>
+              <w:sz w:val="22"/>
+              <w:szCs w:val="22"/>
             </w:rPr>
           </w:pPr>
-          <w:hyperlink w:anchor="_Toc85443894" w:history="1">
+          <w:hyperlink w:anchor="_Toc85446021" w:history="1">
             <w:r>
               <w:rPr>
                 <w:rStyle w:val="Hyperlink"/>
@@ -1539,7 +1560,7 @@
                 <w:noProof/>
                 <w:webHidden/>
               </w:rPr>
-              <w:instrText xml:space="preserve"> PAGEREF _Toc85443894 \h </w:instrText>
+              <w:instrText xml:space="preserve"> PAGEREF _Toc85446021 \h </w:instrText>
             </w:r>
             <w:r>
               <w:rPr>
@@ -1577,11 +1598,12 @@
               <w:tab w:val="right" w:leader="dot" w:pos="9350"/>
             </w:tabs>
             <w:rPr>
-              <w:rFonts w:eastAsiaTheme="minorEastAsia"/>
               <w:noProof/>
+              <w:sz w:val="22"/>
+              <w:szCs w:val="22"/>
             </w:rPr>
           </w:pPr>
-          <w:hyperlink w:anchor="_Toc85443895" w:history="1">
+          <w:hyperlink w:anchor="_Toc85446022" w:history="1">
             <w:r>
               <w:rPr>
                 <w:rStyle w:val="Hyperlink"/>
@@ -1609,7 +1631,7 @@
                 <w:noProof/>
                 <w:webHidden/>
               </w:rPr>
-              <w:instrText xml:space="preserve"> PAGEREF _Toc85443895 \h </w:instrText>
+              <w:instrText xml:space="preserve"> PAGEREF _Toc85446022 \h </w:instrText>
             </w:r>
             <w:r>
               <w:rPr>
@@ -1647,11 +1669,12 @@
               <w:tab w:val="right" w:leader="dot" w:pos="9350"/>
             </w:tabs>
             <w:rPr>
-              <w:rFonts w:eastAsiaTheme="minorEastAsia"/>
               <w:noProof/>
+              <w:sz w:val="22"/>
+              <w:szCs w:val="22"/>
             </w:rPr>
           </w:pPr>
-          <w:hyperlink w:anchor="_Toc85443896" w:history="1">
+          <w:hyperlink w:anchor="_Toc85446023" w:history="1">
             <w:r>
               <w:rPr>
                 <w:rStyle w:val="Hyperlink"/>
@@ -1679,7 +1702,7 @@
                 <w:noProof/>
                 <w:webHidden/>
               </w:rPr>
-              <w:instrText xml:space="preserve"> PAGEREF _Toc85443896 \h </w:instrText>
+              <w:instrText xml:space="preserve"> PAGEREF _Toc85446023 \h </w:instrText>
             </w:r>
             <w:r>
               <w:rPr>
@@ -1717,11 +1740,12 @@
               <w:tab w:val="right" w:leader="dot" w:pos="9350"/>
             </w:tabs>
             <w:rPr>
-              <w:rFonts w:eastAsiaTheme="minorEastAsia"/>
               <w:noProof/>
+              <w:sz w:val="22"/>
+              <w:szCs w:val="22"/>
             </w:rPr>
           </w:pPr>
-          <w:hyperlink w:anchor="_Toc85443897" w:history="1">
+          <w:hyperlink w:anchor="_Toc85446024" w:history="1">
             <w:r>
               <w:rPr>
                 <w:rStyle w:val="Hyperlink"/>
@@ -1749,7 +1773,7 @@
                 <w:noProof/>
                 <w:webHidden/>
               </w:rPr>
-              <w:instrText xml:space="preserve"> PAGEREF _Toc85443897 \h </w:instrText>
+              <w:instrText xml:space="preserve"> PAGEREF _Toc85446024 \h </w:instrText>
             </w:r>
             <w:r>
               <w:rPr>
@@ -1769,7 +1793,7 @@
                 <w:noProof/>
                 <w:webHidden/>
               </w:rPr>
-              <w:t>9</w:t>
+              <w:t>10</w:t>
             </w:r>
             <w:r>
               <w:rPr>
@@ -1787,11 +1811,12 @@
               <w:tab w:val="right" w:leader="dot" w:pos="9350"/>
             </w:tabs>
             <w:rPr>
-              <w:rFonts w:eastAsiaTheme="minorEastAsia"/>
               <w:noProof/>
+              <w:sz w:val="22"/>
+              <w:szCs w:val="22"/>
             </w:rPr>
           </w:pPr>
-          <w:hyperlink w:anchor="_Toc85443898" w:history="1">
+          <w:hyperlink w:anchor="_Toc85446025" w:history="1">
             <w:r>
               <w:rPr>
                 <w:rStyle w:val="Hyperlink"/>
@@ -1819,7 +1844,7 @@
                 <w:noProof/>
                 <w:webHidden/>
               </w:rPr>
-              <w:instrText xml:space="preserve"> PAGEREF _Toc85443898 \h </w:instrText>
+              <w:instrText xml:space="preserve"> PAGEREF _Toc85446025 \h </w:instrText>
             </w:r>
             <w:r>
               <w:rPr>
@@ -1839,7 +1864,7 @@
                 <w:noProof/>
                 <w:webHidden/>
               </w:rPr>
-              <w:t>9</w:t>
+              <w:t>10</w:t>
             </w:r>
             <w:r>
               <w:rPr>
@@ -1911,57 +1936,18 @@
     </w:p>
     <w:p>
       <w:pPr>
-        <w:jc w:val="both"/>
-        <w:rPr>
-          <w:rFonts w:cstheme="minorHAnsi"/>
-        </w:rPr>
-      </w:pPr>
-    </w:p>
-    <w:p>
-      <w:pPr>
-        <w:jc w:val="both"/>
-        <w:rPr>
-          <w:rFonts w:cstheme="minorHAnsi"/>
-        </w:rPr>
-      </w:pPr>
-    </w:p>
-    <w:p>
-      <w:pPr>
-        <w:jc w:val="both"/>
-        <w:rPr>
-          <w:rFonts w:cstheme="minorHAnsi"/>
-        </w:rPr>
-      </w:pPr>
-    </w:p>
-    <w:p>
-      <w:pPr>
-        <w:jc w:val="both"/>
-        <w:rPr>
-          <w:rFonts w:cstheme="minorHAnsi"/>
-        </w:rPr>
-      </w:pPr>
-    </w:p>
-    <w:p>
-      <w:pPr>
-        <w:jc w:val="both"/>
-        <w:rPr>
-          <w:rFonts w:cstheme="minorHAnsi"/>
-        </w:rPr>
-      </w:pPr>
-    </w:p>
-    <w:p>
-      <w:pPr>
         <w:pStyle w:val="Heading1"/>
         <w:jc w:val="both"/>
         <w:rPr>
-          <w:rFonts w:asciiTheme="minorHAnsi" w:hAnsiTheme="minorHAnsi" w:cstheme="minorHAnsi"/>
-        </w:rPr>
-      </w:pPr>
-      <w:bookmarkStart w:id="0" w:name="_Toc85443877"/>
+          <w:rFonts w:cstheme="minorHAnsi"/>
+        </w:rPr>
+      </w:pPr>
+      <w:bookmarkStart w:id="0" w:name="_Toc85446004"/>
       <w:r>
         <w:rPr>
           <w:rFonts w:cstheme="majorHAnsi"/>
         </w:rPr>
+        <w:lastRenderedPageBreak/>
         <w:t>Purpose</w:t>
       </w:r>
       <w:bookmarkEnd w:id="0"/>
@@ -2024,7 +2010,7 @@
           <w:rFonts w:cstheme="majorHAnsi"/>
         </w:rPr>
       </w:pPr>
-      <w:bookmarkStart w:id="1" w:name="_Toc85443878"/>
+      <w:bookmarkStart w:id="1" w:name="_Toc85446005"/>
       <w:r>
         <w:rPr>
           <w:rFonts w:cstheme="majorHAnsi"/>
@@ -2210,10 +2196,10 @@
         <w:pStyle w:val="Heading1"/>
         <w:jc w:val="both"/>
         <w:rPr>
-          <w:rFonts w:asciiTheme="minorHAnsi" w:hAnsiTheme="minorHAnsi" w:cstheme="minorHAnsi"/>
-        </w:rPr>
-      </w:pPr>
-      <w:bookmarkStart w:id="2" w:name="_Toc85443879"/>
+          <w:rFonts w:cstheme="minorHAnsi"/>
+        </w:rPr>
+      </w:pPr>
+      <w:bookmarkStart w:id="2" w:name="_Toc85446006"/>
       <w:r>
         <w:rPr>
           <w:rFonts w:cstheme="majorHAnsi"/>
@@ -2258,7 +2244,7 @@
           <w:rFonts w:cstheme="majorHAnsi"/>
         </w:rPr>
       </w:pPr>
-      <w:bookmarkStart w:id="3" w:name="_Toc85443880"/>
+      <w:bookmarkStart w:id="3" w:name="_Toc85446007"/>
       <w:r>
         <w:rPr>
           <w:rFonts w:cstheme="majorHAnsi"/>
@@ -2449,63 +2435,31 @@
     </w:p>
     <w:p>
       <w:pPr>
-        <w:jc w:val="both"/>
-        <w:rPr>
-          <w:rFonts w:cstheme="minorHAnsi"/>
-        </w:rPr>
-      </w:pPr>
-    </w:p>
-    <w:p>
-      <w:pPr>
-        <w:jc w:val="both"/>
-        <w:rPr>
-          <w:rFonts w:cstheme="minorHAnsi"/>
-        </w:rPr>
-      </w:pPr>
-    </w:p>
-    <w:p>
-      <w:pPr>
-        <w:jc w:val="both"/>
-        <w:rPr>
-          <w:rFonts w:cstheme="minorHAnsi"/>
-        </w:rPr>
-      </w:pPr>
-    </w:p>
-    <w:p>
-      <w:pPr>
         <w:pStyle w:val="Heading1"/>
         <w:jc w:val="both"/>
         <w:rPr>
           <w:rFonts w:cstheme="majorHAnsi"/>
         </w:rPr>
       </w:pPr>
-    </w:p>
-    <w:p>
-      <w:pPr>
-        <w:pStyle w:val="Heading1"/>
-        <w:jc w:val="both"/>
+      <w:bookmarkStart w:id="4" w:name="_Toc85446008"/>
+      <w:r>
         <w:rPr>
           <w:rFonts w:cstheme="majorHAnsi"/>
         </w:rPr>
-      </w:pPr>
-      <w:bookmarkStart w:id="4" w:name="_Toc85443881"/>
-      <w:r>
+        <w:lastRenderedPageBreak/>
+        <w:t>Design Diagram</w:t>
+      </w:r>
+      <w:bookmarkEnd w:id="4"/>
+    </w:p>
+    <w:p>
+      <w:pPr>
+        <w:pStyle w:val="Heading2"/>
+        <w:jc w:val="both"/>
         <w:rPr>
           <w:rFonts w:cstheme="majorHAnsi"/>
         </w:rPr>
-        <w:t>Design Diagram</w:t>
-      </w:r>
-      <w:bookmarkEnd w:id="4"/>
-    </w:p>
-    <w:p>
-      <w:pPr>
-        <w:pStyle w:val="Heading2"/>
-        <w:jc w:val="both"/>
-        <w:rPr>
-          <w:rFonts w:cstheme="majorHAnsi"/>
-        </w:rPr>
-      </w:pPr>
-      <w:bookmarkStart w:id="5" w:name="_Toc85443882"/>
+      </w:pPr>
+      <w:bookmarkStart w:id="5" w:name="_Toc85446009"/>
       <w:r>
         <w:rPr>
           <w:rFonts w:cstheme="majorHAnsi"/>
@@ -2642,17 +2596,114 @@
     </w:p>
     <w:p>
       <w:pPr>
+        <w:jc w:val="both"/>
+        <w:rPr>
+          <w:rFonts w:cstheme="minorHAnsi"/>
+        </w:rPr>
+      </w:pPr>
+    </w:p>
+    <w:p>
+      <w:pPr>
+        <w:jc w:val="both"/>
+        <w:rPr>
+          <w:rFonts w:cstheme="minorHAnsi"/>
+        </w:rPr>
+      </w:pPr>
+    </w:p>
+    <w:p>
+      <w:pPr>
+        <w:jc w:val="both"/>
+        <w:rPr>
+          <w:rFonts w:cstheme="minorHAnsi"/>
+        </w:rPr>
+      </w:pPr>
+    </w:p>
+    <w:p>
+      <w:pPr>
+        <w:jc w:val="both"/>
+        <w:rPr>
+          <w:rFonts w:cstheme="minorHAnsi"/>
+        </w:rPr>
+      </w:pPr>
+    </w:p>
+    <w:p>
+      <w:pPr>
+        <w:jc w:val="both"/>
+        <w:rPr>
+          <w:rFonts w:cstheme="minorHAnsi"/>
+        </w:rPr>
+      </w:pPr>
+    </w:p>
+    <w:p>
+      <w:pPr>
+        <w:jc w:val="both"/>
+        <w:rPr>
+          <w:rFonts w:cstheme="minorHAnsi"/>
+        </w:rPr>
+      </w:pPr>
+    </w:p>
+    <w:p>
+      <w:pPr>
+        <w:jc w:val="both"/>
+        <w:rPr>
+          <w:rFonts w:cstheme="minorHAnsi"/>
+        </w:rPr>
+      </w:pPr>
+    </w:p>
+    <w:p>
+      <w:pPr>
+        <w:jc w:val="both"/>
+        <w:rPr>
+          <w:rFonts w:cstheme="minorHAnsi"/>
+        </w:rPr>
+      </w:pPr>
+    </w:p>
+    <w:p>
+      <w:pPr>
+        <w:jc w:val="both"/>
+        <w:rPr>
+          <w:rFonts w:cstheme="minorHAnsi"/>
+        </w:rPr>
+      </w:pPr>
+    </w:p>
+    <w:p>
+      <w:pPr>
+        <w:jc w:val="both"/>
+        <w:rPr>
+          <w:rFonts w:cstheme="minorHAnsi"/>
+        </w:rPr>
+      </w:pPr>
+    </w:p>
+    <w:p>
+      <w:pPr>
+        <w:jc w:val="both"/>
+        <w:rPr>
+          <w:rFonts w:cstheme="minorHAnsi"/>
+        </w:rPr>
+      </w:pPr>
+    </w:p>
+    <w:p>
+      <w:pPr>
+        <w:jc w:val="both"/>
+        <w:rPr>
+          <w:rFonts w:cstheme="minorHAnsi"/>
+        </w:rPr>
+      </w:pPr>
+    </w:p>
+    <w:p>
+      <w:pPr>
         <w:pStyle w:val="Heading2"/>
         <w:jc w:val="both"/>
         <w:rPr>
           <w:rFonts w:cstheme="majorHAnsi"/>
         </w:rPr>
       </w:pPr>
-      <w:bookmarkStart w:id="6" w:name="_Toc85443883"/>
+      <w:bookmarkStart w:id="6" w:name="_Toc85446010"/>
       <w:r>
         <w:rPr>
           <w:rFonts w:cstheme="majorHAnsi"/>
         </w:rPr>
+        <w:lastRenderedPageBreak/>
         <w:t>Code Map</w:t>
       </w:r>
       <w:r>
@@ -3055,11 +3106,12 @@
           <w:rFonts w:cstheme="majorHAnsi"/>
         </w:rPr>
       </w:pPr>
-      <w:bookmarkStart w:id="7" w:name="_Toc85443884"/>
+      <w:bookmarkStart w:id="7" w:name="_Toc85446011"/>
       <w:r>
         <w:rPr>
           <w:rFonts w:cstheme="majorHAnsi"/>
         </w:rPr>
+        <w:lastRenderedPageBreak/>
         <w:t>Sequence Diagram</w:t>
       </w:r>
       <w:bookmarkEnd w:id="7"/>
@@ -3090,7 +3142,6 @@
           <w:rFonts w:cstheme="minorHAnsi"/>
           <w:noProof/>
         </w:rPr>
-        <w:lastRenderedPageBreak/>
         <w:drawing>
           <wp:inline distT="0" distB="0" distL="0" distR="0" wp14:anchorId="037BC3F8" wp14:editId="4FC283B0">
             <wp:extent cx="6280150" cy="4159250"/>
@@ -3147,17 +3198,98 @@
     </w:p>
     <w:p>
       <w:pPr>
+        <w:jc w:val="both"/>
+        <w:rPr>
+          <w:rFonts w:cstheme="minorHAnsi"/>
+        </w:rPr>
+      </w:pPr>
+    </w:p>
+    <w:p>
+      <w:pPr>
+        <w:jc w:val="both"/>
+        <w:rPr>
+          <w:rFonts w:cstheme="minorHAnsi"/>
+        </w:rPr>
+      </w:pPr>
+    </w:p>
+    <w:p>
+      <w:pPr>
+        <w:jc w:val="both"/>
+        <w:rPr>
+          <w:rFonts w:cstheme="minorHAnsi"/>
+        </w:rPr>
+      </w:pPr>
+    </w:p>
+    <w:p>
+      <w:pPr>
+        <w:jc w:val="both"/>
+        <w:rPr>
+          <w:rFonts w:cstheme="minorHAnsi"/>
+        </w:rPr>
+      </w:pPr>
+    </w:p>
+    <w:p>
+      <w:pPr>
+        <w:jc w:val="both"/>
+        <w:rPr>
+          <w:rFonts w:cstheme="minorHAnsi"/>
+        </w:rPr>
+      </w:pPr>
+    </w:p>
+    <w:p>
+      <w:pPr>
+        <w:jc w:val="both"/>
+        <w:rPr>
+          <w:rFonts w:cstheme="minorHAnsi"/>
+        </w:rPr>
+      </w:pPr>
+    </w:p>
+    <w:p>
+      <w:pPr>
+        <w:jc w:val="both"/>
+        <w:rPr>
+          <w:rFonts w:cstheme="minorHAnsi"/>
+        </w:rPr>
+      </w:pPr>
+    </w:p>
+    <w:p>
+      <w:pPr>
+        <w:jc w:val="both"/>
+        <w:rPr>
+          <w:rFonts w:cstheme="minorHAnsi"/>
+        </w:rPr>
+      </w:pPr>
+    </w:p>
+    <w:p>
+      <w:pPr>
+        <w:jc w:val="both"/>
+        <w:rPr>
+          <w:rFonts w:cstheme="minorHAnsi"/>
+        </w:rPr>
+      </w:pPr>
+    </w:p>
+    <w:p>
+      <w:pPr>
+        <w:jc w:val="both"/>
+        <w:rPr>
+          <w:rFonts w:cstheme="minorHAnsi"/>
+        </w:rPr>
+      </w:pPr>
+    </w:p>
+    <w:p>
+      <w:pPr>
         <w:pStyle w:val="Heading1"/>
         <w:jc w:val="both"/>
         <w:rPr>
           <w:rFonts w:cstheme="majorHAnsi"/>
         </w:rPr>
       </w:pPr>
-      <w:bookmarkStart w:id="8" w:name="_Toc85443885"/>
+      <w:bookmarkStart w:id="8" w:name="_Toc85446012"/>
       <w:r>
         <w:rPr>
           <w:rFonts w:cstheme="majorHAnsi"/>
         </w:rPr>
+        <w:lastRenderedPageBreak/>
         <w:t>Implementation Details</w:t>
       </w:r>
       <w:bookmarkEnd w:id="8"/>
@@ -3170,7 +3302,7 @@
           <w:rFonts w:cstheme="majorHAnsi"/>
         </w:rPr>
       </w:pPr>
-      <w:bookmarkStart w:id="9" w:name="_Toc85443886"/>
+      <w:bookmarkStart w:id="9" w:name="_Toc85446013"/>
       <w:r>
         <w:rPr>
           <w:rFonts w:cstheme="majorHAnsi"/>
@@ -3387,7 +3519,7 @@
           <w:rFonts w:cstheme="majorHAnsi"/>
         </w:rPr>
       </w:pPr>
-      <w:bookmarkStart w:id="10" w:name="_Toc85443887"/>
+      <w:bookmarkStart w:id="10" w:name="_Toc85446014"/>
       <w:r>
         <w:rPr>
           <w:rFonts w:cstheme="majorHAnsi"/>
@@ -3458,7 +3590,6 @@
         <w:rPr>
           <w:rFonts w:cstheme="minorHAnsi"/>
         </w:rPr>
-        <w:lastRenderedPageBreak/>
         <w:t>Follow the below steps to run the app</w:t>
       </w:r>
     </w:p>
@@ -3539,8 +3670,6 @@
           <w:bCs/>
           <w:i/>
           <w:iCs/>
-          <w:sz w:val="20"/>
-          <w:szCs w:val="20"/>
         </w:rPr>
         <w:t>(\</w:t>
       </w:r>
@@ -3552,8 +3681,6 @@
           <w:bCs/>
           <w:i/>
           <w:iCs/>
-          <w:sz w:val="20"/>
-          <w:szCs w:val="20"/>
         </w:rPr>
         <w:t>OnlineCalculator</w:t>
       </w:r>
@@ -3565,8 +3692,6 @@
           <w:bCs/>
           <w:i/>
           <w:iCs/>
-          <w:sz w:val="20"/>
-          <w:szCs w:val="20"/>
         </w:rPr>
         <w:t>\</w:t>
       </w:r>
@@ -3577,8 +3702,6 @@
           <w:bCs/>
           <w:i/>
           <w:iCs/>
-          <w:sz w:val="20"/>
-          <w:szCs w:val="20"/>
         </w:rPr>
         <w:t xml:space="preserve">Online Calculator App </w:t>
       </w:r>
@@ -3589,8 +3712,6 @@
           <w:bCs/>
           <w:i/>
           <w:iCs/>
-          <w:sz w:val="20"/>
-          <w:szCs w:val="20"/>
         </w:rPr>
         <w:t>\</w:t>
       </w:r>
@@ -3601,8 +3722,6 @@
           <w:bCs/>
           <w:i/>
           <w:iCs/>
-          <w:sz w:val="20"/>
-          <w:szCs w:val="20"/>
         </w:rPr>
         <w:t xml:space="preserve">Online Calculator App </w:t>
       </w:r>
@@ -3613,8 +3732,6 @@
           <w:bCs/>
           <w:i/>
           <w:iCs/>
-          <w:sz w:val="20"/>
-          <w:szCs w:val="20"/>
         </w:rPr>
         <w:t>.</w:t>
       </w:r>
@@ -3626,8 +3743,6 @@
           <w:bCs/>
           <w:i/>
           <w:iCs/>
-          <w:sz w:val="20"/>
-          <w:szCs w:val="20"/>
         </w:rPr>
         <w:t>sln</w:t>
       </w:r>
@@ -3741,7 +3856,7 @@
           <w:rFonts w:cstheme="majorHAnsi"/>
         </w:rPr>
       </w:pPr>
-      <w:bookmarkStart w:id="11" w:name="_Toc85443888"/>
+      <w:bookmarkStart w:id="11" w:name="_Toc85446015"/>
       <w:r>
         <w:rPr>
           <w:rFonts w:cstheme="majorHAnsi"/>
@@ -3999,6 +4114,7 @@
         <w:rPr>
           <w:rFonts w:cstheme="minorHAnsi"/>
         </w:rPr>
+        <w:lastRenderedPageBreak/>
         <w:t>Durable function app.</w:t>
       </w:r>
     </w:p>
@@ -4054,7 +4170,7 @@
           <w:rFonts w:cstheme="majorHAnsi"/>
         </w:rPr>
       </w:pPr>
-      <w:bookmarkStart w:id="12" w:name="_Toc85443889"/>
+      <w:bookmarkStart w:id="12" w:name="_Toc85446016"/>
       <w:r>
         <w:rPr>
           <w:rFonts w:cstheme="majorHAnsi"/>
@@ -4109,7 +4225,7 @@
           <w:rFonts w:cstheme="majorHAnsi"/>
         </w:rPr>
       </w:pPr>
-      <w:bookmarkStart w:id="13" w:name="_Toc85443890"/>
+      <w:bookmarkStart w:id="13" w:name="_Toc85446017"/>
       <w:r>
         <w:rPr>
           <w:rFonts w:cstheme="majorHAnsi"/>
@@ -4265,7 +4381,7 @@
         <w:pStyle w:val="Heading3"/>
         <w:jc w:val="both"/>
       </w:pPr>
-      <w:bookmarkStart w:id="14" w:name="_Toc85443891"/>
+      <w:bookmarkStart w:id="14" w:name="_Toc85446018"/>
       <w:r>
         <w:t xml:space="preserve">Unit </w:t>
       </w:r>
@@ -4355,8 +4471,6 @@
         <w:jc w:val="both"/>
         <w:rPr>
           <w:rFonts w:cstheme="minorHAnsi"/>
-          <w:sz w:val="20"/>
-          <w:szCs w:val="20"/>
         </w:rPr>
       </w:pPr>
       <w:proofErr w:type="spellStart"/>
@@ -4364,8 +4478,6 @@
         <w:rPr>
           <w:rFonts w:cstheme="minorHAnsi"/>
           <w:color w:val="000000"/>
-          <w:sz w:val="20"/>
-          <w:szCs w:val="20"/>
         </w:rPr>
         <w:t>ValidateInfixExpressionEvaluationSuccess</w:t>
       </w:r>
@@ -4381,8 +4493,6 @@
         <w:jc w:val="both"/>
         <w:rPr>
           <w:rFonts w:cstheme="minorHAnsi"/>
-          <w:sz w:val="20"/>
-          <w:szCs w:val="20"/>
         </w:rPr>
       </w:pPr>
       <w:proofErr w:type="spellStart"/>
@@ -4390,8 +4500,6 @@
         <w:rPr>
           <w:rFonts w:cstheme="minorHAnsi"/>
           <w:color w:val="000000"/>
-          <w:sz w:val="20"/>
-          <w:szCs w:val="20"/>
         </w:rPr>
         <w:t>ValidateInfixExpressionEvaluationFailedOnInvalidInput</w:t>
       </w:r>
@@ -4407,8 +4515,6 @@
         <w:jc w:val="both"/>
         <w:rPr>
           <w:rFonts w:cstheme="minorHAnsi"/>
-          <w:sz w:val="20"/>
-          <w:szCs w:val="20"/>
         </w:rPr>
       </w:pPr>
       <w:proofErr w:type="spellStart"/>
@@ -4416,8 +4522,6 @@
         <w:rPr>
           <w:rFonts w:cstheme="minorHAnsi"/>
           <w:color w:val="000000"/>
-          <w:sz w:val="20"/>
-          <w:szCs w:val="20"/>
         </w:rPr>
         <w:t>ValidateInfixExpressionEvaluationSuccesssOnAllOperators</w:t>
       </w:r>
@@ -4433,8 +4537,6 @@
         <w:jc w:val="both"/>
         <w:rPr>
           <w:rFonts w:cstheme="minorHAnsi"/>
-          <w:sz w:val="20"/>
-          <w:szCs w:val="20"/>
         </w:rPr>
       </w:pPr>
       <w:proofErr w:type="spellStart"/>
@@ -4442,8 +4544,6 @@
         <w:rPr>
           <w:rFonts w:cstheme="minorHAnsi"/>
           <w:color w:val="000000"/>
-          <w:sz w:val="20"/>
-          <w:szCs w:val="20"/>
         </w:rPr>
         <w:t>ValidateEmptyUserNameThrowsAnError</w:t>
       </w:r>
@@ -4459,8 +4559,6 @@
         <w:jc w:val="both"/>
         <w:rPr>
           <w:rFonts w:cstheme="minorHAnsi"/>
-          <w:sz w:val="20"/>
-          <w:szCs w:val="20"/>
         </w:rPr>
       </w:pPr>
       <w:proofErr w:type="spellStart"/>
@@ -4468,8 +4566,6 @@
         <w:rPr>
           <w:rFonts w:cstheme="minorHAnsi"/>
           <w:color w:val="000000"/>
-          <w:sz w:val="20"/>
-          <w:szCs w:val="20"/>
         </w:rPr>
         <w:t>ValidateMemoryRecall</w:t>
       </w:r>
@@ -4485,8 +4581,6 @@
         <w:jc w:val="both"/>
         <w:rPr>
           <w:rFonts w:cstheme="minorHAnsi"/>
-          <w:sz w:val="20"/>
-          <w:szCs w:val="20"/>
         </w:rPr>
       </w:pPr>
       <w:proofErr w:type="spellStart"/>
@@ -4494,8 +4588,6 @@
         <w:rPr>
           <w:rFonts w:cstheme="minorHAnsi"/>
           <w:color w:val="000000"/>
-          <w:sz w:val="20"/>
-          <w:szCs w:val="20"/>
         </w:rPr>
         <w:t>ValidateOperationOnMemoryRecall</w:t>
       </w:r>
@@ -4511,8 +4603,6 @@
         <w:jc w:val="both"/>
         <w:rPr>
           <w:rFonts w:cstheme="minorHAnsi"/>
-          <w:sz w:val="20"/>
-          <w:szCs w:val="20"/>
         </w:rPr>
       </w:pPr>
       <w:proofErr w:type="spellStart"/>
@@ -4520,10 +4610,7 @@
         <w:rPr>
           <w:rFonts w:cstheme="minorHAnsi"/>
           <w:color w:val="000000"/>
-          <w:sz w:val="20"/>
-          <w:szCs w:val="20"/>
-        </w:rPr>
-        <w:lastRenderedPageBreak/>
+        </w:rPr>
         <w:t>ValidateMemoryRecallForDifferentUsers</w:t>
       </w:r>
       <w:proofErr w:type="spellEnd"/>
@@ -4538,16 +4625,12 @@
         <w:jc w:val="both"/>
         <w:rPr>
           <w:rFonts w:cstheme="minorHAnsi"/>
-          <w:sz w:val="20"/>
-          <w:szCs w:val="20"/>
         </w:rPr>
       </w:pPr>
       <w:proofErr w:type="spellStart"/>
       <w:r>
         <w:rPr>
           <w:rFonts w:cstheme="minorHAnsi"/>
-          <w:sz w:val="20"/>
-          <w:szCs w:val="20"/>
         </w:rPr>
         <w:t>ValidateSupportForMaximumLongValue</w:t>
       </w:r>
@@ -4563,16 +4646,12 @@
         <w:jc w:val="both"/>
         <w:rPr>
           <w:rFonts w:cstheme="minorHAnsi"/>
-          <w:sz w:val="20"/>
-          <w:szCs w:val="20"/>
         </w:rPr>
       </w:pPr>
       <w:proofErr w:type="spellStart"/>
       <w:r>
         <w:rPr>
           <w:rFonts w:cstheme="minorHAnsi"/>
-          <w:sz w:val="20"/>
-          <w:szCs w:val="20"/>
         </w:rPr>
         <w:t>ValidateSupportForMinimumLongValue</w:t>
       </w:r>
@@ -4588,16 +4667,12 @@
         <w:jc w:val="both"/>
         <w:rPr>
           <w:rFonts w:cstheme="minorHAnsi"/>
-          <w:sz w:val="20"/>
-          <w:szCs w:val="20"/>
         </w:rPr>
       </w:pPr>
       <w:proofErr w:type="spellStart"/>
       <w:r>
         <w:rPr>
           <w:rFonts w:cstheme="minorHAnsi"/>
-          <w:sz w:val="20"/>
-          <w:szCs w:val="20"/>
         </w:rPr>
         <w:t>ValidateSupportSingleNegativeNumber</w:t>
       </w:r>
@@ -4608,7 +4683,7 @@
         <w:pStyle w:val="Heading3"/>
         <w:jc w:val="both"/>
       </w:pPr>
-      <w:bookmarkStart w:id="15" w:name="_Toc85443892"/>
+      <w:bookmarkStart w:id="15" w:name="_Toc85446019"/>
       <w:r>
         <w:t>Manual Verification</w:t>
       </w:r>
@@ -4855,8 +4930,6 @@
                 <w:rFonts w:cstheme="minorHAnsi"/>
                 <w:i/>
                 <w:iCs/>
-                <w:sz w:val="20"/>
-                <w:szCs w:val="20"/>
               </w:rPr>
             </w:pPr>
             <w:r>
@@ -4864,8 +4937,6 @@
                 <w:rFonts w:cstheme="minorHAnsi"/>
                 <w:i/>
                 <w:iCs/>
-                <w:sz w:val="20"/>
-                <w:szCs w:val="20"/>
               </w:rPr>
               <w:t>{</w:t>
             </w:r>
@@ -4877,8 +4948,6 @@
                 <w:rFonts w:cstheme="minorHAnsi"/>
                 <w:i/>
                 <w:iCs/>
-                <w:sz w:val="20"/>
-                <w:szCs w:val="20"/>
               </w:rPr>
             </w:pPr>
             <w:r>
@@ -4886,8 +4955,6 @@
                 <w:rFonts w:cstheme="minorHAnsi"/>
                 <w:i/>
                 <w:iCs/>
-                <w:sz w:val="20"/>
-                <w:szCs w:val="20"/>
               </w:rPr>
               <w:t xml:space="preserve">    "</w:t>
             </w:r>
@@ -4897,8 +4964,6 @@
                 <w:rFonts w:cstheme="minorHAnsi"/>
                 <w:i/>
                 <w:iCs/>
-                <w:sz w:val="20"/>
-                <w:szCs w:val="20"/>
               </w:rPr>
               <w:t>UserName</w:t>
             </w:r>
@@ -4908,8 +4973,6 @@
                 <w:rFonts w:cstheme="minorHAnsi"/>
                 <w:i/>
                 <w:iCs/>
-                <w:sz w:val="20"/>
-                <w:szCs w:val="20"/>
               </w:rPr>
               <w:t>": "Balaji",</w:t>
             </w:r>
@@ -4921,8 +4984,6 @@
                 <w:rFonts w:cstheme="minorHAnsi"/>
                 <w:i/>
                 <w:iCs/>
-                <w:sz w:val="20"/>
-                <w:szCs w:val="20"/>
               </w:rPr>
             </w:pPr>
             <w:r>
@@ -4930,8 +4991,6 @@
                 <w:rFonts w:cstheme="minorHAnsi"/>
                 <w:i/>
                 <w:iCs/>
-                <w:sz w:val="20"/>
-                <w:szCs w:val="20"/>
               </w:rPr>
               <w:t xml:space="preserve">    "</w:t>
             </w:r>
@@ -4941,8 +5000,6 @@
                 <w:rFonts w:cstheme="minorHAnsi"/>
                 <w:i/>
                 <w:iCs/>
-                <w:sz w:val="20"/>
-                <w:szCs w:val="20"/>
               </w:rPr>
               <w:t>InfixExpression</w:t>
             </w:r>
@@ -4952,8 +5009,6 @@
                 <w:rFonts w:cstheme="minorHAnsi"/>
                 <w:i/>
                 <w:iCs/>
-                <w:sz w:val="20"/>
-                <w:szCs w:val="20"/>
               </w:rPr>
               <w:t>": "(((2+</w:t>
             </w:r>
@@ -4963,8 +5018,6 @@
                 <w:rFonts w:cstheme="minorHAnsi"/>
                 <w:i/>
                 <w:iCs/>
-                <w:sz w:val="20"/>
-                <w:szCs w:val="20"/>
               </w:rPr>
               <w:t>2)*</w:t>
             </w:r>
@@ -4974,8 +5027,6 @@
                 <w:rFonts w:cstheme="minorHAnsi"/>
                 <w:i/>
                 <w:iCs/>
-                <w:sz w:val="20"/>
-                <w:szCs w:val="20"/>
               </w:rPr>
               <w:t>4/2+2))*10/5*2*100"</w:t>
             </w:r>
@@ -4987,8 +5038,6 @@
                 <w:rFonts w:cstheme="minorHAnsi"/>
                 <w:i/>
                 <w:iCs/>
-                <w:sz w:val="20"/>
-                <w:szCs w:val="20"/>
               </w:rPr>
             </w:pPr>
             <w:r>
@@ -4996,8 +5045,6 @@
                 <w:rFonts w:cstheme="minorHAnsi"/>
                 <w:i/>
                 <w:iCs/>
-                <w:sz w:val="20"/>
-                <w:szCs w:val="20"/>
               </w:rPr>
               <w:t>}</w:t>
             </w:r>
@@ -5014,16 +5061,13 @@
               <w:jc w:val="both"/>
               <w:rPr>
                 <w:rFonts w:cstheme="minorHAnsi"/>
-                <w:sz w:val="20"/>
-                <w:szCs w:val="20"/>
               </w:rPr>
             </w:pPr>
             <w:r>
               <w:rPr>
                 <w:rFonts w:cstheme="minorHAnsi"/>
-                <w:sz w:val="20"/>
-                <w:szCs w:val="20"/>
-              </w:rPr>
+              </w:rPr>
+              <w:lastRenderedPageBreak/>
               <w:t>Response Body</w:t>
             </w:r>
           </w:p>
@@ -5037,15 +5081,11 @@
               <w:jc w:val="both"/>
               <w:rPr>
                 <w:rFonts w:cstheme="minorHAnsi"/>
-                <w:sz w:val="20"/>
-                <w:szCs w:val="20"/>
               </w:rPr>
             </w:pPr>
             <w:r>
               <w:rPr>
                 <w:rFonts w:cstheme="minorHAnsi"/>
-                <w:sz w:val="20"/>
-                <w:szCs w:val="20"/>
               </w:rPr>
               <w:t>Hello, Balaji. Your input expression ((((2+</w:t>
             </w:r>
@@ -5053,8 +5093,6 @@
             <w:r>
               <w:rPr>
                 <w:rFonts w:cstheme="minorHAnsi"/>
-                <w:sz w:val="20"/>
-                <w:szCs w:val="20"/>
               </w:rPr>
               <w:t>2)*</w:t>
             </w:r>
@@ -5062,8 +5100,6 @@
             <w:r>
               <w:rPr>
                 <w:rFonts w:cstheme="minorHAnsi"/>
-                <w:sz w:val="20"/>
-                <w:szCs w:val="20"/>
               </w:rPr>
               <w:t>4/2+2))*10/5*2*100) has been evaluated to : 4000.</w:t>
             </w:r>
@@ -5198,15 +5234,14 @@
         <w:pStyle w:val="Heading1"/>
         <w:jc w:val="both"/>
         <w:rPr>
-          <w:rFonts w:asciiTheme="minorHAnsi" w:hAnsiTheme="minorHAnsi" w:cstheme="minorHAnsi"/>
-        </w:rPr>
-      </w:pPr>
-      <w:bookmarkStart w:id="16" w:name="_Toc85443893"/>
+          <w:rFonts w:cstheme="minorHAnsi"/>
+        </w:rPr>
+      </w:pPr>
+      <w:bookmarkStart w:id="16" w:name="_Toc85446020"/>
       <w:r>
         <w:rPr>
           <w:rFonts w:cstheme="majorHAnsi"/>
         </w:rPr>
-        <w:lastRenderedPageBreak/>
         <w:t>Reliability</w:t>
       </w:r>
       <w:bookmarkEnd w:id="16"/>
@@ -5240,86 +5275,77 @@
     </w:p>
     <w:p>
       <w:pPr>
-        <w:jc w:val="both"/>
-        <w:rPr>
-          <w:rFonts w:cstheme="minorHAnsi"/>
-        </w:rPr>
-      </w:pPr>
-      <w:hyperlink r:id="rId16" w:history="1">
+        <w:pStyle w:val="Heading1"/>
+        <w:jc w:val="both"/>
+        <w:rPr>
+          <w:rFonts w:cstheme="majorHAnsi"/>
+        </w:rPr>
+      </w:pPr>
+      <w:bookmarkStart w:id="17" w:name="_Toc85446021"/>
+      <w:r>
+        <w:rPr>
+          <w:rFonts w:cstheme="majorHAnsi"/>
+        </w:rPr>
+        <w:t>Scalability</w:t>
+      </w:r>
+      <w:bookmarkEnd w:id="17"/>
+    </w:p>
+    <w:p>
+      <w:pPr>
+        <w:jc w:val="both"/>
+        <w:rPr>
+          <w:rFonts w:cstheme="minorHAnsi"/>
+        </w:rPr>
+      </w:pPr>
+      <w:r>
+        <w:rPr>
+          <w:rFonts w:cstheme="minorHAnsi"/>
+        </w:rPr>
+        <w:t>Can this be scaled?</w:t>
+      </w:r>
+    </w:p>
+    <w:p>
+      <w:pPr>
+        <w:jc w:val="both"/>
+        <w:rPr>
+          <w:rFonts w:cstheme="minorHAnsi"/>
+        </w:rPr>
+      </w:pPr>
+      <w:r>
+        <w:rPr>
+          <w:rFonts w:cstheme="minorHAnsi"/>
+        </w:rPr>
+        <w:t>Based on plan auto scale features will be available in Azure Function Apps</w:t>
+      </w:r>
+    </w:p>
+    <w:p>
+      <w:pPr>
+        <w:jc w:val="both"/>
+        <w:rPr>
+          <w:rFonts w:cstheme="minorHAnsi"/>
+        </w:rPr>
+      </w:pPr>
+      <w:hyperlink r:id="rId16" w:anchor="timeout" w:history="1">
         <w:r>
           <w:rPr>
             <w:rStyle w:val="Hyperlink"/>
             <w:rFonts w:cstheme="minorHAnsi"/>
           </w:rPr>
-          <w:t>https://docs.microsoft.com/en-us/azure/azure-functions/functions-best-practices?tabs=csharp</w:t>
+          <w:t>https://docs.microsoft.com/en-us/azure/azure-functions/funct</w:t>
         </w:r>
-      </w:hyperlink>
-      <w:r>
-        <w:rPr>
-          <w:rFonts w:cstheme="minorHAnsi"/>
-        </w:rPr>
-        <w:t xml:space="preserve"> </w:t>
-      </w:r>
-    </w:p>
-    <w:p>
-      <w:pPr>
-        <w:pStyle w:val="Heading1"/>
-        <w:jc w:val="both"/>
-        <w:rPr>
-          <w:rFonts w:cstheme="majorHAnsi"/>
-        </w:rPr>
-      </w:pPr>
-      <w:bookmarkStart w:id="17" w:name="_Toc85443894"/>
-      <w:r>
-        <w:rPr>
-          <w:rFonts w:cstheme="majorHAnsi"/>
-        </w:rPr>
-        <w:t>Scalability</w:t>
-      </w:r>
-      <w:bookmarkEnd w:id="17"/>
-    </w:p>
-    <w:p>
-      <w:pPr>
-        <w:jc w:val="both"/>
-        <w:rPr>
-          <w:rFonts w:cstheme="minorHAnsi"/>
-        </w:rPr>
-      </w:pPr>
-      <w:r>
-        <w:rPr>
-          <w:rFonts w:cstheme="minorHAnsi"/>
-        </w:rPr>
-        <w:t>Can this be scaled?</w:t>
-      </w:r>
-    </w:p>
-    <w:p>
-      <w:pPr>
-        <w:jc w:val="both"/>
-        <w:rPr>
-          <w:rFonts w:cstheme="minorHAnsi"/>
-        </w:rPr>
-      </w:pPr>
-      <w:r>
-        <w:rPr>
-          <w:rFonts w:cstheme="minorHAnsi"/>
-        </w:rPr>
-        <w:t>Based on plan auto scale features will be available in Azure Function Apps</w:t>
-      </w:r>
-    </w:p>
-    <w:p>
-      <w:pPr>
-        <w:jc w:val="both"/>
-        <w:rPr>
-          <w:rFonts w:cstheme="minorHAnsi"/>
-        </w:rPr>
-      </w:pPr>
-      <w:hyperlink r:id="rId17" w:anchor="timeout" w:history="1">
         <w:r>
           <w:rPr>
             <w:rStyle w:val="Hyperlink"/>
             <w:rFonts w:cstheme="minorHAnsi"/>
           </w:rPr>
-          <w:t>https://docs.microsoft.com/en-us/azure/azure-functions/functions-scale#timeout</w:t>
+          <w:t>i</w:t>
+        </w:r>
+        <w:r>
+          <w:rPr>
+            <w:rStyle w:val="Hyperlink"/>
+            <w:rFonts w:cstheme="minorHAnsi"/>
+          </w:rPr>
+          <w:t>ons-scale#timeout</w:t>
         </w:r>
       </w:hyperlink>
       <w:r>
@@ -5331,17 +5357,26 @@
     </w:p>
     <w:p>
       <w:pPr>
+        <w:jc w:val="both"/>
+        <w:rPr>
+          <w:rFonts w:cstheme="minorHAnsi"/>
+        </w:rPr>
+      </w:pPr>
+    </w:p>
+    <w:p>
+      <w:pPr>
         <w:pStyle w:val="Heading1"/>
         <w:jc w:val="both"/>
         <w:rPr>
           <w:rFonts w:cstheme="majorHAnsi"/>
         </w:rPr>
       </w:pPr>
-      <w:bookmarkStart w:id="18" w:name="_Toc85443895"/>
+      <w:bookmarkStart w:id="18" w:name="_Toc85446022"/>
       <w:r>
         <w:rPr>
           <w:rFonts w:cstheme="majorHAnsi"/>
         </w:rPr>
+        <w:lastRenderedPageBreak/>
         <w:t>Workload</w:t>
       </w:r>
       <w:r>
@@ -5373,12 +5408,24 @@
           <w:rFonts w:cstheme="minorHAnsi"/>
         </w:rPr>
       </w:pPr>
-      <w:hyperlink r:id="rId18" w:anchor="service-limits" w:history="1">
+      <w:hyperlink r:id="rId17" w:anchor="service-limits" w:history="1">
         <w:r>
           <w:rPr>
             <w:rStyle w:val="Hyperlink"/>
           </w:rPr>
-          <w:t>Azure Functions scale and hosting | Microsoft Docs</w:t>
+          <w:t>Azure Functions scale and h</w:t>
+        </w:r>
+        <w:r>
+          <w:rPr>
+            <w:rStyle w:val="Hyperlink"/>
+          </w:rPr>
+          <w:t>o</w:t>
+        </w:r>
+        <w:r>
+          <w:rPr>
+            <w:rStyle w:val="Hyperlink"/>
+          </w:rPr>
+          <w:t>sting | Microsoft Docs</w:t>
         </w:r>
       </w:hyperlink>
     </w:p>
@@ -5387,10 +5434,10 @@
         <w:pStyle w:val="Heading1"/>
         <w:jc w:val="both"/>
         <w:rPr>
-          <w:rFonts w:asciiTheme="minorHAnsi" w:hAnsiTheme="minorHAnsi" w:cstheme="minorHAnsi"/>
-        </w:rPr>
-      </w:pPr>
-      <w:bookmarkStart w:id="19" w:name="_Toc85443896"/>
+          <w:rFonts w:cstheme="minorHAnsi"/>
+        </w:rPr>
+      </w:pPr>
+      <w:bookmarkStart w:id="19" w:name="_Toc85446023"/>
       <w:r>
         <w:rPr>
           <w:rFonts w:cstheme="majorHAnsi"/>
@@ -5518,10 +5565,10 @@
         <w:pStyle w:val="Heading1"/>
         <w:jc w:val="both"/>
         <w:rPr>
-          <w:rFonts w:asciiTheme="minorHAnsi" w:hAnsiTheme="minorHAnsi" w:cstheme="minorHAnsi"/>
-        </w:rPr>
-      </w:pPr>
-      <w:bookmarkStart w:id="20" w:name="_Toc85443897"/>
+          <w:rFonts w:cstheme="minorHAnsi"/>
+        </w:rPr>
+      </w:pPr>
+      <w:bookmarkStart w:id="20" w:name="_Toc85446024"/>
       <w:r>
         <w:rPr>
           <w:rFonts w:cstheme="majorHAnsi"/>
@@ -5649,7 +5696,7 @@
           <w:rFonts w:cstheme="majorHAnsi"/>
         </w:rPr>
       </w:pPr>
-      <w:bookmarkStart w:id="21" w:name="_Toc85443898"/>
+      <w:bookmarkStart w:id="21" w:name="_Toc85446025"/>
       <w:r>
         <w:rPr>
           <w:rFonts w:cstheme="majorHAnsi"/>
@@ -5826,7 +5873,6 @@
         <w:rPr>
           <w:rFonts w:cstheme="minorHAnsi"/>
         </w:rPr>
-        <w:lastRenderedPageBreak/>
         <w:t>Not validated for reliability.</w:t>
       </w:r>
     </w:p>
@@ -6991,15 +7037,13 @@
   <w:docDefaults>
     <w:rPrDefault>
       <w:rPr>
-        <w:rFonts w:asciiTheme="minorHAnsi" w:eastAsiaTheme="minorHAnsi" w:hAnsiTheme="minorHAnsi" w:cstheme="minorBidi"/>
-        <w:sz w:val="22"/>
-        <w:szCs w:val="22"/>
+        <w:rFonts w:asciiTheme="minorHAnsi" w:eastAsiaTheme="minorEastAsia" w:hAnsiTheme="minorHAnsi" w:cstheme="minorBidi"/>
         <w:lang w:val="en-US" w:eastAsia="en-US" w:bidi="ar-SA"/>
       </w:rPr>
     </w:rPrDefault>
     <w:pPrDefault>
       <w:pPr>
-        <w:spacing w:after="160" w:line="259" w:lineRule="auto"/>
+        <w:spacing w:before="100" w:after="200" w:line="276" w:lineRule="auto"/>
       </w:pPr>
     </w:pPrDefault>
   </w:docDefaults>
@@ -7384,6 +7428,7 @@
   <w:style w:type="paragraph" w:default="1" w:styleId="Normal">
     <w:name w:val="Normal"/>
     <w:qFormat/>
+    <w:rsid w:val="005A0A91"/>
   </w:style>
   <w:style w:type="paragraph" w:styleId="Heading1">
     <w:name w:val="heading 1"/>
@@ -7392,18 +7437,24 @@
     <w:link w:val="Heading1Char"/>
     <w:uiPriority w:val="9"/>
     <w:qFormat/>
-    <w:rsid w:val="006F1A1A"/>
+    <w:rsid w:val="005A0A91"/>
     <w:pPr>
-      <w:keepNext/>
-      <w:keepLines/>
-      <w:spacing w:before="240" w:after="0"/>
+      <w:pBdr>
+        <w:top w:val="single" w:sz="24" w:space="0" w:color="4472C4" w:themeColor="accent1"/>
+        <w:left w:val="single" w:sz="24" w:space="0" w:color="4472C4" w:themeColor="accent1"/>
+        <w:bottom w:val="single" w:sz="24" w:space="0" w:color="4472C4" w:themeColor="accent1"/>
+        <w:right w:val="single" w:sz="24" w:space="0" w:color="4472C4" w:themeColor="accent1"/>
+      </w:pBdr>
+      <w:shd w:val="clear" w:color="auto" w:fill="4472C4" w:themeFill="accent1"/>
+      <w:spacing w:after="0"/>
       <w:outlineLvl w:val="0"/>
     </w:pPr>
     <w:rPr>
-      <w:rFonts w:asciiTheme="majorHAnsi" w:eastAsiaTheme="majorEastAsia" w:hAnsiTheme="majorHAnsi" w:cstheme="majorBidi"/>
-      <w:color w:val="2F5496" w:themeColor="accent1" w:themeShade="BF"/>
-      <w:sz w:val="32"/>
-      <w:szCs w:val="32"/>
+      <w:caps/>
+      <w:color w:val="FFFFFF" w:themeColor="background1"/>
+      <w:spacing w:val="15"/>
+      <w:sz w:val="22"/>
+      <w:szCs w:val="22"/>
     </w:rPr>
   </w:style>
   <w:style w:type="paragraph" w:styleId="Heading2">
@@ -7414,18 +7465,21 @@
     <w:uiPriority w:val="9"/>
     <w:unhideWhenUsed/>
     <w:qFormat/>
-    <w:rsid w:val="006F1A1A"/>
+    <w:rsid w:val="005A0A91"/>
     <w:pPr>
-      <w:keepNext/>
-      <w:keepLines/>
-      <w:spacing w:before="40" w:after="0"/>
+      <w:pBdr>
+        <w:top w:val="single" w:sz="24" w:space="0" w:color="D9E2F3" w:themeColor="accent1" w:themeTint="33"/>
+        <w:left w:val="single" w:sz="24" w:space="0" w:color="D9E2F3" w:themeColor="accent1" w:themeTint="33"/>
+        <w:bottom w:val="single" w:sz="24" w:space="0" w:color="D9E2F3" w:themeColor="accent1" w:themeTint="33"/>
+        <w:right w:val="single" w:sz="24" w:space="0" w:color="D9E2F3" w:themeColor="accent1" w:themeTint="33"/>
+      </w:pBdr>
+      <w:shd w:val="clear" w:color="auto" w:fill="D9E2F3" w:themeFill="accent1" w:themeFillTint="33"/>
+      <w:spacing w:after="0"/>
       <w:outlineLvl w:val="1"/>
     </w:pPr>
     <w:rPr>
-      <w:rFonts w:asciiTheme="majorHAnsi" w:eastAsiaTheme="majorEastAsia" w:hAnsiTheme="majorHAnsi" w:cstheme="majorBidi"/>
-      <w:color w:val="2F5496" w:themeColor="accent1" w:themeShade="BF"/>
-      <w:sz w:val="26"/>
-      <w:szCs w:val="26"/>
+      <w:caps/>
+      <w:spacing w:val="15"/>
     </w:rPr>
   </w:style>
   <w:style w:type="paragraph" w:styleId="Heading3">
@@ -7436,18 +7490,18 @@
     <w:uiPriority w:val="9"/>
     <w:unhideWhenUsed/>
     <w:qFormat/>
-    <w:rsid w:val="00776D08"/>
+    <w:rsid w:val="005A0A91"/>
     <w:pPr>
-      <w:keepNext/>
-      <w:keepLines/>
-      <w:spacing w:before="40" w:after="0"/>
+      <w:pBdr>
+        <w:top w:val="single" w:sz="6" w:space="2" w:color="4472C4" w:themeColor="accent1"/>
+      </w:pBdr>
+      <w:spacing w:before="300" w:after="0"/>
       <w:outlineLvl w:val="2"/>
     </w:pPr>
     <w:rPr>
-      <w:rFonts w:asciiTheme="majorHAnsi" w:eastAsiaTheme="majorEastAsia" w:hAnsiTheme="majorHAnsi" w:cstheme="majorBidi"/>
+      <w:caps/>
       <w:color w:val="1F3763" w:themeColor="accent1" w:themeShade="7F"/>
-      <w:sz w:val="24"/>
-      <w:szCs w:val="24"/>
+      <w:spacing w:val="15"/>
     </w:rPr>
   </w:style>
   <w:style w:type="paragraph" w:styleId="Heading4">
@@ -7458,18 +7512,18 @@
     <w:uiPriority w:val="9"/>
     <w:unhideWhenUsed/>
     <w:qFormat/>
-    <w:rsid w:val="00776D08"/>
+    <w:rsid w:val="005A0A91"/>
     <w:pPr>
-      <w:keepNext/>
-      <w:keepLines/>
-      <w:spacing w:before="40" w:after="0"/>
+      <w:pBdr>
+        <w:top w:val="dotted" w:sz="6" w:space="2" w:color="4472C4" w:themeColor="accent1"/>
+      </w:pBdr>
+      <w:spacing w:before="200" w:after="0"/>
       <w:outlineLvl w:val="3"/>
     </w:pPr>
     <w:rPr>
-      <w:rFonts w:asciiTheme="majorHAnsi" w:eastAsiaTheme="majorEastAsia" w:hAnsiTheme="majorHAnsi" w:cstheme="majorBidi"/>
-      <w:i/>
-      <w:iCs/>
+      <w:caps/>
       <w:color w:val="2F5496" w:themeColor="accent1" w:themeShade="BF"/>
+      <w:spacing w:val="10"/>
     </w:rPr>
   </w:style>
   <w:style w:type="paragraph" w:styleId="Heading5">
@@ -7480,16 +7534,105 @@
     <w:uiPriority w:val="9"/>
     <w:unhideWhenUsed/>
     <w:qFormat/>
-    <w:rsid w:val="00776D08"/>
+    <w:rsid w:val="005A0A91"/>
     <w:pPr>
-      <w:keepNext/>
-      <w:keepLines/>
-      <w:spacing w:before="40" w:after="0"/>
+      <w:pBdr>
+        <w:bottom w:val="single" w:sz="6" w:space="1" w:color="4472C4" w:themeColor="accent1"/>
+      </w:pBdr>
+      <w:spacing w:before="200" w:after="0"/>
       <w:outlineLvl w:val="4"/>
     </w:pPr>
     <w:rPr>
-      <w:rFonts w:asciiTheme="majorHAnsi" w:eastAsiaTheme="majorEastAsia" w:hAnsiTheme="majorHAnsi" w:cstheme="majorBidi"/>
+      <w:caps/>
       <w:color w:val="2F5496" w:themeColor="accent1" w:themeShade="BF"/>
+      <w:spacing w:val="10"/>
+    </w:rPr>
+  </w:style>
+  <w:style w:type="paragraph" w:styleId="Heading6">
+    <w:name w:val="heading 6"/>
+    <w:basedOn w:val="Normal"/>
+    <w:next w:val="Normal"/>
+    <w:link w:val="Heading6Char"/>
+    <w:uiPriority w:val="9"/>
+    <w:semiHidden/>
+    <w:unhideWhenUsed/>
+    <w:qFormat/>
+    <w:rsid w:val="005A0A91"/>
+    <w:pPr>
+      <w:pBdr>
+        <w:bottom w:val="dotted" w:sz="6" w:space="1" w:color="4472C4" w:themeColor="accent1"/>
+      </w:pBdr>
+      <w:spacing w:before="200" w:after="0"/>
+      <w:outlineLvl w:val="5"/>
+    </w:pPr>
+    <w:rPr>
+      <w:caps/>
+      <w:color w:val="2F5496" w:themeColor="accent1" w:themeShade="BF"/>
+      <w:spacing w:val="10"/>
+    </w:rPr>
+  </w:style>
+  <w:style w:type="paragraph" w:styleId="Heading7">
+    <w:name w:val="heading 7"/>
+    <w:basedOn w:val="Normal"/>
+    <w:next w:val="Normal"/>
+    <w:link w:val="Heading7Char"/>
+    <w:uiPriority w:val="9"/>
+    <w:semiHidden/>
+    <w:unhideWhenUsed/>
+    <w:qFormat/>
+    <w:rsid w:val="005A0A91"/>
+    <w:pPr>
+      <w:spacing w:before="200" w:after="0"/>
+      <w:outlineLvl w:val="6"/>
+    </w:pPr>
+    <w:rPr>
+      <w:caps/>
+      <w:color w:val="2F5496" w:themeColor="accent1" w:themeShade="BF"/>
+      <w:spacing w:val="10"/>
+    </w:rPr>
+  </w:style>
+  <w:style w:type="paragraph" w:styleId="Heading8">
+    <w:name w:val="heading 8"/>
+    <w:basedOn w:val="Normal"/>
+    <w:next w:val="Normal"/>
+    <w:link w:val="Heading8Char"/>
+    <w:uiPriority w:val="9"/>
+    <w:semiHidden/>
+    <w:unhideWhenUsed/>
+    <w:qFormat/>
+    <w:rsid w:val="005A0A91"/>
+    <w:pPr>
+      <w:spacing w:before="200" w:after="0"/>
+      <w:outlineLvl w:val="7"/>
+    </w:pPr>
+    <w:rPr>
+      <w:caps/>
+      <w:spacing w:val="10"/>
+      <w:sz w:val="18"/>
+      <w:szCs w:val="18"/>
+    </w:rPr>
+  </w:style>
+  <w:style w:type="paragraph" w:styleId="Heading9">
+    <w:name w:val="heading 9"/>
+    <w:basedOn w:val="Normal"/>
+    <w:next w:val="Normal"/>
+    <w:link w:val="Heading9Char"/>
+    <w:uiPriority w:val="9"/>
+    <w:semiHidden/>
+    <w:unhideWhenUsed/>
+    <w:qFormat/>
+    <w:rsid w:val="005A0A91"/>
+    <w:pPr>
+      <w:spacing w:before="200" w:after="0"/>
+      <w:outlineLvl w:val="8"/>
+    </w:pPr>
+    <w:rPr>
+      <w:i/>
+      <w:iCs/>
+      <w:caps/>
+      <w:spacing w:val="10"/>
+      <w:sz w:val="18"/>
+      <w:szCs w:val="18"/>
     </w:rPr>
   </w:style>
   <w:style w:type="character" w:default="1" w:styleId="DefaultParagraphFont">
@@ -7569,7 +7712,7 @@
     <w:unhideWhenUsed/>
     <w:rsid w:val="0043588D"/>
     <w:pPr>
-      <w:spacing w:before="100" w:beforeAutospacing="1" w:after="100" w:afterAutospacing="1" w:line="240" w:lineRule="auto"/>
+      <w:spacing w:beforeAutospacing="1" w:after="100" w:afterAutospacing="1" w:line="240" w:lineRule="auto"/>
     </w:pPr>
     <w:rPr>
       <w:rFonts w:ascii="Calibri" w:hAnsi="Calibri" w:cs="Calibri"/>
@@ -7593,12 +7736,14 @@
     <w:basedOn w:val="DefaultParagraphFont"/>
     <w:link w:val="Heading1"/>
     <w:uiPriority w:val="9"/>
-    <w:rsid w:val="006F1A1A"/>
+    <w:rsid w:val="005A0A91"/>
     <w:rPr>
-      <w:rFonts w:asciiTheme="majorHAnsi" w:eastAsiaTheme="majorEastAsia" w:hAnsiTheme="majorHAnsi" w:cstheme="majorBidi"/>
-      <w:color w:val="2F5496" w:themeColor="accent1" w:themeShade="BF"/>
-      <w:sz w:val="32"/>
-      <w:szCs w:val="32"/>
+      <w:caps/>
+      <w:color w:val="FFFFFF" w:themeColor="background1"/>
+      <w:spacing w:val="15"/>
+      <w:sz w:val="22"/>
+      <w:szCs w:val="22"/>
+      <w:shd w:val="clear" w:color="auto" w:fill="4472C4" w:themeFill="accent1"/>
     </w:rPr>
   </w:style>
   <w:style w:type="character" w:customStyle="1" w:styleId="Heading2Char">
@@ -7606,12 +7751,11 @@
     <w:basedOn w:val="DefaultParagraphFont"/>
     <w:link w:val="Heading2"/>
     <w:uiPriority w:val="9"/>
-    <w:rsid w:val="006F1A1A"/>
+    <w:rsid w:val="005A0A91"/>
     <w:rPr>
-      <w:rFonts w:asciiTheme="majorHAnsi" w:eastAsiaTheme="majorEastAsia" w:hAnsiTheme="majorHAnsi" w:cstheme="majorBidi"/>
-      <w:color w:val="2F5496" w:themeColor="accent1" w:themeShade="BF"/>
-      <w:sz w:val="26"/>
-      <w:szCs w:val="26"/>
+      <w:caps/>
+      <w:spacing w:val="15"/>
+      <w:shd w:val="clear" w:color="auto" w:fill="D9E2F3" w:themeFill="accent1" w:themeFillTint="33"/>
     </w:rPr>
   </w:style>
   <w:style w:type="paragraph" w:styleId="Title">
@@ -7621,17 +7765,17 @@
     <w:link w:val="TitleChar"/>
     <w:uiPriority w:val="10"/>
     <w:qFormat/>
-    <w:rsid w:val="00E02BBF"/>
+    <w:rsid w:val="005A0A91"/>
     <w:pPr>
-      <w:spacing w:after="0" w:line="240" w:lineRule="auto"/>
-      <w:contextualSpacing/>
+      <w:spacing w:before="0" w:after="0"/>
     </w:pPr>
     <w:rPr>
       <w:rFonts w:asciiTheme="majorHAnsi" w:eastAsiaTheme="majorEastAsia" w:hAnsiTheme="majorHAnsi" w:cstheme="majorBidi"/>
-      <w:spacing w:val="-10"/>
-      <w:kern w:val="28"/>
-      <w:sz w:val="56"/>
-      <w:szCs w:val="56"/>
+      <w:caps/>
+      <w:color w:val="4472C4" w:themeColor="accent1"/>
+      <w:spacing w:val="10"/>
+      <w:sz w:val="52"/>
+      <w:szCs w:val="52"/>
     </w:rPr>
   </w:style>
   <w:style w:type="character" w:customStyle="1" w:styleId="TitleChar">
@@ -7639,13 +7783,14 @@
     <w:basedOn w:val="DefaultParagraphFont"/>
     <w:link w:val="Title"/>
     <w:uiPriority w:val="10"/>
-    <w:rsid w:val="00E02BBF"/>
+    <w:rsid w:val="005A0A91"/>
     <w:rPr>
       <w:rFonts w:asciiTheme="majorHAnsi" w:eastAsiaTheme="majorEastAsia" w:hAnsiTheme="majorHAnsi" w:cstheme="majorBidi"/>
-      <w:spacing w:val="-10"/>
-      <w:kern w:val="28"/>
-      <w:sz w:val="56"/>
-      <w:szCs w:val="56"/>
+      <w:caps/>
+      <w:color w:val="4472C4" w:themeColor="accent1"/>
+      <w:spacing w:val="10"/>
+      <w:sz w:val="52"/>
+      <w:szCs w:val="52"/>
     </w:rPr>
   </w:style>
   <w:style w:type="paragraph" w:styleId="TOCHeading">
@@ -7655,7 +7800,7 @@
     <w:uiPriority w:val="39"/>
     <w:unhideWhenUsed/>
     <w:qFormat/>
-    <w:rsid w:val="007107A2"/>
+    <w:rsid w:val="005A0A91"/>
     <w:pPr>
       <w:outlineLvl w:val="9"/>
     </w:pPr>
@@ -7690,12 +7835,11 @@
     <w:basedOn w:val="DefaultParagraphFont"/>
     <w:link w:val="Heading3"/>
     <w:uiPriority w:val="9"/>
-    <w:rsid w:val="00776D08"/>
+    <w:rsid w:val="005A0A91"/>
     <w:rPr>
-      <w:rFonts w:asciiTheme="majorHAnsi" w:eastAsiaTheme="majorEastAsia" w:hAnsiTheme="majorHAnsi" w:cstheme="majorBidi"/>
+      <w:caps/>
       <w:color w:val="1F3763" w:themeColor="accent1" w:themeShade="7F"/>
-      <w:sz w:val="24"/>
-      <w:szCs w:val="24"/>
+      <w:spacing w:val="15"/>
     </w:rPr>
   </w:style>
   <w:style w:type="character" w:customStyle="1" w:styleId="Heading4Char">
@@ -7703,12 +7847,11 @@
     <w:basedOn w:val="DefaultParagraphFont"/>
     <w:link w:val="Heading4"/>
     <w:uiPriority w:val="9"/>
-    <w:rsid w:val="00776D08"/>
+    <w:rsid w:val="005A0A91"/>
     <w:rPr>
-      <w:rFonts w:asciiTheme="majorHAnsi" w:eastAsiaTheme="majorEastAsia" w:hAnsiTheme="majorHAnsi" w:cstheme="majorBidi"/>
-      <w:i/>
-      <w:iCs/>
+      <w:caps/>
       <w:color w:val="2F5496" w:themeColor="accent1" w:themeShade="BF"/>
+      <w:spacing w:val="10"/>
     </w:rPr>
   </w:style>
   <w:style w:type="character" w:customStyle="1" w:styleId="Heading5Char">
@@ -7716,10 +7859,11 @@
     <w:basedOn w:val="DefaultParagraphFont"/>
     <w:link w:val="Heading5"/>
     <w:uiPriority w:val="9"/>
-    <w:rsid w:val="00776D08"/>
+    <w:rsid w:val="005A0A91"/>
     <w:rPr>
-      <w:rFonts w:asciiTheme="majorHAnsi" w:eastAsiaTheme="majorEastAsia" w:hAnsiTheme="majorHAnsi" w:cstheme="majorBidi"/>
+      <w:caps/>
       <w:color w:val="2F5496" w:themeColor="accent1" w:themeShade="BF"/>
+      <w:spacing w:val="10"/>
     </w:rPr>
   </w:style>
   <w:style w:type="paragraph" w:styleId="ListParagraph">
@@ -7801,6 +7945,263 @@
     <w:link w:val="Footer"/>
     <w:uiPriority w:val="99"/>
     <w:rsid w:val="00DA00BA"/>
+  </w:style>
+  <w:style w:type="character" w:customStyle="1" w:styleId="Heading6Char">
+    <w:name w:val="Heading 6 Char"/>
+    <w:basedOn w:val="DefaultParagraphFont"/>
+    <w:link w:val="Heading6"/>
+    <w:uiPriority w:val="9"/>
+    <w:semiHidden/>
+    <w:rsid w:val="005A0A91"/>
+    <w:rPr>
+      <w:caps/>
+      <w:color w:val="2F5496" w:themeColor="accent1" w:themeShade="BF"/>
+      <w:spacing w:val="10"/>
+    </w:rPr>
+  </w:style>
+  <w:style w:type="character" w:customStyle="1" w:styleId="Heading7Char">
+    <w:name w:val="Heading 7 Char"/>
+    <w:basedOn w:val="DefaultParagraphFont"/>
+    <w:link w:val="Heading7"/>
+    <w:uiPriority w:val="9"/>
+    <w:semiHidden/>
+    <w:rsid w:val="005A0A91"/>
+    <w:rPr>
+      <w:caps/>
+      <w:color w:val="2F5496" w:themeColor="accent1" w:themeShade="BF"/>
+      <w:spacing w:val="10"/>
+    </w:rPr>
+  </w:style>
+  <w:style w:type="character" w:customStyle="1" w:styleId="Heading8Char">
+    <w:name w:val="Heading 8 Char"/>
+    <w:basedOn w:val="DefaultParagraphFont"/>
+    <w:link w:val="Heading8"/>
+    <w:uiPriority w:val="9"/>
+    <w:semiHidden/>
+    <w:rsid w:val="005A0A91"/>
+    <w:rPr>
+      <w:caps/>
+      <w:spacing w:val="10"/>
+      <w:sz w:val="18"/>
+      <w:szCs w:val="18"/>
+    </w:rPr>
+  </w:style>
+  <w:style w:type="character" w:customStyle="1" w:styleId="Heading9Char">
+    <w:name w:val="Heading 9 Char"/>
+    <w:basedOn w:val="DefaultParagraphFont"/>
+    <w:link w:val="Heading9"/>
+    <w:uiPriority w:val="9"/>
+    <w:semiHidden/>
+    <w:rsid w:val="005A0A91"/>
+    <w:rPr>
+      <w:i/>
+      <w:iCs/>
+      <w:caps/>
+      <w:spacing w:val="10"/>
+      <w:sz w:val="18"/>
+      <w:szCs w:val="18"/>
+    </w:rPr>
+  </w:style>
+  <w:style w:type="paragraph" w:styleId="Caption">
+    <w:name w:val="caption"/>
+    <w:basedOn w:val="Normal"/>
+    <w:next w:val="Normal"/>
+    <w:uiPriority w:val="35"/>
+    <w:semiHidden/>
+    <w:unhideWhenUsed/>
+    <w:qFormat/>
+    <w:rsid w:val="005A0A91"/>
+    <w:rPr>
+      <w:b/>
+      <w:bCs/>
+      <w:color w:val="2F5496" w:themeColor="accent1" w:themeShade="BF"/>
+      <w:sz w:val="16"/>
+      <w:szCs w:val="16"/>
+    </w:rPr>
+  </w:style>
+  <w:style w:type="paragraph" w:styleId="Subtitle">
+    <w:name w:val="Subtitle"/>
+    <w:basedOn w:val="Normal"/>
+    <w:next w:val="Normal"/>
+    <w:link w:val="SubtitleChar"/>
+    <w:uiPriority w:val="11"/>
+    <w:qFormat/>
+    <w:rsid w:val="005A0A91"/>
+    <w:pPr>
+      <w:spacing w:before="0" w:after="500" w:line="240" w:lineRule="auto"/>
+    </w:pPr>
+    <w:rPr>
+      <w:caps/>
+      <w:color w:val="595959" w:themeColor="text1" w:themeTint="A6"/>
+      <w:spacing w:val="10"/>
+      <w:sz w:val="21"/>
+      <w:szCs w:val="21"/>
+    </w:rPr>
+  </w:style>
+  <w:style w:type="character" w:customStyle="1" w:styleId="SubtitleChar">
+    <w:name w:val="Subtitle Char"/>
+    <w:basedOn w:val="DefaultParagraphFont"/>
+    <w:link w:val="Subtitle"/>
+    <w:uiPriority w:val="11"/>
+    <w:rsid w:val="005A0A91"/>
+    <w:rPr>
+      <w:caps/>
+      <w:color w:val="595959" w:themeColor="text1" w:themeTint="A6"/>
+      <w:spacing w:val="10"/>
+      <w:sz w:val="21"/>
+      <w:szCs w:val="21"/>
+    </w:rPr>
+  </w:style>
+  <w:style w:type="character" w:styleId="Strong">
+    <w:name w:val="Strong"/>
+    <w:uiPriority w:val="22"/>
+    <w:qFormat/>
+    <w:rsid w:val="005A0A91"/>
+    <w:rPr>
+      <w:b/>
+      <w:bCs/>
+    </w:rPr>
+  </w:style>
+  <w:style w:type="character" w:styleId="Emphasis">
+    <w:name w:val="Emphasis"/>
+    <w:uiPriority w:val="20"/>
+    <w:qFormat/>
+    <w:rsid w:val="005A0A91"/>
+    <w:rPr>
+      <w:caps/>
+      <w:color w:val="1F3763" w:themeColor="accent1" w:themeShade="7F"/>
+      <w:spacing w:val="5"/>
+    </w:rPr>
+  </w:style>
+  <w:style w:type="paragraph" w:styleId="NoSpacing">
+    <w:name w:val="No Spacing"/>
+    <w:uiPriority w:val="1"/>
+    <w:qFormat/>
+    <w:rsid w:val="005A0A91"/>
+    <w:pPr>
+      <w:spacing w:after="0" w:line="240" w:lineRule="auto"/>
+    </w:pPr>
+  </w:style>
+  <w:style w:type="paragraph" w:styleId="Quote">
+    <w:name w:val="Quote"/>
+    <w:basedOn w:val="Normal"/>
+    <w:next w:val="Normal"/>
+    <w:link w:val="QuoteChar"/>
+    <w:uiPriority w:val="29"/>
+    <w:qFormat/>
+    <w:rsid w:val="005A0A91"/>
+    <w:rPr>
+      <w:i/>
+      <w:iCs/>
+      <w:sz w:val="24"/>
+      <w:szCs w:val="24"/>
+    </w:rPr>
+  </w:style>
+  <w:style w:type="character" w:customStyle="1" w:styleId="QuoteChar">
+    <w:name w:val="Quote Char"/>
+    <w:basedOn w:val="DefaultParagraphFont"/>
+    <w:link w:val="Quote"/>
+    <w:uiPriority w:val="29"/>
+    <w:rsid w:val="005A0A91"/>
+    <w:rPr>
+      <w:i/>
+      <w:iCs/>
+      <w:sz w:val="24"/>
+      <w:szCs w:val="24"/>
+    </w:rPr>
+  </w:style>
+  <w:style w:type="paragraph" w:styleId="IntenseQuote">
+    <w:name w:val="Intense Quote"/>
+    <w:basedOn w:val="Normal"/>
+    <w:next w:val="Normal"/>
+    <w:link w:val="IntenseQuoteChar"/>
+    <w:uiPriority w:val="30"/>
+    <w:qFormat/>
+    <w:rsid w:val="005A0A91"/>
+    <w:pPr>
+      <w:spacing w:before="240" w:after="240" w:line="240" w:lineRule="auto"/>
+      <w:ind w:left="1080" w:right="1080"/>
+      <w:jc w:val="center"/>
+    </w:pPr>
+    <w:rPr>
+      <w:color w:val="4472C4" w:themeColor="accent1"/>
+      <w:sz w:val="24"/>
+      <w:szCs w:val="24"/>
+    </w:rPr>
+  </w:style>
+  <w:style w:type="character" w:customStyle="1" w:styleId="IntenseQuoteChar">
+    <w:name w:val="Intense Quote Char"/>
+    <w:basedOn w:val="DefaultParagraphFont"/>
+    <w:link w:val="IntenseQuote"/>
+    <w:uiPriority w:val="30"/>
+    <w:rsid w:val="005A0A91"/>
+    <w:rPr>
+      <w:color w:val="4472C4" w:themeColor="accent1"/>
+      <w:sz w:val="24"/>
+      <w:szCs w:val="24"/>
+    </w:rPr>
+  </w:style>
+  <w:style w:type="character" w:styleId="SubtleEmphasis">
+    <w:name w:val="Subtle Emphasis"/>
+    <w:uiPriority w:val="19"/>
+    <w:qFormat/>
+    <w:rsid w:val="005A0A91"/>
+    <w:rPr>
+      <w:i/>
+      <w:iCs/>
+      <w:color w:val="1F3763" w:themeColor="accent1" w:themeShade="7F"/>
+    </w:rPr>
+  </w:style>
+  <w:style w:type="character" w:styleId="IntenseEmphasis">
+    <w:name w:val="Intense Emphasis"/>
+    <w:uiPriority w:val="21"/>
+    <w:qFormat/>
+    <w:rsid w:val="005A0A91"/>
+    <w:rPr>
+      <w:b/>
+      <w:bCs/>
+      <w:caps/>
+      <w:color w:val="1F3763" w:themeColor="accent1" w:themeShade="7F"/>
+      <w:spacing w:val="10"/>
+    </w:rPr>
+  </w:style>
+  <w:style w:type="character" w:styleId="SubtleReference">
+    <w:name w:val="Subtle Reference"/>
+    <w:uiPriority w:val="31"/>
+    <w:qFormat/>
+    <w:rsid w:val="005A0A91"/>
+    <w:rPr>
+      <w:b/>
+      <w:bCs/>
+      <w:color w:val="4472C4" w:themeColor="accent1"/>
+    </w:rPr>
+  </w:style>
+  <w:style w:type="character" w:styleId="IntenseReference">
+    <w:name w:val="Intense Reference"/>
+    <w:uiPriority w:val="32"/>
+    <w:qFormat/>
+    <w:rsid w:val="005A0A91"/>
+    <w:rPr>
+      <w:b/>
+      <w:bCs/>
+      <w:i/>
+      <w:iCs/>
+      <w:caps/>
+      <w:color w:val="4472C4" w:themeColor="accent1"/>
+    </w:rPr>
+  </w:style>
+  <w:style w:type="character" w:styleId="BookTitle">
+    <w:name w:val="Book Title"/>
+    <w:uiPriority w:val="33"/>
+    <w:qFormat/>
+    <w:rsid w:val="005A0A91"/>
+    <w:rPr>
+      <w:b/>
+      <w:bCs/>
+      <w:i/>
+      <w:iCs/>
+      <w:spacing w:val="0"/>
+    </w:rPr>
   </w:style>
 </w:styles>
 </file>

</xml_diff>